<commit_message>
version 2 of write up
</commit_message>
<xml_diff>
--- a/project3writeup.docx
+++ b/project3writeup.docx
@@ -8032,430 +8032,60 @@
       </w:r>
     </w:p>
     <w:p>
-      <w:r>
-        <w:rPr>
-          <w:rStyle w:val="VerbatimChar"/>
-          <w:rFonts w:cstheme="minorBidi"/>
-        </w:rPr>
-        <w:t xml:space="preserve">##  [1] "acquire"      "acquired"     "acquisition"  "agreed"      </w:t>
-      </w:r>
-      <w:r>
-        <w:br/>
-      </w:r>
-      <w:r>
-        <w:rPr>
-          <w:rStyle w:val="VerbatimChar"/>
-          <w:rFonts w:cstheme="minorBidi"/>
-        </w:rPr>
-        <w:t>##  [5] "also"         "</w:t>
-      </w:r>
-      <w:proofErr w:type="spellStart"/>
-      <w:r>
-        <w:rPr>
-          <w:rStyle w:val="VerbatimChar"/>
-          <w:rFonts w:cstheme="minorBidi"/>
-        </w:rPr>
-        <w:t>american</w:t>
-      </w:r>
-      <w:proofErr w:type="spellEnd"/>
-      <w:r>
-        <w:rPr>
-          <w:rStyle w:val="VerbatimChar"/>
-          <w:rFonts w:cstheme="minorBidi"/>
-        </w:rPr>
-        <w:t xml:space="preserve">"     "analysts"     "bank"        </w:t>
-      </w:r>
-      <w:r>
-        <w:br/>
-      </w:r>
-      <w:r>
-        <w:rPr>
-          <w:rStyle w:val="VerbatimChar"/>
-          <w:rFonts w:cstheme="minorBidi"/>
-        </w:rPr>
-        <w:t xml:space="preserve">##  [9] "billion"      "business"     "buy"          "capital"     </w:t>
-      </w:r>
-      <w:r>
-        <w:br/>
-      </w:r>
-      <w:r>
-        <w:rPr>
-          <w:rStyle w:val="VerbatimChar"/>
-          <w:rFonts w:cstheme="minorBidi"/>
-        </w:rPr>
-        <w:t xml:space="preserve">## [13] "cash"         "co"           "common"       "companies"   </w:t>
-      </w:r>
-      <w:r>
-        <w:br/>
-      </w:r>
-      <w:r>
-        <w:rPr>
-          <w:rStyle w:val="VerbatimChar"/>
-          <w:rFonts w:cstheme="minorBidi"/>
-        </w:rPr>
-        <w:t>## [17] "company"      "</w:t>
-      </w:r>
-      <w:proofErr w:type="spellStart"/>
-      <w:r>
-        <w:rPr>
-          <w:rStyle w:val="VerbatimChar"/>
-          <w:rFonts w:cstheme="minorBidi"/>
-        </w:rPr>
-        <w:t>corp</w:t>
-      </w:r>
-      <w:proofErr w:type="spellEnd"/>
-      <w:r>
-        <w:rPr>
-          <w:rStyle w:val="VerbatimChar"/>
-          <w:rFonts w:cstheme="minorBidi"/>
-        </w:rPr>
-        <w:t>"         "courier"      "</w:t>
-      </w:r>
-      <w:proofErr w:type="spellStart"/>
-      <w:r>
-        <w:rPr>
-          <w:rStyle w:val="VerbatimChar"/>
-          <w:rFonts w:cstheme="minorBidi"/>
-        </w:rPr>
-        <w:t>dlrs</w:t>
-      </w:r>
-      <w:proofErr w:type="spellEnd"/>
-      <w:r>
-        <w:rPr>
-          <w:rStyle w:val="VerbatimChar"/>
-          <w:rFonts w:cstheme="minorBidi"/>
-        </w:rPr>
-        <w:t xml:space="preserve">"        </w:t>
-      </w:r>
-      <w:r>
-        <w:br/>
-      </w:r>
-      <w:r>
-        <w:rPr>
-          <w:rStyle w:val="VerbatimChar"/>
-          <w:rFonts w:cstheme="minorBidi"/>
-        </w:rPr>
-        <w:t xml:space="preserve">## [21] "exchange"     "expected"     "express"      "firm"        </w:t>
-      </w:r>
-      <w:r>
-        <w:br/>
-      </w:r>
-      <w:r>
-        <w:rPr>
-          <w:rStyle w:val="VerbatimChar"/>
-          <w:rFonts w:cstheme="minorBidi"/>
-        </w:rPr>
-        <w:t xml:space="preserve">## [25] "four"         "gas"          "group"        "holding"     </w:t>
-      </w:r>
-      <w:r>
-        <w:br/>
-      </w:r>
-      <w:r>
-        <w:rPr>
-          <w:rStyle w:val="VerbatimChar"/>
-          <w:rFonts w:cstheme="minorBidi"/>
-        </w:rPr>
-        <w:t>## [29] "</w:t>
-      </w:r>
-      <w:proofErr w:type="spellStart"/>
-      <w:r>
-        <w:rPr>
-          <w:rStyle w:val="VerbatimChar"/>
-          <w:rFonts w:cstheme="minorBidi"/>
-        </w:rPr>
-        <w:t>hutton</w:t>
-      </w:r>
-      <w:proofErr w:type="spellEnd"/>
-      <w:r>
-        <w:rPr>
-          <w:rStyle w:val="VerbatimChar"/>
-          <w:rFonts w:cstheme="minorBidi"/>
-        </w:rPr>
-        <w:t>"       "</w:t>
-      </w:r>
-      <w:proofErr w:type="spellStart"/>
-      <w:r>
-        <w:rPr>
-          <w:rStyle w:val="VerbatimChar"/>
-          <w:rFonts w:cstheme="minorBidi"/>
-        </w:rPr>
-        <w:t>inc</w:t>
-      </w:r>
-      <w:proofErr w:type="spellEnd"/>
-      <w:r>
-        <w:rPr>
-          <w:rStyle w:val="VerbatimChar"/>
-          <w:rFonts w:cstheme="minorBidi"/>
-        </w:rPr>
-        <w:t xml:space="preserve">"          "interest"     "last"        </w:t>
-      </w:r>
-      <w:r>
-        <w:br/>
-      </w:r>
-      <w:r>
-        <w:rPr>
-          <w:rStyle w:val="VerbatimChar"/>
-          <w:rFonts w:cstheme="minorBidi"/>
-        </w:rPr>
-        <w:t xml:space="preserve">## [33] "ltd"          "management"   "march"        "market"      </w:t>
-      </w:r>
-      <w:r>
-        <w:br/>
-      </w:r>
-      <w:r>
-        <w:rPr>
-          <w:rStyle w:val="VerbatimChar"/>
-          <w:rFonts w:cstheme="minorBidi"/>
-        </w:rPr>
-        <w:t>## [37] "may"          "merger"       "</w:t>
-      </w:r>
-      <w:proofErr w:type="spellStart"/>
-      <w:r>
-        <w:rPr>
-          <w:rStyle w:val="VerbatimChar"/>
-          <w:rFonts w:cstheme="minorBidi"/>
-        </w:rPr>
-        <w:t>mln</w:t>
-      </w:r>
-      <w:proofErr w:type="spellEnd"/>
-      <w:r>
-        <w:rPr>
-          <w:rStyle w:val="VerbatimChar"/>
-          <w:rFonts w:cstheme="minorBidi"/>
-        </w:rPr>
-        <w:t xml:space="preserve">"          "new"         </w:t>
-      </w:r>
-      <w:r>
-        <w:br/>
-      </w:r>
-      <w:r>
-        <w:rPr>
-          <w:rStyle w:val="VerbatimChar"/>
-          <w:rFonts w:cstheme="minorBidi"/>
-        </w:rPr>
-        <w:lastRenderedPageBreak/>
-        <w:t xml:space="preserve">## [41] "offer"        "one"          "outstanding"  "owned"       </w:t>
-      </w:r>
-      <w:r>
-        <w:br/>
-      </w:r>
-      <w:r>
-        <w:rPr>
-          <w:rStyle w:val="VerbatimChar"/>
-          <w:rFonts w:cstheme="minorBidi"/>
-        </w:rPr>
-        <w:t>## [45] "part"         "</w:t>
-      </w:r>
-      <w:proofErr w:type="spellStart"/>
-      <w:r>
-        <w:rPr>
-          <w:rStyle w:val="VerbatimChar"/>
-          <w:rFonts w:cstheme="minorBidi"/>
-        </w:rPr>
-        <w:t>pct</w:t>
-      </w:r>
-      <w:proofErr w:type="spellEnd"/>
-      <w:r>
-        <w:rPr>
-          <w:rStyle w:val="VerbatimChar"/>
-          <w:rFonts w:cstheme="minorBidi"/>
-        </w:rPr>
-        <w:t>"          "price"        "</w:t>
-      </w:r>
-      <w:proofErr w:type="spellStart"/>
-      <w:r>
-        <w:rPr>
-          <w:rStyle w:val="VerbatimChar"/>
-          <w:rFonts w:cstheme="minorBidi"/>
-        </w:rPr>
-        <w:t>redstone</w:t>
-      </w:r>
-      <w:proofErr w:type="spellEnd"/>
-      <w:r>
-        <w:rPr>
-          <w:rStyle w:val="VerbatimChar"/>
-          <w:rFonts w:cstheme="minorBidi"/>
-        </w:rPr>
-        <w:t xml:space="preserve">"    </w:t>
-      </w:r>
-      <w:r>
-        <w:br/>
-      </w:r>
-      <w:r>
-        <w:rPr>
-          <w:rStyle w:val="VerbatimChar"/>
-          <w:rFonts w:cstheme="minorBidi"/>
-        </w:rPr>
-        <w:t>## [49] "</w:t>
-      </w:r>
-      <w:proofErr w:type="spellStart"/>
-      <w:r>
-        <w:rPr>
-          <w:rStyle w:val="VerbatimChar"/>
-          <w:rFonts w:cstheme="minorBidi"/>
-        </w:rPr>
-        <w:t>reuter</w:t>
-      </w:r>
-      <w:proofErr w:type="spellEnd"/>
-      <w:r>
-        <w:rPr>
-          <w:rStyle w:val="VerbatimChar"/>
-          <w:rFonts w:cstheme="minorBidi"/>
-        </w:rPr>
-        <w:t>"       "</w:t>
-      </w:r>
-      <w:proofErr w:type="spellStart"/>
-      <w:r>
-        <w:rPr>
-          <w:rStyle w:val="VerbatimChar"/>
-          <w:rFonts w:cstheme="minorBidi"/>
-        </w:rPr>
-        <w:t>rmj</w:t>
-      </w:r>
-      <w:proofErr w:type="spellEnd"/>
-      <w:r>
-        <w:rPr>
-          <w:rStyle w:val="VerbatimChar"/>
-          <w:rFonts w:cstheme="minorBidi"/>
-        </w:rPr>
-        <w:t xml:space="preserve">"          "said"         "securities"  </w:t>
-      </w:r>
-      <w:r>
-        <w:br/>
-      </w:r>
-      <w:r>
-        <w:rPr>
-          <w:rStyle w:val="VerbatimChar"/>
-          <w:rFonts w:cstheme="minorBidi"/>
-        </w:rPr>
-        <w:t>## [53] "share"        "shareholders" "shares"       "</w:t>
-      </w:r>
-      <w:proofErr w:type="spellStart"/>
-      <w:r>
-        <w:rPr>
-          <w:rStyle w:val="VerbatimChar"/>
-          <w:rFonts w:cstheme="minorBidi"/>
-        </w:rPr>
-        <w:t>shearson</w:t>
-      </w:r>
-      <w:proofErr w:type="spellEnd"/>
-      <w:r>
-        <w:rPr>
-          <w:rStyle w:val="VerbatimChar"/>
-          <w:rFonts w:cstheme="minorBidi"/>
-        </w:rPr>
-        <w:t xml:space="preserve">"    </w:t>
-      </w:r>
-      <w:r>
-        <w:br/>
-      </w:r>
-      <w:r>
-        <w:rPr>
-          <w:rStyle w:val="VerbatimChar"/>
-          <w:rFonts w:cstheme="minorBidi"/>
-        </w:rPr>
-        <w:t xml:space="preserve">## [57] "stake"        "statement"    "stock"        "subsidiary"  </w:t>
-      </w:r>
-      <w:r>
-        <w:br/>
-      </w:r>
-      <w:r>
-        <w:rPr>
-          <w:rStyle w:val="VerbatimChar"/>
-          <w:rFonts w:cstheme="minorBidi"/>
-        </w:rPr>
-        <w:t xml:space="preserve">## [61] "systems"      "tender"       "total"        "two"         </w:t>
-      </w:r>
-      <w:r>
-        <w:br/>
-      </w:r>
-      <w:r>
-        <w:rPr>
-          <w:rStyle w:val="VerbatimChar"/>
-          <w:rFonts w:cstheme="minorBidi"/>
-        </w:rPr>
-        <w:t>## [65] "us"           "value"        "</w:t>
-      </w:r>
-      <w:proofErr w:type="spellStart"/>
-      <w:r>
-        <w:rPr>
-          <w:rStyle w:val="VerbatimChar"/>
-          <w:rFonts w:cstheme="minorBidi"/>
-        </w:rPr>
-        <w:t>viacom</w:t>
-      </w:r>
-      <w:proofErr w:type="spellEnd"/>
-      <w:r>
-        <w:rPr>
-          <w:rStyle w:val="VerbatimChar"/>
-          <w:rFonts w:cstheme="minorBidi"/>
-        </w:rPr>
-        <w:t xml:space="preserve">"       "will"        </w:t>
-      </w:r>
-      <w:r>
-        <w:br/>
-      </w:r>
-      <w:r>
-        <w:rPr>
-          <w:rStyle w:val="VerbatimChar"/>
-          <w:rFonts w:cstheme="minorBidi"/>
-        </w:rPr>
-        <w:t>## [69] "year"         "years"</w:t>
-      </w:r>
-    </w:p>
-    <w:p/>
-    <w:p>
-      <w:r>
-        <w:t>Another factor that we can see in these outputs is that the same stemmed word is showing up in several places.  For instance, “company”, “</w:t>
-      </w:r>
-      <w:proofErr w:type="spellStart"/>
-      <w:r>
-        <w:t>corp</w:t>
-      </w:r>
-      <w:proofErr w:type="spellEnd"/>
-      <w:r>
-        <w:t>”, “co”, “</w:t>
-      </w:r>
-      <w:proofErr w:type="spellStart"/>
-      <w:r>
-        <w:t>inc</w:t>
-      </w:r>
-      <w:proofErr w:type="spellEnd"/>
-      <w:r>
-        <w:t xml:space="preserve">” and “firm” are all terms for a company (or corporation/incorporated) that are all the similar idea.  Additionally, there are the words “share” and “shares”; “acquire”, </w:t>
-      </w:r>
-      <w:r>
-        <w:t>“acquire</w:t>
-      </w:r>
-      <w:r>
-        <w:t>d</w:t>
-      </w:r>
-      <w:r>
-        <w:t>”</w:t>
-      </w:r>
-      <w:r>
-        <w:t>, and “acquisition”; and “year” and “years” in the output for the most frequent terms.  With that in mind, it would behoove us to clean up the corpus a little more so that these words are combined into the same word due to being synonyms.  Also, since there seem to be unnecessary words such as “will”</w:t>
-      </w:r>
-      <w:r>
-        <w:t xml:space="preserve">, </w:t>
-      </w:r>
-      <w:r>
-        <w:t>“said”</w:t>
-      </w:r>
-      <w:r>
-        <w:t>, and “also”, those unnecessary words will be removed.</w:t>
-      </w:r>
-    </w:p>
-    <w:p/>
-    <w:p>
-      <w:pPr>
-        <w:pStyle w:val="Header2"/>
-      </w:pPr>
-      <w:r>
-        <w:t>Re-c</w:t>
-      </w:r>
       <w:bookmarkStart w:id="0" w:name="_GoBack"/>
       <w:bookmarkEnd w:id="0"/>
+    </w:p>
+    <w:p>
+      <w:r>
+        <w:t>Another factor that we can see in these outputs is that the same stemmed word is showing up in several places.  For instance, “company”, “</w:t>
+      </w:r>
+      <w:proofErr w:type="spellStart"/>
+      <w:r>
+        <w:t>corp</w:t>
+      </w:r>
+      <w:proofErr w:type="spellEnd"/>
+      <w:r>
+        <w:t>”, “co”, “</w:t>
+      </w:r>
+      <w:proofErr w:type="spellStart"/>
+      <w:r>
+        <w:t>inc</w:t>
+      </w:r>
+      <w:proofErr w:type="spellEnd"/>
+      <w:r>
+        <w:t xml:space="preserve">” and “firm” are all terms for a company (or corporation/incorporated) that are all the similar idea.  Additionally, there are the words “share” and “shares”; “acquire”, </w:t>
+      </w:r>
+      <w:r>
+        <w:t>“acquire</w:t>
+      </w:r>
+      <w:r>
+        <w:t>d</w:t>
+      </w:r>
+      <w:r>
+        <w:t>”</w:t>
+      </w:r>
+      <w:r>
+        <w:t>, and “acquisition”; and “year” and “years” in the output for the most frequent terms.  With that in mind, it would behoove us to clean up the corpus a little more so that these words are combined into the same word due to being synonyms.  Also, since there seem to be unnecessary words such as “will”</w:t>
+      </w:r>
+      <w:r>
+        <w:t xml:space="preserve">, </w:t>
+      </w:r>
+      <w:r>
+        <w:t>“said”</w:t>
+      </w:r>
+      <w:r>
+        <w:t>, and “also”, those unnecessary words will be removed.</w:t>
+      </w:r>
+    </w:p>
+    <w:p/>
+    <w:p>
+      <w:pPr>
+        <w:pStyle w:val="Header2"/>
+      </w:pPr>
+      <w:r>
+        <w:lastRenderedPageBreak/>
+        <w:t>Re-c</w:t>
+      </w:r>
       <w:r>
         <w:t>leaning the Corpus</w:t>
       </w:r>
@@ -8505,49 +8135,49 @@
     <w:p/>
     <w:p>
       <w:r>
-        <w:t xml:space="preserve">We also learned that data science may not be 100% correct, but can give the user a path to set on in continuing their analysis.  For instance, by reducing the dimensionality of the data from 21 variables to 6 principal components, we essentially lost about 25% of the variance of the original dataset but gained a better understanding of what components were actually similar.  This helped us identify which attributes were the </w:t>
+        <w:t xml:space="preserve">We also learned that data science may not be 100% correct, but can give the user a path to set on in continuing their analysis.  For instance, by reducing the dimensionality of the data from 21 variables to 6 principal components, we essentially lost about 25% of the variance of the original dataset but gained a better understanding of what components were actually similar.  This helped us identify which attributes were the most important such as Stalk Color (both above and below) and Population instead of Ring Type or Bruises.  That way we could spend more of our time looking at fewer components and as we noticed early on with some algorithms, was essential for the algorithm to run in a convenient enough time so that we didn’t have to wait until the next day for the analysis to be ready (the k-modes algorithm was significantly faster running on the fewer variables, from overnight to 1.5 hours). </w:t>
+      </w:r>
+    </w:p>
+    <w:p/>
+    <w:p>
+      <w:r>
+        <w:t>Overall, d</w:t>
+      </w:r>
+      <w:r>
+        <w:t>ata science provides a multitude of tools designed to gain insights from data. Each tool has its advantages and disadvantages depending on the size and structure of the data as well as the goal of the analysis. It takes a great deal of exploration to determine the usefulness of each method, but it also requires common sense and analytical talent to extract information from data.</w:t>
+      </w:r>
+      <w:r>
+        <w:t xml:space="preserve"> </w:t>
+      </w:r>
+    </w:p>
+    <w:p/>
+    <w:p>
+      <w:pPr>
+        <w:pStyle w:val="Header2"/>
+      </w:pPr>
+      <w:bookmarkStart w:id="2" w:name="_Toc449031516"/>
+      <w:r>
+        <w:t>Final Thoughts on the</w:t>
+      </w:r>
+      <w:r>
+        <w:t xml:space="preserve"> Unknown Mushrooms</w:t>
+      </w:r>
+      <w:bookmarkEnd w:id="2"/>
+    </w:p>
+    <w:p/>
+    <w:p>
+      <w:r>
+        <w:t xml:space="preserve">In the previous we mentioned that as we worked our way through this analysis, no one </w:t>
+      </w:r>
+      <w:r>
+        <w:t xml:space="preserve">method 100% enabled us to identify the unknown mushrooms. It is our final thought that in order to identify the unknown mushrooms we would need to merge the results of each of our clustering methods.  To do this we would take the results from the k-means and the PAM algorithm, specifically the poisonous mushrooms that fall into the </w:t>
+      </w:r>
+      <w:r>
+        <w:t xml:space="preserve">edible </w:t>
       </w:r>
       <w:r>
         <w:lastRenderedPageBreak/>
-        <w:t xml:space="preserve">most important such as Stalk Color (both above and below) and Population instead of Ring Type or Bruises.  That way we could spend more of our time looking at fewer components and as we noticed early on with some algorithms, was essential for the algorithm to run in a convenient enough time so that we didn’t have to wait until the next day for the analysis to be ready (the k-modes algorithm was significantly faster running on the fewer variables, from overnight to 1.5 hours). </w:t>
-      </w:r>
-    </w:p>
-    <w:p/>
-    <w:p>
-      <w:r>
-        <w:t>Overall, d</w:t>
-      </w:r>
-      <w:r>
-        <w:t>ata science provides a multitude of tools designed to gain insights from data. Each tool has its advantages and disadvantages depending on the size and structure of the data as well as the goal of the analysis. It takes a great deal of exploration to determine the usefulness of each method, but it also requires common sense and analytical talent to extract information from data.</w:t>
-      </w:r>
-      <w:r>
-        <w:t xml:space="preserve"> </w:t>
-      </w:r>
-    </w:p>
-    <w:p/>
-    <w:p>
-      <w:pPr>
-        <w:pStyle w:val="Header2"/>
-      </w:pPr>
-      <w:bookmarkStart w:id="2" w:name="_Toc449031516"/>
-      <w:r>
-        <w:t>Final Thoughts on the</w:t>
-      </w:r>
-      <w:r>
-        <w:t xml:space="preserve"> Unknown Mushrooms</w:t>
-      </w:r>
-      <w:bookmarkEnd w:id="2"/>
-    </w:p>
-    <w:p/>
-    <w:p>
-      <w:r>
-        <w:t xml:space="preserve">In the previous we mentioned that as we worked our way through this analysis, no one </w:t>
-      </w:r>
-      <w:r>
-        <w:t xml:space="preserve">method 100% enabled us to identify the unknown mushrooms. It is our final thought that in order to identify the unknown mushrooms we would need to merge the results of each of our clustering methods.  To do this we would take the results from the k-means and the PAM algorithm, specifically the poisonous mushrooms that fall into the </w:t>
-      </w:r>
-      <w:r>
-        <w:t xml:space="preserve">edible dominant clusters from a 4 cluster split and compare them to the mushrooms that fall into the one cluster that from the </w:t>
+        <w:t xml:space="preserve">dominant clusters from a 4 cluster split and compare them to the mushrooms that fall into the one cluster that from the </w:t>
       </w:r>
       <w:proofErr w:type="spellStart"/>
       <w:r>
@@ -10164,7 +9794,7 @@
 </file>
 
 <file path=customXml/itemProps1.xml><?xml version="1.0" encoding="utf-8"?>
-<ds:datastoreItem xmlns:ds="http://schemas.openxmlformats.org/officeDocument/2006/customXml" ds:itemID="{C4769A99-06F3-43CD-8E53-12D9B6F77798}">
+<ds:datastoreItem xmlns:ds="http://schemas.openxmlformats.org/officeDocument/2006/customXml" ds:itemID="{87EA130C-1939-4D05-8ECC-5EA7CC40A938}">
   <ds:schemaRefs>
     <ds:schemaRef ds:uri="http://schemas.openxmlformats.org/officeDocument/2006/bibliography"/>
   </ds:schemaRefs>

</xml_diff>

<commit_message>
sections 1 and 2 done.  Working on section 3
</commit_message>
<xml_diff>
--- a/project3writeup.docx
+++ b/project3writeup.docx
@@ -8031,68 +8031,4740 @@
         </w:drawing>
       </w:r>
     </w:p>
-    <w:p>
+    <w:p/>
+    <w:p>
+      <w:r>
+        <w:t>Another factor that we can see in these outputs is that the same stemmed word is showing up in several places.  For instance, “company”, “</w:t>
+      </w:r>
+      <w:proofErr w:type="spellStart"/>
+      <w:r>
+        <w:t>corp</w:t>
+      </w:r>
+      <w:proofErr w:type="spellEnd"/>
+      <w:r>
+        <w:t>”, “co”, “</w:t>
+      </w:r>
+      <w:proofErr w:type="spellStart"/>
+      <w:r>
+        <w:t>inc</w:t>
+      </w:r>
+      <w:proofErr w:type="spellEnd"/>
+      <w:r>
+        <w:t xml:space="preserve">” and “firm” are all terms for a company (or corporation/incorporated) that are all the similar idea.  Additionally, there are the words “share” and “shares”; “acquire”, </w:t>
+      </w:r>
+      <w:r>
+        <w:t>“acquire</w:t>
+      </w:r>
+      <w:r>
+        <w:t>d</w:t>
+      </w:r>
+      <w:r>
+        <w:t>”</w:t>
+      </w:r>
+      <w:r>
+        <w:t>, and “acquisition”; and “year” and “years” in the output for the most frequent terms.  With that in mind, it would behoove us to clean up the corpus a little more so that these words are combined into the same word due to being synonyms.  Also, since there seem to be unnecessary words such as “will”</w:t>
+      </w:r>
+      <w:r>
+        <w:t xml:space="preserve">, </w:t>
+      </w:r>
+      <w:r>
+        <w:t>“said”</w:t>
+      </w:r>
+      <w:r>
+        <w:t>, and “also”, those unnecessary words will be removed.</w:t>
+      </w:r>
+    </w:p>
+    <w:p/>
+    <w:p>
+      <w:pPr>
+        <w:pStyle w:val="Header2"/>
+      </w:pPr>
+      <w:r>
+        <w:lastRenderedPageBreak/>
+        <w:t>Re-c</w:t>
+      </w:r>
+      <w:r>
+        <w:t>leaning the Corpus</w:t>
+      </w:r>
+    </w:p>
+    <w:p/>
+    <w:p>
+      <w:r>
+        <w:t xml:space="preserve">After the initial analysis of the corpus, we decided to go back and re-clean the corpus.  This re-cleaning comprised of doing two steps: 1) replacing similar words with only one word so that each word will be treated the same way and 2) removing extra unnecessary stop words.  The function we used to do this is called </w:t>
+      </w:r>
+      <w:proofErr w:type="spellStart"/>
+      <w:r>
+        <w:rPr>
+          <w:b/>
+        </w:rPr>
+        <w:t>replaceSimilarWords</w:t>
+      </w:r>
+      <w:proofErr w:type="spellEnd"/>
+      <w:r>
+        <w:t>:</w:t>
+      </w:r>
+    </w:p>
+    <w:p/>
+    <w:p>
+      <w:proofErr w:type="spellStart"/>
+      <w:r>
+        <w:t>replaceSimilarWords</w:t>
+      </w:r>
+      <w:proofErr w:type="spellEnd"/>
+      <w:r>
+        <w:t xml:space="preserve"> &lt;- function(</w:t>
+      </w:r>
+      <w:proofErr w:type="spellStart"/>
+      <w:r>
+        <w:t>corp</w:t>
+      </w:r>
+      <w:proofErr w:type="spellEnd"/>
+      <w:proofErr w:type="gramStart"/>
+      <w:r>
+        <w:t>){</w:t>
+      </w:r>
+      <w:proofErr w:type="gramEnd"/>
+    </w:p>
+    <w:p>
+      <w:r>
+        <w:t xml:space="preserve">## This function will replace </w:t>
+      </w:r>
+      <w:proofErr w:type="spellStart"/>
+      <w:r>
+        <w:t>similiar</w:t>
+      </w:r>
+      <w:proofErr w:type="spellEnd"/>
+      <w:r>
+        <w:t xml:space="preserve"> words in the corpus</w:t>
+      </w:r>
+    </w:p>
+    <w:p>
+      <w:r>
+        <w:t xml:space="preserve">  </w:t>
+      </w:r>
+      <w:proofErr w:type="spellStart"/>
+      <w:r>
+        <w:t>corpClean</w:t>
+      </w:r>
+      <w:proofErr w:type="spellEnd"/>
+      <w:r>
+        <w:t xml:space="preserve"> &lt;- </w:t>
+      </w:r>
+      <w:proofErr w:type="spellStart"/>
+      <w:proofErr w:type="gramStart"/>
+      <w:r>
+        <w:t>gsub</w:t>
+      </w:r>
+      <w:proofErr w:type="spellEnd"/>
+      <w:r>
+        <w:t>(</w:t>
+      </w:r>
+      <w:proofErr w:type="gramEnd"/>
+      <w:r>
+        <w:t>"</w:t>
+      </w:r>
+      <w:proofErr w:type="spellStart"/>
+      <w:r>
+        <w:t>corp</w:t>
+      </w:r>
+      <w:proofErr w:type="spellEnd"/>
+      <w:r>
+        <w:t xml:space="preserve">", "company", </w:t>
+      </w:r>
+      <w:proofErr w:type="spellStart"/>
+      <w:r>
+        <w:t>corp</w:t>
+      </w:r>
+      <w:proofErr w:type="spellEnd"/>
+      <w:r>
+        <w:t>) %&gt;%</w:t>
+      </w:r>
+    </w:p>
+    <w:p>
+      <w:r>
+        <w:t xml:space="preserve">          </w:t>
+      </w:r>
+      <w:proofErr w:type="spellStart"/>
+      <w:proofErr w:type="gramStart"/>
+      <w:r>
+        <w:t>gsub</w:t>
+      </w:r>
+      <w:proofErr w:type="spellEnd"/>
+      <w:r>
+        <w:t>(</w:t>
+      </w:r>
+      <w:proofErr w:type="gramEnd"/>
+      <w:r>
+        <w:t>"business", "company", x =.) %&gt;%</w:t>
+      </w:r>
+    </w:p>
+    <w:p>
+      <w:r>
+        <w:t xml:space="preserve">          </w:t>
+      </w:r>
+      <w:proofErr w:type="spellStart"/>
+      <w:proofErr w:type="gramStart"/>
+      <w:r>
+        <w:t>gsub</w:t>
+      </w:r>
+      <w:proofErr w:type="spellEnd"/>
+      <w:r>
+        <w:t>(</w:t>
+      </w:r>
+      <w:proofErr w:type="gramEnd"/>
+      <w:r>
+        <w:t>"co ", "company ", x = .) %&gt;%</w:t>
+      </w:r>
+    </w:p>
+    <w:p>
+      <w:r>
+        <w:t xml:space="preserve">          </w:t>
+      </w:r>
+      <w:proofErr w:type="spellStart"/>
+      <w:proofErr w:type="gramStart"/>
+      <w:r>
+        <w:t>gsub</w:t>
+      </w:r>
+      <w:proofErr w:type="spellEnd"/>
+      <w:r>
+        <w:t>(</w:t>
+      </w:r>
+      <w:proofErr w:type="gramEnd"/>
+      <w:r>
+        <w:t>"</w:t>
+      </w:r>
+      <w:proofErr w:type="spellStart"/>
+      <w:r>
+        <w:t>inc</w:t>
+      </w:r>
+      <w:proofErr w:type="spellEnd"/>
+      <w:r>
+        <w:t>", "company", .) %&gt;%</w:t>
+      </w:r>
+    </w:p>
+    <w:p>
+      <w:r>
+        <w:t xml:space="preserve">          </w:t>
+      </w:r>
+      <w:proofErr w:type="spellStart"/>
+      <w:proofErr w:type="gramStart"/>
+      <w:r>
+        <w:t>gsub</w:t>
+      </w:r>
+      <w:proofErr w:type="spellEnd"/>
+      <w:r>
+        <w:t>(</w:t>
+      </w:r>
+      <w:proofErr w:type="gramEnd"/>
+      <w:r>
+        <w:t>"companies", "company", .) %&gt;%</w:t>
+      </w:r>
+    </w:p>
+    <w:p>
+      <w:r>
+        <w:t xml:space="preserve">          </w:t>
+      </w:r>
+      <w:proofErr w:type="spellStart"/>
+      <w:proofErr w:type="gramStart"/>
+      <w:r>
+        <w:t>gsub</w:t>
+      </w:r>
+      <w:proofErr w:type="spellEnd"/>
+      <w:r>
+        <w:t>(</w:t>
+      </w:r>
+      <w:proofErr w:type="gramEnd"/>
+      <w:r>
+        <w:t>"</w:t>
+      </w:r>
+      <w:proofErr w:type="spellStart"/>
+      <w:r>
+        <w:t>companys</w:t>
+      </w:r>
+      <w:proofErr w:type="spellEnd"/>
+      <w:r>
+        <w:t>", "company", .) %&gt;%</w:t>
+      </w:r>
+    </w:p>
+    <w:p>
+      <w:r>
+        <w:t xml:space="preserve">          </w:t>
+      </w:r>
+      <w:proofErr w:type="spellStart"/>
+      <w:proofErr w:type="gramStart"/>
+      <w:r>
+        <w:t>gsub</w:t>
+      </w:r>
+      <w:proofErr w:type="spellEnd"/>
+      <w:r>
+        <w:t>(</w:t>
+      </w:r>
+      <w:proofErr w:type="gramEnd"/>
+      <w:r>
+        <w:t>"firm ", "company", .) %&gt;%</w:t>
+      </w:r>
+    </w:p>
+    <w:p>
+      <w:r>
+        <w:t xml:space="preserve">          </w:t>
+      </w:r>
+      <w:proofErr w:type="spellStart"/>
+      <w:proofErr w:type="gramStart"/>
+      <w:r>
+        <w:t>gsub</w:t>
+      </w:r>
+      <w:proofErr w:type="spellEnd"/>
+      <w:r>
+        <w:t>(</w:t>
+      </w:r>
+      <w:proofErr w:type="gramEnd"/>
+      <w:r>
+        <w:t>"acquired", "acquire", .) %&gt;%</w:t>
+      </w:r>
+    </w:p>
+    <w:p>
+      <w:r>
+        <w:t xml:space="preserve">          </w:t>
+      </w:r>
+      <w:proofErr w:type="spellStart"/>
+      <w:proofErr w:type="gramStart"/>
+      <w:r>
+        <w:t>gsub</w:t>
+      </w:r>
+      <w:proofErr w:type="spellEnd"/>
+      <w:r>
+        <w:t>(</w:t>
+      </w:r>
+      <w:proofErr w:type="gramEnd"/>
+      <w:r>
+        <w:t>"acquisition", "acquire", .) %&gt;%</w:t>
+      </w:r>
+    </w:p>
+    <w:p>
+      <w:r>
+        <w:t xml:space="preserve">          </w:t>
+      </w:r>
+      <w:proofErr w:type="spellStart"/>
+      <w:proofErr w:type="gramStart"/>
+      <w:r>
+        <w:t>gsub</w:t>
+      </w:r>
+      <w:proofErr w:type="spellEnd"/>
+      <w:r>
+        <w:t>(</w:t>
+      </w:r>
+      <w:proofErr w:type="gramEnd"/>
+      <w:r>
+        <w:t>"</w:t>
+      </w:r>
+      <w:proofErr w:type="spellStart"/>
+      <w:r>
+        <w:t>dlrs</w:t>
+      </w:r>
+      <w:proofErr w:type="spellEnd"/>
+      <w:r>
+        <w:t>", "dollars", .) %&gt;%</w:t>
+      </w:r>
+    </w:p>
+    <w:p>
+      <w:r>
+        <w:t xml:space="preserve">          </w:t>
+      </w:r>
+      <w:proofErr w:type="spellStart"/>
+      <w:proofErr w:type="gramStart"/>
+      <w:r>
+        <w:t>gsub</w:t>
+      </w:r>
+      <w:proofErr w:type="spellEnd"/>
+      <w:r>
+        <w:t>(</w:t>
+      </w:r>
+      <w:proofErr w:type="gramEnd"/>
+      <w:r>
+        <w:t>"ltd", "company", .) %&gt;%</w:t>
+      </w:r>
+    </w:p>
+    <w:p>
+      <w:r>
+        <w:t xml:space="preserve">          </w:t>
+      </w:r>
+      <w:proofErr w:type="spellStart"/>
+      <w:proofErr w:type="gramStart"/>
+      <w:r>
+        <w:t>gsub</w:t>
+      </w:r>
+      <w:proofErr w:type="spellEnd"/>
+      <w:r>
+        <w:t>(</w:t>
+      </w:r>
+      <w:proofErr w:type="gramEnd"/>
+      <w:r>
+        <w:t>"</w:t>
+      </w:r>
+      <w:proofErr w:type="spellStart"/>
+      <w:r>
+        <w:t>mln</w:t>
+      </w:r>
+      <w:proofErr w:type="spellEnd"/>
+      <w:r>
+        <w:t>", "million", .) %&gt;%</w:t>
+      </w:r>
+    </w:p>
+    <w:p>
+      <w:r>
+        <w:t xml:space="preserve">          </w:t>
+      </w:r>
+      <w:proofErr w:type="spellStart"/>
+      <w:proofErr w:type="gramStart"/>
+      <w:r>
+        <w:t>gsub</w:t>
+      </w:r>
+      <w:proofErr w:type="spellEnd"/>
+      <w:r>
+        <w:t>(</w:t>
+      </w:r>
+      <w:proofErr w:type="gramEnd"/>
+      <w:r>
+        <w:t>"years", "year", .) %&gt;%</w:t>
+      </w:r>
+    </w:p>
+    <w:p>
+      <w:r>
+        <w:t xml:space="preserve">          </w:t>
+      </w:r>
+      <w:proofErr w:type="spellStart"/>
+      <w:proofErr w:type="gramStart"/>
+      <w:r>
+        <w:t>gsub</w:t>
+      </w:r>
+      <w:proofErr w:type="spellEnd"/>
+      <w:r>
+        <w:t>(</w:t>
+      </w:r>
+      <w:proofErr w:type="gramEnd"/>
+      <w:r>
+        <w:t>"tender", "cash", .) %&gt;%</w:t>
+      </w:r>
+    </w:p>
+    <w:p>
+      <w:r>
+        <w:t xml:space="preserve">          </w:t>
+      </w:r>
+      <w:proofErr w:type="spellStart"/>
+      <w:proofErr w:type="gramStart"/>
+      <w:r>
+        <w:t>gsub</w:t>
+      </w:r>
+      <w:proofErr w:type="spellEnd"/>
+      <w:r>
+        <w:t>(</w:t>
+      </w:r>
+      <w:proofErr w:type="gramEnd"/>
+      <w:r>
+        <w:t xml:space="preserve">"agreed", "agree", .) </w:t>
+      </w:r>
+    </w:p>
+    <w:p>
+      <w:r>
+        <w:t xml:space="preserve">    invisible(</w:t>
+      </w:r>
+      <w:proofErr w:type="spellStart"/>
+      <w:r>
+        <w:t>corpClean</w:t>
+      </w:r>
+      <w:proofErr w:type="spellEnd"/>
+      <w:r>
+        <w:t>)</w:t>
+      </w:r>
+    </w:p>
+    <w:p>
+      <w:r>
+        <w:t>}</w:t>
+      </w:r>
+    </w:p>
+    <w:p>
+      <w:r>
+        <w:t>As stated in the previous section, this newly returned dataset combines several different variations of the word “company” into the word “company”.  In addition, we changed the various stemmed version of “acquire” into one word; while we know that there are several other words throughout the corpus that would be better off if stemmed, as stated previously, this result was problematic so we chose to only stem the words that appeared as the most frequent.</w:t>
+      </w:r>
+    </w:p>
+    <w:p/>
+    <w:p>
+      <w:pPr>
+        <w:pStyle w:val="Header2"/>
+      </w:pPr>
+      <w:r>
+        <w:t>Re-Analyzing the Updated Corpus</w:t>
+      </w:r>
+    </w:p>
+    <w:p/>
+    <w:p>
+      <w:r>
+        <w:t xml:space="preserve">The updated Corpus further confirms that the </w:t>
+      </w:r>
+      <w:proofErr w:type="spellStart"/>
+      <w:r>
+        <w:t>acq</w:t>
+      </w:r>
+      <w:proofErr w:type="spellEnd"/>
+      <w:r>
+        <w:t xml:space="preserve"> Corpus is about buying and selling stocks of companies in regards to mergers and acquisitions.  This can be seen with the following outputs again:</w:t>
+      </w:r>
+    </w:p>
+    <w:p/>
+    <w:p>
+      <w:r>
+        <w:rPr>
+          <w:noProof/>
+        </w:rPr>
+        <w:lastRenderedPageBreak/>
+        <w:drawing>
+          <wp:inline distT="0" distB="0" distL="0" distR="0" wp14:anchorId="0D1707A0" wp14:editId="534A438E">
+            <wp:extent cx="6352381" cy="6571429"/>
+            <wp:effectExtent l="0" t="0" r="0" b="1270"/>
+            <wp:docPr id="134" name="Picture 134"/>
+            <wp:cNvGraphicFramePr>
+              <a:graphicFrameLocks xmlns:a="http://schemas.openxmlformats.org/drawingml/2006/main" noChangeAspect="1"/>
+            </wp:cNvGraphicFramePr>
+            <a:graphic xmlns:a="http://schemas.openxmlformats.org/drawingml/2006/main">
+              <a:graphicData uri="http://schemas.openxmlformats.org/drawingml/2006/picture">
+                <pic:pic xmlns:pic="http://schemas.openxmlformats.org/drawingml/2006/picture">
+                  <pic:nvPicPr>
+                    <pic:cNvPr id="1" name=""/>
+                    <pic:cNvPicPr/>
+                  </pic:nvPicPr>
+                  <pic:blipFill>
+                    <a:blip r:embed="rId14"/>
+                    <a:stretch>
+                      <a:fillRect/>
+                    </a:stretch>
+                  </pic:blipFill>
+                  <pic:spPr>
+                    <a:xfrm>
+                      <a:off x="0" y="0"/>
+                      <a:ext cx="6352381" cy="6571429"/>
+                    </a:xfrm>
+                    <a:prstGeom prst="rect">
+                      <a:avLst/>
+                    </a:prstGeom>
+                  </pic:spPr>
+                </pic:pic>
+              </a:graphicData>
+            </a:graphic>
+          </wp:inline>
+        </w:drawing>
+      </w:r>
+    </w:p>
+    <w:p>
+      <w:pPr>
+        <w:pStyle w:val="FirstParagraph"/>
+      </w:pPr>
+      <w:r>
+        <w:rPr>
+          <w:noProof/>
+        </w:rPr>
+        <w:lastRenderedPageBreak/>
+        <w:drawing>
+          <wp:inline distT="0" distB="0" distL="0" distR="0" wp14:anchorId="49B9D8B6" wp14:editId="1606A28D">
+            <wp:extent cx="4370119" cy="4465819"/>
+            <wp:effectExtent l="0" t="0" r="0" b="0"/>
+            <wp:docPr id="133" name="Picture 133"/>
+            <wp:cNvGraphicFramePr>
+              <a:graphicFrameLocks xmlns:a="http://schemas.openxmlformats.org/drawingml/2006/main" noChangeAspect="1"/>
+            </wp:cNvGraphicFramePr>
+            <a:graphic xmlns:a="http://schemas.openxmlformats.org/drawingml/2006/main">
+              <a:graphicData uri="http://schemas.openxmlformats.org/drawingml/2006/picture">
+                <pic:pic xmlns:pic="http://schemas.openxmlformats.org/drawingml/2006/picture">
+                  <pic:nvPicPr>
+                    <pic:cNvPr id="1" name=""/>
+                    <pic:cNvPicPr/>
+                  </pic:nvPicPr>
+                  <pic:blipFill rotWithShape="1">
+                    <a:blip r:embed="rId15"/>
+                    <a:srcRect l="36389" t="19526" r="36663" b="18340"/>
+                    <a:stretch/>
+                  </pic:blipFill>
+                  <pic:spPr bwMode="auto">
+                    <a:xfrm>
+                      <a:off x="0" y="0"/>
+                      <a:ext cx="4377427" cy="4473287"/>
+                    </a:xfrm>
+                    <a:prstGeom prst="rect">
+                      <a:avLst/>
+                    </a:prstGeom>
+                    <a:ln>
+                      <a:noFill/>
+                    </a:ln>
+                    <a:extLst>
+                      <a:ext uri="{53640926-AAD7-44D8-BBD7-CCE9431645EC}">
+                        <a14:shadowObscured xmlns:a14="http://schemas.microsoft.com/office/drawing/2010/main"/>
+                      </a:ext>
+                    </a:extLst>
+                  </pic:spPr>
+                </pic:pic>
+              </a:graphicData>
+            </a:graphic>
+          </wp:inline>
+        </w:drawing>
+      </w:r>
+    </w:p>
+    <w:p>
+      <w:pPr>
+        <w:pStyle w:val="SourceCode"/>
+        <w:spacing w:before="0" w:after="0"/>
+        <w:rPr>
+          <w:rStyle w:val="VerbatimChar"/>
+          <w:rFonts w:cstheme="minorBidi"/>
+        </w:rPr>
+      </w:pPr>
+      <w:r>
+        <w:rPr>
+          <w:rStyle w:val="VerbatimChar"/>
+          <w:rFonts w:cstheme="minorBidi"/>
+        </w:rPr>
+        <w:t xml:space="preserve">## Terms Greater </w:t>
+      </w:r>
+      <w:proofErr w:type="gramStart"/>
+      <w:r>
+        <w:rPr>
+          <w:rStyle w:val="VerbatimChar"/>
+          <w:rFonts w:cstheme="minorBidi"/>
+        </w:rPr>
+        <w:t>than  10</w:t>
+      </w:r>
+      <w:proofErr w:type="gramEnd"/>
+      <w:r>
+        <w:rPr>
+          <w:rStyle w:val="VerbatimChar"/>
+          <w:rFonts w:cstheme="minorBidi"/>
+        </w:rPr>
+        <w:t xml:space="preserve">  </w:t>
+      </w:r>
+      <w:proofErr w:type="spellStart"/>
+      <w:r>
+        <w:rPr>
+          <w:rStyle w:val="VerbatimChar"/>
+          <w:rFonts w:cstheme="minorBidi"/>
+        </w:rPr>
+        <w:t>Freq</w:t>
+      </w:r>
+      <w:proofErr w:type="spellEnd"/>
+      <w:r>
+        <w:rPr>
+          <w:rStyle w:val="VerbatimChar"/>
+          <w:rFonts w:cstheme="minorBidi"/>
+        </w:rPr>
+        <w:t>:</w:t>
+      </w:r>
+      <w:r>
+        <w:br/>
+      </w:r>
+      <w:r>
+        <w:rPr>
+          <w:rStyle w:val="VerbatimChar"/>
+          <w:rFonts w:cstheme="minorBidi"/>
+        </w:rPr>
+        <w:t xml:space="preserve">## </w:t>
+      </w:r>
+      <w:r>
+        <w:br/>
+      </w:r>
+      <w:r>
+        <w:rPr>
+          <w:rStyle w:val="VerbatimChar"/>
+          <w:rFonts w:cstheme="minorBidi"/>
+        </w:rPr>
+        <w:t>[1] "acquire"      "agree"        "</w:t>
+      </w:r>
+      <w:proofErr w:type="spellStart"/>
+      <w:r>
+        <w:rPr>
+          <w:rStyle w:val="VerbatimChar"/>
+          <w:rFonts w:cstheme="minorBidi"/>
+        </w:rPr>
+        <w:t>american</w:t>
+      </w:r>
+      <w:proofErr w:type="spellEnd"/>
+      <w:r>
+        <w:rPr>
+          <w:rStyle w:val="VerbatimChar"/>
+          <w:rFonts w:cstheme="minorBidi"/>
+        </w:rPr>
+        <w:t xml:space="preserve">"     "analysts"     "bank"        </w:t>
+      </w:r>
+    </w:p>
+    <w:p>
+      <w:pPr>
+        <w:pStyle w:val="SourceCode"/>
+        <w:spacing w:before="0" w:after="0"/>
+        <w:rPr>
+          <w:rStyle w:val="VerbatimChar"/>
+          <w:rFonts w:cstheme="minorBidi"/>
+        </w:rPr>
+      </w:pPr>
+      <w:r>
+        <w:rPr>
+          <w:rStyle w:val="VerbatimChar"/>
+          <w:rFonts w:cstheme="minorBidi"/>
+        </w:rPr>
+        <w:t xml:space="preserve"> [6] "billion"      "buy"          "capital"      "cash"         "common"      </w:t>
+      </w:r>
+    </w:p>
+    <w:p>
+      <w:pPr>
+        <w:pStyle w:val="SourceCode"/>
+        <w:spacing w:before="0" w:after="0"/>
+        <w:rPr>
+          <w:rStyle w:val="VerbatimChar"/>
+          <w:rFonts w:cstheme="minorBidi"/>
+        </w:rPr>
+      </w:pPr>
+      <w:r>
+        <w:rPr>
+          <w:rStyle w:val="VerbatimChar"/>
+          <w:rFonts w:cstheme="minorBidi"/>
+        </w:rPr>
+        <w:t>[11] "company"      "</w:t>
+      </w:r>
+      <w:proofErr w:type="spellStart"/>
+      <w:r>
+        <w:rPr>
+          <w:rStyle w:val="VerbatimChar"/>
+          <w:rFonts w:cstheme="minorBidi"/>
+        </w:rPr>
+        <w:t>companys</w:t>
+      </w:r>
+      <w:proofErr w:type="spellEnd"/>
+      <w:r>
+        <w:rPr>
+          <w:rStyle w:val="VerbatimChar"/>
+          <w:rFonts w:cstheme="minorBidi"/>
+        </w:rPr>
+        <w:t xml:space="preserve">"     "courier"      "dollars"      "exchange"    </w:t>
+      </w:r>
+    </w:p>
+    <w:p>
+      <w:pPr>
+        <w:pStyle w:val="SourceCode"/>
+        <w:spacing w:before="0" w:after="0"/>
+        <w:rPr>
+          <w:rStyle w:val="VerbatimChar"/>
+          <w:rFonts w:cstheme="minorBidi"/>
+        </w:rPr>
+      </w:pPr>
+      <w:r>
+        <w:rPr>
+          <w:rStyle w:val="VerbatimChar"/>
+          <w:rFonts w:cstheme="minorBidi"/>
+        </w:rPr>
+        <w:t xml:space="preserve">[16] "expected"     "express"      "four"         "gas"          "group"       </w:t>
+      </w:r>
+    </w:p>
+    <w:p>
+      <w:pPr>
+        <w:pStyle w:val="SourceCode"/>
+        <w:spacing w:before="0" w:after="0"/>
+        <w:rPr>
+          <w:rStyle w:val="VerbatimChar"/>
+          <w:rFonts w:cstheme="minorBidi"/>
+        </w:rPr>
+      </w:pPr>
+      <w:r>
+        <w:rPr>
+          <w:rStyle w:val="VerbatimChar"/>
+          <w:rFonts w:cstheme="minorBidi"/>
+        </w:rPr>
+        <w:t>[21] "holding"      "</w:t>
+      </w:r>
+      <w:proofErr w:type="spellStart"/>
+      <w:r>
+        <w:rPr>
+          <w:rStyle w:val="VerbatimChar"/>
+          <w:rFonts w:cstheme="minorBidi"/>
+        </w:rPr>
+        <w:t>hutton</w:t>
+      </w:r>
+      <w:proofErr w:type="spellEnd"/>
+      <w:r>
+        <w:rPr>
+          <w:rStyle w:val="VerbatimChar"/>
+          <w:rFonts w:cstheme="minorBidi"/>
+        </w:rPr>
+        <w:t xml:space="preserve">"       "interest"     "last"         "management"  </w:t>
+      </w:r>
+    </w:p>
+    <w:p>
+      <w:pPr>
+        <w:pStyle w:val="SourceCode"/>
+        <w:spacing w:before="0" w:after="0"/>
+        <w:rPr>
+          <w:rStyle w:val="VerbatimChar"/>
+          <w:rFonts w:cstheme="minorBidi"/>
+        </w:rPr>
+      </w:pPr>
+      <w:r>
+        <w:rPr>
+          <w:rStyle w:val="VerbatimChar"/>
+          <w:rFonts w:cstheme="minorBidi"/>
+        </w:rPr>
+        <w:t xml:space="preserve">[26] "march"        "market"       "may"          "merger"       "million"     </w:t>
+      </w:r>
+    </w:p>
+    <w:p>
+      <w:pPr>
+        <w:pStyle w:val="SourceCode"/>
+        <w:spacing w:before="0" w:after="0"/>
+        <w:rPr>
+          <w:rStyle w:val="VerbatimChar"/>
+          <w:rFonts w:cstheme="minorBidi"/>
+        </w:rPr>
+      </w:pPr>
+      <w:r>
+        <w:rPr>
+          <w:rStyle w:val="VerbatimChar"/>
+          <w:rFonts w:cstheme="minorBidi"/>
+        </w:rPr>
+        <w:t>[31] "new"          "offer"        "one"          "outstanding</w:t>
+      </w:r>
+      <w:proofErr w:type="gramStart"/>
+      <w:r>
+        <w:rPr>
+          <w:rStyle w:val="VerbatimChar"/>
+          <w:rFonts w:cstheme="minorBidi"/>
+        </w:rPr>
+        <w:t>"  "</w:t>
+      </w:r>
+      <w:proofErr w:type="gramEnd"/>
+      <w:r>
+        <w:rPr>
+          <w:rStyle w:val="VerbatimChar"/>
+          <w:rFonts w:cstheme="minorBidi"/>
+        </w:rPr>
+        <w:t xml:space="preserve">owned"       </w:t>
+      </w:r>
+    </w:p>
+    <w:p>
+      <w:pPr>
+        <w:pStyle w:val="SourceCode"/>
+        <w:spacing w:before="0" w:after="0"/>
+        <w:rPr>
+          <w:rStyle w:val="VerbatimChar"/>
+          <w:rFonts w:cstheme="minorBidi"/>
+        </w:rPr>
+      </w:pPr>
+      <w:r>
+        <w:rPr>
+          <w:rStyle w:val="VerbatimChar"/>
+          <w:rFonts w:cstheme="minorBidi"/>
+        </w:rPr>
+        <w:t>[36] "part"         "</w:t>
+      </w:r>
+      <w:proofErr w:type="spellStart"/>
+      <w:r>
+        <w:rPr>
+          <w:rStyle w:val="VerbatimChar"/>
+          <w:rFonts w:cstheme="minorBidi"/>
+        </w:rPr>
+        <w:t>pct</w:t>
+      </w:r>
+      <w:proofErr w:type="spellEnd"/>
+      <w:r>
+        <w:rPr>
+          <w:rStyle w:val="VerbatimChar"/>
+          <w:rFonts w:cstheme="minorBidi"/>
+        </w:rPr>
+        <w:t>"          "price"        "</w:t>
+      </w:r>
+      <w:proofErr w:type="spellStart"/>
+      <w:r>
+        <w:rPr>
+          <w:rStyle w:val="VerbatimChar"/>
+          <w:rFonts w:cstheme="minorBidi"/>
+        </w:rPr>
+        <w:t>redstone</w:t>
+      </w:r>
+      <w:proofErr w:type="spellEnd"/>
+      <w:r>
+        <w:rPr>
+          <w:rStyle w:val="VerbatimChar"/>
+          <w:rFonts w:cstheme="minorBidi"/>
+        </w:rPr>
+        <w:t>"     "</w:t>
+      </w:r>
+      <w:proofErr w:type="spellStart"/>
+      <w:r>
+        <w:rPr>
+          <w:rStyle w:val="VerbatimChar"/>
+          <w:rFonts w:cstheme="minorBidi"/>
+        </w:rPr>
+        <w:t>reuter</w:t>
+      </w:r>
+      <w:proofErr w:type="spellEnd"/>
+      <w:r>
+        <w:rPr>
+          <w:rStyle w:val="VerbatimChar"/>
+          <w:rFonts w:cstheme="minorBidi"/>
+        </w:rPr>
+        <w:t xml:space="preserve">"      </w:t>
+      </w:r>
+    </w:p>
+    <w:p>
+      <w:pPr>
+        <w:pStyle w:val="SourceCode"/>
+        <w:spacing w:before="0" w:after="0"/>
+        <w:rPr>
+          <w:rStyle w:val="VerbatimChar"/>
+          <w:rFonts w:cstheme="minorBidi"/>
+        </w:rPr>
+      </w:pPr>
+      <w:r>
+        <w:rPr>
+          <w:rStyle w:val="VerbatimChar"/>
+          <w:rFonts w:cstheme="minorBidi"/>
+        </w:rPr>
+        <w:t>[41] "</w:t>
+      </w:r>
+      <w:proofErr w:type="spellStart"/>
+      <w:r>
+        <w:rPr>
+          <w:rStyle w:val="VerbatimChar"/>
+          <w:rFonts w:cstheme="minorBidi"/>
+        </w:rPr>
+        <w:t>rmj</w:t>
+      </w:r>
+      <w:proofErr w:type="spellEnd"/>
+      <w:r>
+        <w:rPr>
+          <w:rStyle w:val="VerbatimChar"/>
+          <w:rFonts w:cstheme="minorBidi"/>
+        </w:rPr>
+        <w:t>"          "securities"   "share"        "shareholders" "</w:t>
+      </w:r>
+      <w:proofErr w:type="spellStart"/>
+      <w:r>
+        <w:rPr>
+          <w:rStyle w:val="VerbatimChar"/>
+          <w:rFonts w:cstheme="minorBidi"/>
+        </w:rPr>
+        <w:t>shearson</w:t>
+      </w:r>
+      <w:proofErr w:type="spellEnd"/>
+      <w:r>
+        <w:rPr>
+          <w:rStyle w:val="VerbatimChar"/>
+          <w:rFonts w:cstheme="minorBidi"/>
+        </w:rPr>
+        <w:t xml:space="preserve">"    </w:t>
+      </w:r>
+    </w:p>
+    <w:p>
+      <w:pPr>
+        <w:pStyle w:val="SourceCode"/>
+        <w:spacing w:before="0" w:after="0"/>
+        <w:rPr>
+          <w:rStyle w:val="VerbatimChar"/>
+          <w:rFonts w:cstheme="minorBidi"/>
+        </w:rPr>
+      </w:pPr>
+      <w:r>
+        <w:rPr>
+          <w:rStyle w:val="VerbatimChar"/>
+          <w:rFonts w:cstheme="minorBidi"/>
+        </w:rPr>
+        <w:t xml:space="preserve">[46] "stake"        "statement"    "stock"        "subsidiary"   "systems"     </w:t>
+      </w:r>
+    </w:p>
+    <w:p>
+      <w:pPr>
+        <w:pStyle w:val="SourceCode"/>
+        <w:spacing w:before="0" w:after="0"/>
+        <w:rPr>
+          <w:rStyle w:val="VerbatimChar"/>
+          <w:rFonts w:cstheme="minorBidi"/>
+        </w:rPr>
+      </w:pPr>
+      <w:r>
+        <w:rPr>
+          <w:rStyle w:val="VerbatimChar"/>
+          <w:rFonts w:cstheme="minorBidi"/>
+        </w:rPr>
+        <w:t>[51] "total"        "two"          "us"           "value"        "</w:t>
+      </w:r>
+      <w:proofErr w:type="spellStart"/>
+      <w:r>
+        <w:rPr>
+          <w:rStyle w:val="VerbatimChar"/>
+          <w:rFonts w:cstheme="minorBidi"/>
+        </w:rPr>
+        <w:t>viacom</w:t>
+      </w:r>
+      <w:proofErr w:type="spellEnd"/>
+      <w:r>
+        <w:rPr>
+          <w:rStyle w:val="VerbatimChar"/>
+          <w:rFonts w:cstheme="minorBidi"/>
+        </w:rPr>
+        <w:t xml:space="preserve">"      </w:t>
+      </w:r>
+    </w:p>
+    <w:p>
+      <w:pPr>
+        <w:pStyle w:val="SourceCode"/>
+        <w:spacing w:before="0" w:after="0"/>
+        <w:rPr>
+          <w:vertAlign w:val="subscript"/>
+        </w:rPr>
+      </w:pPr>
+      <w:r>
+        <w:rPr>
+          <w:rStyle w:val="VerbatimChar"/>
+          <w:rFonts w:cstheme="minorBidi"/>
+        </w:rPr>
+        <w:lastRenderedPageBreak/>
+        <w:t xml:space="preserve">[56] "year"  </w:t>
+      </w:r>
+      <w:r>
+        <w:rPr>
+          <w:noProof/>
+        </w:rPr>
+        <w:drawing>
+          <wp:inline distT="0" distB="0" distL="0" distR="0" wp14:anchorId="1237C862" wp14:editId="6B5AAB16">
+            <wp:extent cx="6352381" cy="6571429"/>
+            <wp:effectExtent l="0" t="0" r="0" b="1270"/>
+            <wp:docPr id="132" name="Picture 132"/>
+            <wp:cNvGraphicFramePr>
+              <a:graphicFrameLocks xmlns:a="http://schemas.openxmlformats.org/drawingml/2006/main" noChangeAspect="1"/>
+            </wp:cNvGraphicFramePr>
+            <a:graphic xmlns:a="http://schemas.openxmlformats.org/drawingml/2006/main">
+              <a:graphicData uri="http://schemas.openxmlformats.org/drawingml/2006/picture">
+                <pic:pic xmlns:pic="http://schemas.openxmlformats.org/drawingml/2006/picture">
+                  <pic:nvPicPr>
+                    <pic:cNvPr id="1" name=""/>
+                    <pic:cNvPicPr/>
+                  </pic:nvPicPr>
+                  <pic:blipFill>
+                    <a:blip r:embed="rId16"/>
+                    <a:stretch>
+                      <a:fillRect/>
+                    </a:stretch>
+                  </pic:blipFill>
+                  <pic:spPr>
+                    <a:xfrm>
+                      <a:off x="0" y="0"/>
+                      <a:ext cx="6352381" cy="6571429"/>
+                    </a:xfrm>
+                    <a:prstGeom prst="rect">
+                      <a:avLst/>
+                    </a:prstGeom>
+                  </pic:spPr>
+                </pic:pic>
+              </a:graphicData>
+            </a:graphic>
+          </wp:inline>
+        </w:drawing>
+      </w:r>
+    </w:p>
+    <w:p>
+      <w:pPr>
+        <w:rPr>
+          <w:vertAlign w:val="subscript"/>
+        </w:rPr>
+      </w:pPr>
+    </w:p>
+    <w:p>
+      <w:r>
+        <w:t>Taking a look at the output now, the clear story here revolves around companies and dollars</w:t>
+      </w:r>
+      <w:r>
+        <w:t xml:space="preserve">, as seen by the </w:t>
+      </w:r>
+      <w:proofErr w:type="spellStart"/>
+      <w:r>
+        <w:t>wordcloud</w:t>
+      </w:r>
+      <w:proofErr w:type="spellEnd"/>
+      <w:r>
+        <w:t>.  In addition,</w:t>
+      </w:r>
+      <w:r>
+        <w:t xml:space="preserve"> </w:t>
+      </w:r>
+      <w:r>
+        <w:t xml:space="preserve">looking at the </w:t>
+      </w:r>
+      <w:proofErr w:type="spellStart"/>
+      <w:r>
+        <w:t>dendrogram</w:t>
+      </w:r>
+      <w:proofErr w:type="spellEnd"/>
+      <w:r>
+        <w:t xml:space="preserve"> </w:t>
+      </w:r>
+      <w:r>
+        <w:t>we can see that the most important term is “company”.  From “company” heading down on the graph, some of the clusters seem very obvious such as “dollars” and “million</w:t>
+      </w:r>
+      <w:r>
+        <w:t>”.</w:t>
+      </w:r>
+      <w:r>
+        <w:t xml:space="preserve">  However, there are also some very odd associations such as “acquire” and “Reuter” as well as “agree” and “year”</w:t>
+      </w:r>
+      <w:r>
+        <w:t>.</w:t>
+      </w:r>
+      <w:r>
+        <w:t xml:space="preserve">  Overall, </w:t>
+      </w:r>
+      <w:r>
+        <w:t xml:space="preserve">the </w:t>
+      </w:r>
+      <w:proofErr w:type="spellStart"/>
+      <w:r>
+        <w:t>dendrogram</w:t>
+      </w:r>
+      <w:proofErr w:type="spellEnd"/>
+      <w:r>
+        <w:t xml:space="preserve"> clusters these terms into the following parts: 1) money</w:t>
+      </w:r>
+      <w:r>
+        <w:t xml:space="preserve"> in general</w:t>
+      </w:r>
+      <w:r>
+        <w:t xml:space="preserve">, 2) </w:t>
+      </w:r>
+      <w:r>
+        <w:t xml:space="preserve">buying and type of </w:t>
+      </w:r>
+      <w:r>
+        <w:t xml:space="preserve">shares, and 3) </w:t>
+      </w:r>
+      <w:r>
+        <w:t xml:space="preserve">other </w:t>
+      </w:r>
+      <w:r>
+        <w:t>terms about getting and making deals for buying shares.</w:t>
+      </w:r>
+    </w:p>
+    <w:p/>
+    <w:p>
+      <w:r>
+        <w:lastRenderedPageBreak/>
+        <w:t>Some other interesting terms that can be seen from the bar chart are “American Express” (if you combine the terms “American” and “Express” together) and other companies such as “Viacom” and “Reuters”.  Given that Reuters is a publishing company and that the term seems to be exactly 50 times from the bar chart above, we assume that the Reuter is in every document just once as the author or the publisher.</w:t>
+      </w:r>
+    </w:p>
+    <w:p/>
+    <w:p>
+      <w:r>
+        <w:t>Now that we have investigat</w:t>
+      </w:r>
+      <w:r>
+        <w:t>ed the entire Corpus altogether, it is time that we started to investigate the top 10 documents more closely.</w:t>
+      </w:r>
+    </w:p>
+    <w:p/>
+    <w:p>
+      <w:pPr>
+        <w:pStyle w:val="Header1"/>
+      </w:pPr>
+      <w:r>
+        <w:t>Analysis of the Top (Longest) 10 Documents</w:t>
+      </w:r>
+    </w:p>
+    <w:p/>
+    <w:p>
+      <w:pPr>
+        <w:pStyle w:val="Header2"/>
+      </w:pPr>
+      <w:r>
+        <w:t>Finding the Top 10 Documents</w:t>
+      </w:r>
+    </w:p>
+    <w:p/>
+    <w:p>
+      <w:r>
+        <w:t xml:space="preserve">To find the 10 longest documents by word count, we wrote the function called </w:t>
+      </w:r>
+      <w:proofErr w:type="spellStart"/>
+      <w:r>
+        <w:rPr>
+          <w:b/>
+        </w:rPr>
+        <w:t>tenLargest</w:t>
+      </w:r>
+      <w:proofErr w:type="spellEnd"/>
+      <w:r>
+        <w:t xml:space="preserve">.  This creates a Document Term Matrix and then sums up the frequency by row (document) to find the longest 10 documents.  While this was the original method, we also used the </w:t>
+      </w:r>
+      <w:proofErr w:type="spellStart"/>
+      <w:r>
+        <w:t>wordcount</w:t>
+      </w:r>
+      <w:proofErr w:type="spellEnd"/>
+      <w:r>
+        <w:t xml:space="preserve"> function from the </w:t>
+      </w:r>
+      <w:proofErr w:type="spellStart"/>
+      <w:r>
+        <w:t>textreuse</w:t>
+      </w:r>
+      <w:proofErr w:type="spellEnd"/>
+      <w:r>
+        <w:t xml:space="preserve"> package to verify our results.  The custom function </w:t>
+      </w:r>
+      <w:proofErr w:type="spellStart"/>
+      <w:r>
+        <w:rPr>
+          <w:b/>
+        </w:rPr>
+        <w:t>tenLargest</w:t>
+      </w:r>
+      <w:proofErr w:type="spellEnd"/>
+      <w:r>
+        <w:t xml:space="preserve"> returns two objects: 1) a subset of the original corpus of 50 documents to just 10 documents and 2) a list for presentation of the top 10 documents</w:t>
+      </w:r>
+      <w:r>
+        <w:t>.</w:t>
+      </w:r>
+    </w:p>
+    <w:p/>
+    <w:p>
+      <w:r>
+        <w:t>In determining the top 10 documents, we ran our custom function on the original raw corpus.  This means that we didn’t take into account any of the previously mentioned cleaning activities in section 2.  Our results for the top 10 documents are:</w:t>
+      </w:r>
+    </w:p>
+    <w:p>
+      <w:r>
+        <w:t xml:space="preserve"> </w:t>
+      </w:r>
+    </w:p>
+    <w:p>
+      <w:pPr>
+        <w:pStyle w:val="HTMLPreformatted"/>
+        <w:shd w:val="clear" w:color="auto" w:fill="FFFFFF"/>
+        <w:wordWrap w:val="0"/>
+        <w:spacing w:line="225" w:lineRule="atLeast"/>
+        <w:rPr>
+          <w:rFonts w:ascii="Lucida Console" w:hAnsi="Lucida Console"/>
+          <w:color w:val="000000"/>
+        </w:rPr>
+      </w:pPr>
+      <w:r>
+        <w:rPr>
+          <w:rFonts w:ascii="Lucida Console" w:hAnsi="Lucida Console"/>
+          <w:color w:val="000000"/>
+        </w:rPr>
+        <w:t xml:space="preserve">    </w:t>
+      </w:r>
+      <w:proofErr w:type="spellStart"/>
+      <w:r>
+        <w:rPr>
+          <w:rFonts w:ascii="Lucida Console" w:hAnsi="Lucida Console"/>
+          <w:color w:val="000000"/>
+        </w:rPr>
+        <w:t>docID</w:t>
+      </w:r>
+      <w:proofErr w:type="spellEnd"/>
+      <w:r>
+        <w:rPr>
+          <w:rFonts w:ascii="Lucida Console" w:hAnsi="Lucida Console"/>
+          <w:color w:val="000000"/>
+        </w:rPr>
+        <w:t xml:space="preserve">                                             name </w:t>
+      </w:r>
+      <w:proofErr w:type="spellStart"/>
+      <w:r>
+        <w:rPr>
+          <w:rFonts w:ascii="Lucida Console" w:hAnsi="Lucida Console"/>
+          <w:color w:val="000000"/>
+        </w:rPr>
+        <w:t>wordCount</w:t>
+      </w:r>
+      <w:proofErr w:type="spellEnd"/>
+    </w:p>
+    <w:p>
+      <w:pPr>
+        <w:pStyle w:val="HTMLPreformatted"/>
+        <w:shd w:val="clear" w:color="auto" w:fill="FFFFFF"/>
+        <w:wordWrap w:val="0"/>
+        <w:spacing w:line="225" w:lineRule="atLeast"/>
+        <w:rPr>
+          <w:rFonts w:ascii="Lucida Console" w:hAnsi="Lucida Console"/>
+          <w:color w:val="000000"/>
+        </w:rPr>
+      </w:pPr>
+      <w:r>
+        <w:rPr>
+          <w:rFonts w:ascii="Lucida Console" w:hAnsi="Lucida Console"/>
+          <w:color w:val="000000"/>
+        </w:rPr>
+        <w:t xml:space="preserve"> 1:   110 AMERICAN EXPRESS &lt;AXP&gt; SEEN IN POSSIBLE SPINNOFF       581</w:t>
+      </w:r>
+    </w:p>
+    <w:p>
+      <w:pPr>
+        <w:pStyle w:val="HTMLPreformatted"/>
+        <w:shd w:val="clear" w:color="auto" w:fill="FFFFFF"/>
+        <w:wordWrap w:val="0"/>
+        <w:spacing w:line="225" w:lineRule="atLeast"/>
+        <w:rPr>
+          <w:rFonts w:ascii="Lucida Console" w:hAnsi="Lucida Console"/>
+          <w:color w:val="000000"/>
+        </w:rPr>
+      </w:pPr>
+      <w:r>
+        <w:rPr>
+          <w:rFonts w:ascii="Lucida Console" w:hAnsi="Lucida Console"/>
+          <w:color w:val="000000"/>
+        </w:rPr>
+        <w:t xml:space="preserve"> 2:   </w:t>
+      </w:r>
+      <w:proofErr w:type="gramStart"/>
+      <w:r>
+        <w:rPr>
+          <w:rFonts w:ascii="Lucida Console" w:hAnsi="Lucida Console"/>
+          <w:color w:val="000000"/>
+        </w:rPr>
+        <w:t>362  AMERICAN</w:t>
+      </w:r>
+      <w:proofErr w:type="gramEnd"/>
+      <w:r>
+        <w:rPr>
+          <w:rFonts w:ascii="Lucida Console" w:hAnsi="Lucida Console"/>
+          <w:color w:val="000000"/>
+        </w:rPr>
+        <w:t xml:space="preserve"> EXPRESS &lt;AXP&gt; VIEWING SHEARSON OPTIONS       551</w:t>
+      </w:r>
+    </w:p>
+    <w:p>
+      <w:pPr>
+        <w:pStyle w:val="HTMLPreformatted"/>
+        <w:shd w:val="clear" w:color="auto" w:fill="FFFFFF"/>
+        <w:wordWrap w:val="0"/>
+        <w:spacing w:line="225" w:lineRule="atLeast"/>
+        <w:rPr>
+          <w:rFonts w:ascii="Lucida Console" w:hAnsi="Lucida Console"/>
+          <w:color w:val="000000"/>
+        </w:rPr>
+      </w:pPr>
+      <w:r>
+        <w:rPr>
+          <w:rFonts w:ascii="Lucida Console" w:hAnsi="Lucida Console"/>
+          <w:color w:val="000000"/>
+        </w:rPr>
+        <w:t xml:space="preserve"> 3:   372      PUROLATOR &lt;PCC&gt; IN BUYOUT WITH HUTTON &lt;EFH&gt;       515</w:t>
+      </w:r>
+    </w:p>
+    <w:p>
+      <w:pPr>
+        <w:pStyle w:val="HTMLPreformatted"/>
+        <w:shd w:val="clear" w:color="auto" w:fill="FFFFFF"/>
+        <w:wordWrap w:val="0"/>
+        <w:spacing w:line="225" w:lineRule="atLeast"/>
+        <w:rPr>
+          <w:rFonts w:ascii="Lucida Console" w:hAnsi="Lucida Console"/>
+          <w:color w:val="000000"/>
+        </w:rPr>
+      </w:pPr>
+      <w:r>
+        <w:rPr>
+          <w:rFonts w:ascii="Lucida Console" w:hAnsi="Lucida Console"/>
+          <w:color w:val="000000"/>
+        </w:rPr>
+        <w:t xml:space="preserve"> 4:   496    REDSTONE DETAILS SWEETENED VIACOM &lt;VIA&gt; OFFER       498</w:t>
+      </w:r>
+    </w:p>
+    <w:p>
+      <w:pPr>
+        <w:pStyle w:val="HTMLPreformatted"/>
+        <w:shd w:val="clear" w:color="auto" w:fill="FFFFFF"/>
+        <w:wordWrap w:val="0"/>
+        <w:spacing w:line="225" w:lineRule="atLeast"/>
+        <w:rPr>
+          <w:rFonts w:ascii="Lucida Console" w:hAnsi="Lucida Console"/>
+          <w:color w:val="000000"/>
+        </w:rPr>
+      </w:pPr>
+      <w:r>
+        <w:rPr>
+          <w:rFonts w:ascii="Lucida Console" w:hAnsi="Lucida Console"/>
+          <w:color w:val="000000"/>
+        </w:rPr>
+        <w:t xml:space="preserve"> 5:   302    WALLENBERGS FIGHT BID FOR SWEDISH MATCH STAKE       412</w:t>
+      </w:r>
+    </w:p>
+    <w:p>
+      <w:pPr>
+        <w:pStyle w:val="HTMLPreformatted"/>
+        <w:shd w:val="clear" w:color="auto" w:fill="FFFFFF"/>
+        <w:wordWrap w:val="0"/>
+        <w:spacing w:line="225" w:lineRule="atLeast"/>
+        <w:rPr>
+          <w:rFonts w:ascii="Lucida Console" w:hAnsi="Lucida Console"/>
+          <w:color w:val="000000"/>
+        </w:rPr>
+      </w:pPr>
+      <w:r>
+        <w:rPr>
+          <w:rFonts w:ascii="Lucida Console" w:hAnsi="Lucida Console"/>
+          <w:color w:val="000000"/>
+        </w:rPr>
+        <w:t xml:space="preserve"> 6:    45   CHEMLAWN &lt;CHEM&gt; RISES ON HOPES FOR HIGHER BIDS       362</w:t>
+      </w:r>
+    </w:p>
+    <w:p>
+      <w:pPr>
+        <w:pStyle w:val="HTMLPreformatted"/>
+        <w:shd w:val="clear" w:color="auto" w:fill="FFFFFF"/>
+        <w:wordWrap w:val="0"/>
+        <w:spacing w:line="225" w:lineRule="atLeast"/>
+        <w:rPr>
+          <w:rFonts w:ascii="Lucida Console" w:hAnsi="Lucida Console"/>
+          <w:color w:val="000000"/>
+        </w:rPr>
+      </w:pPr>
+      <w:r>
+        <w:rPr>
+          <w:rFonts w:ascii="Lucida Console" w:hAnsi="Lucida Console"/>
+          <w:color w:val="000000"/>
+        </w:rPr>
+        <w:t xml:space="preserve"> 7:   331      EXCO BUYS U.S. GOVERNMENT SECURITIES BROKER       324</w:t>
+      </w:r>
+    </w:p>
+    <w:p>
+      <w:pPr>
+        <w:pStyle w:val="HTMLPreformatted"/>
+        <w:shd w:val="clear" w:color="auto" w:fill="FFFFFF"/>
+        <w:wordWrap w:val="0"/>
+        <w:spacing w:line="225" w:lineRule="atLeast"/>
+        <w:rPr>
+          <w:rFonts w:ascii="Lucida Console" w:hAnsi="Lucida Console"/>
+          <w:color w:val="000000"/>
+        </w:rPr>
+      </w:pPr>
+      <w:r>
+        <w:rPr>
+          <w:rFonts w:ascii="Lucida Console" w:hAnsi="Lucida Console"/>
+          <w:color w:val="000000"/>
+        </w:rPr>
+        <w:t xml:space="preserve"> 8:   </w:t>
+      </w:r>
+      <w:proofErr w:type="gramStart"/>
+      <w:r>
+        <w:rPr>
+          <w:rFonts w:ascii="Lucida Console" w:hAnsi="Lucida Console"/>
+          <w:color w:val="000000"/>
+        </w:rPr>
+        <w:t>448  CONSOLIDATED</w:t>
+      </w:r>
+      <w:proofErr w:type="gramEnd"/>
+      <w:r>
+        <w:rPr>
+          <w:rFonts w:ascii="Lucida Console" w:hAnsi="Lucida Console"/>
+          <w:color w:val="000000"/>
+        </w:rPr>
+        <w:t xml:space="preserve"> TVX TO BUY BRAZIL GOLD MINE STAKES       277</w:t>
+      </w:r>
+    </w:p>
+    <w:p>
+      <w:pPr>
+        <w:pStyle w:val="HTMLPreformatted"/>
+        <w:shd w:val="clear" w:color="auto" w:fill="FFFFFF"/>
+        <w:wordWrap w:val="0"/>
+        <w:spacing w:line="225" w:lineRule="atLeast"/>
+        <w:rPr>
+          <w:rFonts w:ascii="Lucida Console" w:hAnsi="Lucida Console"/>
+          <w:color w:val="000000"/>
+        </w:rPr>
+      </w:pPr>
+      <w:r>
+        <w:rPr>
+          <w:rFonts w:ascii="Lucida Console" w:hAnsi="Lucida Console"/>
+          <w:color w:val="000000"/>
+        </w:rPr>
+        <w:t xml:space="preserve"> 9:   393         VIACOM &lt;VIA&gt; RECEIVES TWO REVISED OFFERS       248</w:t>
+      </w:r>
+    </w:p>
+    <w:p>
+      <w:pPr>
+        <w:pStyle w:val="HTMLPreformatted"/>
+        <w:shd w:val="clear" w:color="auto" w:fill="FFFFFF"/>
+        <w:wordWrap w:val="0"/>
+        <w:spacing w:line="225" w:lineRule="atLeast"/>
+        <w:rPr>
+          <w:rFonts w:ascii="Lucida Console" w:hAnsi="Lucida Console"/>
+          <w:color w:val="000000"/>
+        </w:rPr>
+      </w:pPr>
+      <w:r>
+        <w:rPr>
+          <w:rFonts w:ascii="Lucida Console" w:hAnsi="Lucida Console"/>
+          <w:color w:val="000000"/>
+        </w:rPr>
+        <w:t xml:space="preserve">10:    </w:t>
+      </w:r>
+      <w:proofErr w:type="gramStart"/>
+      <w:r>
+        <w:rPr>
+          <w:rFonts w:ascii="Lucida Console" w:hAnsi="Lucida Console"/>
+          <w:color w:val="000000"/>
+        </w:rPr>
+        <w:t>10  COMPUTER</w:t>
+      </w:r>
+      <w:proofErr w:type="gramEnd"/>
+      <w:r>
+        <w:rPr>
+          <w:rFonts w:ascii="Lucida Console" w:hAnsi="Lucida Console"/>
+          <w:color w:val="000000"/>
+        </w:rPr>
+        <w:t xml:space="preserve"> TERMINAL SYSTEMS &lt;CPML&gt; COMPLETES SALE       208</w:t>
+      </w:r>
+    </w:p>
+    <w:p/>
+    <w:p/>
+    <w:p>
+      <w:pPr>
+        <w:pStyle w:val="Header2"/>
+      </w:pPr>
+      <w:proofErr w:type="spellStart"/>
+      <w:r>
+        <w:t>Dendrogram</w:t>
+      </w:r>
+      <w:proofErr w:type="spellEnd"/>
+      <w:r>
+        <w:t xml:space="preserve"> and </w:t>
+      </w:r>
+      <w:proofErr w:type="spellStart"/>
+      <w:r>
+        <w:t>Wordcloud</w:t>
+      </w:r>
+      <w:proofErr w:type="spellEnd"/>
+      <w:r>
+        <w:t xml:space="preserve"> for each of the Top 10 Documents</w:t>
+      </w:r>
+    </w:p>
+    <w:p/>
+    <w:p>
+      <w:r>
+        <w:t xml:space="preserve">To create the </w:t>
+      </w:r>
+      <w:proofErr w:type="spellStart"/>
+      <w:r>
+        <w:t>dendrogram</w:t>
+      </w:r>
+      <w:proofErr w:type="spellEnd"/>
+      <w:r>
+        <w:t xml:space="preserve"> and </w:t>
+      </w:r>
+      <w:proofErr w:type="spellStart"/>
+      <w:r>
+        <w:t>wordcloud</w:t>
+      </w:r>
+      <w:proofErr w:type="spellEnd"/>
+      <w:r>
+        <w:t xml:space="preserve"> for each of the top longest documents, we used the same </w:t>
+      </w:r>
+      <w:proofErr w:type="spellStart"/>
+      <w:r>
+        <w:rPr>
+          <w:b/>
+        </w:rPr>
+        <w:t>buildOutputs</w:t>
+      </w:r>
+      <w:proofErr w:type="spellEnd"/>
+      <w:r>
+        <w:t xml:space="preserve"> function that we used in sections 2.2 and 2.4.  In the </w:t>
+      </w:r>
+      <w:r>
+        <w:t xml:space="preserve">stock custom function, we set a parameter of minimum word frequency count to be 10, however, for these outputs we changed that parameter to be the mean frequency count since </w:t>
+      </w:r>
+      <w:r>
+        <w:t xml:space="preserve">few words are used over 10 times in one document.  Additionally, we had to change the source for the </w:t>
+      </w:r>
+      <w:proofErr w:type="spellStart"/>
+      <w:r>
+        <w:t>dendrogram</w:t>
+      </w:r>
+      <w:proofErr w:type="spellEnd"/>
+      <w:r>
+        <w:t xml:space="preserve"> since the original way used a Term Document matrix and removed sparse terms.  However, </w:t>
+      </w:r>
+      <w:r>
+        <w:t xml:space="preserve">this time the Term Document matrix was made up of only one document so there was no sparsity and thus the matrix would not have been filtered.  Therefore, we updated the function to make sure that the </w:t>
+      </w:r>
+      <w:r>
+        <w:t>Term Document matrix was filtered to only contain frequent terms.</w:t>
+      </w:r>
+    </w:p>
+    <w:p/>
+    <w:p>
+      <w:r>
+        <w:t>Below are the outputs that we created and a quick analysis of what we believe that document is about.</w:t>
+      </w:r>
+    </w:p>
+    <w:p/>
+    <w:p>
+      <w:r>
+        <w:lastRenderedPageBreak/>
+        <w:t>Doc ID 10:</w:t>
+      </w:r>
+    </w:p>
+    <w:p>
+      <w:pPr>
+        <w:pStyle w:val="FirstParagraph"/>
+      </w:pPr>
+      <w:r>
+        <w:rPr>
+          <w:noProof/>
+        </w:rPr>
+        <w:drawing>
+          <wp:inline distT="0" distB="0" distL="0" distR="0">
+            <wp:extent cx="4607560" cy="3693160"/>
+            <wp:effectExtent l="0" t="0" r="2540" b="2540"/>
+            <wp:docPr id="194" name="Picture 194"/>
+            <wp:cNvGraphicFramePr>
+              <a:graphicFrameLocks xmlns:a="http://schemas.openxmlformats.org/drawingml/2006/main" noChangeAspect="1"/>
+            </wp:cNvGraphicFramePr>
+            <a:graphic xmlns:a="http://schemas.openxmlformats.org/drawingml/2006/main">
+              <a:graphicData uri="http://schemas.openxmlformats.org/drawingml/2006/picture">
+                <pic:pic xmlns:pic="http://schemas.openxmlformats.org/drawingml/2006/picture">
+                  <pic:nvPicPr>
+                    <pic:cNvPr id="0" name="Picture 3"/>
+                    <pic:cNvPicPr>
+                      <a:picLocks noChangeAspect="1" noChangeArrowheads="1"/>
+                    </pic:cNvPicPr>
+                  </pic:nvPicPr>
+                  <pic:blipFill>
+                    <a:blip r:embed="rId17">
+                      <a:extLst>
+                        <a:ext uri="{28A0092B-C50C-407E-A947-70E740481C1C}">
+                          <a14:useLocalDpi xmlns:a14="http://schemas.microsoft.com/office/drawing/2010/main" val="0"/>
+                        </a:ext>
+                      </a:extLst>
+                    </a:blip>
+                    <a:srcRect/>
+                    <a:stretch>
+                      <a:fillRect/>
+                    </a:stretch>
+                  </pic:blipFill>
+                  <pic:spPr bwMode="auto">
+                    <a:xfrm>
+                      <a:off x="0" y="0"/>
+                      <a:ext cx="4607560" cy="3693160"/>
+                    </a:xfrm>
+                    <a:prstGeom prst="rect">
+                      <a:avLst/>
+                    </a:prstGeom>
+                    <a:noFill/>
+                    <a:ln>
+                      <a:noFill/>
+                    </a:ln>
+                  </pic:spPr>
+                </pic:pic>
+              </a:graphicData>
+            </a:graphic>
+          </wp:inline>
+        </w:drawing>
+      </w:r>
+      <w:r>
+        <w:t xml:space="preserve"> </w:t>
+      </w:r>
+      <w:r>
+        <w:rPr>
+          <w:noProof/>
+        </w:rPr>
+        <w:drawing>
+          <wp:inline distT="0" distB="0" distL="0" distR="0">
+            <wp:extent cx="4607560" cy="3693160"/>
+            <wp:effectExtent l="0" t="0" r="2540" b="2540"/>
+            <wp:docPr id="193" name="Picture 193"/>
+            <wp:cNvGraphicFramePr>
+              <a:graphicFrameLocks xmlns:a="http://schemas.openxmlformats.org/drawingml/2006/main" noChangeAspect="1"/>
+            </wp:cNvGraphicFramePr>
+            <a:graphic xmlns:a="http://schemas.openxmlformats.org/drawingml/2006/main">
+              <a:graphicData uri="http://schemas.openxmlformats.org/drawingml/2006/picture">
+                <pic:pic xmlns:pic="http://schemas.openxmlformats.org/drawingml/2006/picture">
+                  <pic:nvPicPr>
+                    <pic:cNvPr id="0" name="Picture 4"/>
+                    <pic:cNvPicPr>
+                      <a:picLocks noChangeAspect="1" noChangeArrowheads="1"/>
+                    </pic:cNvPicPr>
+                  </pic:nvPicPr>
+                  <pic:blipFill>
+                    <a:blip r:embed="rId18">
+                      <a:extLst>
+                        <a:ext uri="{28A0092B-C50C-407E-A947-70E740481C1C}">
+                          <a14:useLocalDpi xmlns:a14="http://schemas.microsoft.com/office/drawing/2010/main" val="0"/>
+                        </a:ext>
+                      </a:extLst>
+                    </a:blip>
+                    <a:srcRect/>
+                    <a:stretch>
+                      <a:fillRect/>
+                    </a:stretch>
+                  </pic:blipFill>
+                  <pic:spPr bwMode="auto">
+                    <a:xfrm>
+                      <a:off x="0" y="0"/>
+                      <a:ext cx="4607560" cy="3693160"/>
+                    </a:xfrm>
+                    <a:prstGeom prst="rect">
+                      <a:avLst/>
+                    </a:prstGeom>
+                    <a:noFill/>
+                    <a:ln>
+                      <a:noFill/>
+                    </a:ln>
+                  </pic:spPr>
+                </pic:pic>
+              </a:graphicData>
+            </a:graphic>
+          </wp:inline>
+        </w:drawing>
+      </w:r>
+    </w:p>
+    <w:p>
+      <w:pPr>
+        <w:pStyle w:val="SourceCode"/>
+      </w:pPr>
+      <w:r>
+        <w:rPr>
+          <w:rStyle w:val="VerbatimChar"/>
+          <w:rFonts w:cstheme="minorBidi"/>
+        </w:rPr>
+        <w:t xml:space="preserve">## Terms Greater </w:t>
+      </w:r>
+      <w:proofErr w:type="gramStart"/>
+      <w:r>
+        <w:rPr>
+          <w:rStyle w:val="VerbatimChar"/>
+          <w:rFonts w:cstheme="minorBidi"/>
+        </w:rPr>
+        <w:t>than  2.7</w:t>
+      </w:r>
+      <w:proofErr w:type="gramEnd"/>
+      <w:r>
+        <w:rPr>
+          <w:rStyle w:val="VerbatimChar"/>
+          <w:rFonts w:cstheme="minorBidi"/>
+        </w:rPr>
+        <w:t xml:space="preserve">  </w:t>
+      </w:r>
+      <w:proofErr w:type="spellStart"/>
+      <w:r>
+        <w:rPr>
+          <w:rStyle w:val="VerbatimChar"/>
+          <w:rFonts w:cstheme="minorBidi"/>
+        </w:rPr>
+        <w:t>Freq</w:t>
+      </w:r>
+      <w:proofErr w:type="spellEnd"/>
+      <w:r>
+        <w:rPr>
+          <w:rStyle w:val="VerbatimChar"/>
+          <w:rFonts w:cstheme="minorBidi"/>
+        </w:rPr>
+        <w:t>:</w:t>
+      </w:r>
+      <w:r>
+        <w:br/>
+      </w:r>
+      <w:r>
+        <w:rPr>
+          <w:rStyle w:val="VerbatimChar"/>
+          <w:rFonts w:cstheme="minorBidi"/>
+        </w:rPr>
+        <w:t xml:space="preserve">## </w:t>
+      </w:r>
+      <w:r>
+        <w:br/>
+      </w:r>
+      <w:r>
+        <w:rPr>
+          <w:rStyle w:val="VerbatimChar"/>
+          <w:rFonts w:cstheme="minorBidi"/>
+        </w:rPr>
+        <w:lastRenderedPageBreak/>
+        <w:t>## [1] "common"   "company"  "computer" "</w:t>
+      </w:r>
+      <w:proofErr w:type="spellStart"/>
+      <w:r>
+        <w:rPr>
+          <w:rStyle w:val="VerbatimChar"/>
+          <w:rFonts w:cstheme="minorBidi"/>
+        </w:rPr>
+        <w:t>dlrs</w:t>
+      </w:r>
+      <w:proofErr w:type="spellEnd"/>
+      <w:r>
+        <w:rPr>
+          <w:rStyle w:val="VerbatimChar"/>
+          <w:rFonts w:cstheme="minorBidi"/>
+        </w:rPr>
+        <w:t xml:space="preserve">"     "price"    "shares"  </w:t>
+      </w:r>
+      <w:r>
+        <w:br/>
+      </w:r>
+      <w:r>
+        <w:rPr>
+          <w:rStyle w:val="VerbatimChar"/>
+          <w:rFonts w:cstheme="minorBidi"/>
+        </w:rPr>
+        <w:t>## [7] "terminal" "warrants"</w:t>
+      </w:r>
+    </w:p>
+    <w:p>
+      <w:pPr>
+        <w:pStyle w:val="FirstParagraph"/>
+      </w:pPr>
+      <w:r>
+        <w:rPr>
+          <w:noProof/>
+        </w:rPr>
+        <w:drawing>
+          <wp:inline distT="0" distB="0" distL="0" distR="0">
+            <wp:extent cx="4607560" cy="3693160"/>
+            <wp:effectExtent l="0" t="0" r="2540" b="2540"/>
+            <wp:docPr id="192" name="Picture 192"/>
+            <wp:cNvGraphicFramePr>
+              <a:graphicFrameLocks xmlns:a="http://schemas.openxmlformats.org/drawingml/2006/main" noChangeAspect="1"/>
+            </wp:cNvGraphicFramePr>
+            <a:graphic xmlns:a="http://schemas.openxmlformats.org/drawingml/2006/main">
+              <a:graphicData uri="http://schemas.openxmlformats.org/drawingml/2006/picture">
+                <pic:pic xmlns:pic="http://schemas.openxmlformats.org/drawingml/2006/picture">
+                  <pic:nvPicPr>
+                    <pic:cNvPr id="0" name="Picture 5"/>
+                    <pic:cNvPicPr>
+                      <a:picLocks noChangeAspect="1" noChangeArrowheads="1"/>
+                    </pic:cNvPicPr>
+                  </pic:nvPicPr>
+                  <pic:blipFill>
+                    <a:blip r:embed="rId19">
+                      <a:extLst>
+                        <a:ext uri="{28A0092B-C50C-407E-A947-70E740481C1C}">
+                          <a14:useLocalDpi xmlns:a14="http://schemas.microsoft.com/office/drawing/2010/main" val="0"/>
+                        </a:ext>
+                      </a:extLst>
+                    </a:blip>
+                    <a:srcRect/>
+                    <a:stretch>
+                      <a:fillRect/>
+                    </a:stretch>
+                  </pic:blipFill>
+                  <pic:spPr bwMode="auto">
+                    <a:xfrm>
+                      <a:off x="0" y="0"/>
+                      <a:ext cx="4607560" cy="3693160"/>
+                    </a:xfrm>
+                    <a:prstGeom prst="rect">
+                      <a:avLst/>
+                    </a:prstGeom>
+                    <a:noFill/>
+                    <a:ln>
+                      <a:noFill/>
+                    </a:ln>
+                  </pic:spPr>
+                </pic:pic>
+              </a:graphicData>
+            </a:graphic>
+          </wp:inline>
+        </w:drawing>
+      </w:r>
+    </w:p>
+    <w:p>
+      <w:pPr>
+        <w:pStyle w:val="FirstParagraph"/>
+      </w:pPr>
+      <w:r>
+        <w:t>As can be seen through the various plots, this document has to be about computers and computer terminals.  Given that the words “shares”, “dollars” and “price” are also very popular, we can make two hypotheses about what this document is about: 1) buying shares through computer terminals or 2) buying a company that specializes in computer terminals.  Based on what we already know about the entire corpus, we lean more towards the latter, believing that this document is about buying a company that sells computer terminals.</w:t>
+      </w:r>
+    </w:p>
+    <w:p>
+      <w:pPr>
+        <w:pStyle w:val="FirstParagraph"/>
+      </w:pPr>
+    </w:p>
+    <w:p>
+      <w:pPr>
+        <w:pStyle w:val="BodyText"/>
+      </w:pPr>
+      <w:r>
+        <w:t>Doc ID 45:</w:t>
+      </w:r>
+    </w:p>
+    <w:p>
+      <w:pPr>
+        <w:pStyle w:val="FirstParagraph"/>
+      </w:pPr>
+      <w:r>
+        <w:lastRenderedPageBreak/>
+        <w:t xml:space="preserve"> </w:t>
+      </w:r>
+      <w:r>
+        <w:rPr>
+          <w:noProof/>
+        </w:rPr>
+        <w:drawing>
+          <wp:inline distT="0" distB="0" distL="0" distR="0">
+            <wp:extent cx="4607560" cy="3693160"/>
+            <wp:effectExtent l="0" t="0" r="2540" b="2540"/>
+            <wp:docPr id="191" name="Picture 191"/>
+            <wp:cNvGraphicFramePr>
+              <a:graphicFrameLocks xmlns:a="http://schemas.openxmlformats.org/drawingml/2006/main" noChangeAspect="1"/>
+            </wp:cNvGraphicFramePr>
+            <a:graphic xmlns:a="http://schemas.openxmlformats.org/drawingml/2006/main">
+              <a:graphicData uri="http://schemas.openxmlformats.org/drawingml/2006/picture">
+                <pic:pic xmlns:pic="http://schemas.openxmlformats.org/drawingml/2006/picture">
+                  <pic:nvPicPr>
+                    <pic:cNvPr id="0" name="Picture 6"/>
+                    <pic:cNvPicPr>
+                      <a:picLocks noChangeAspect="1" noChangeArrowheads="1"/>
+                    </pic:cNvPicPr>
+                  </pic:nvPicPr>
+                  <pic:blipFill>
+                    <a:blip r:embed="rId20">
+                      <a:extLst>
+                        <a:ext uri="{28A0092B-C50C-407E-A947-70E740481C1C}">
+                          <a14:useLocalDpi xmlns:a14="http://schemas.microsoft.com/office/drawing/2010/main" val="0"/>
+                        </a:ext>
+                      </a:extLst>
+                    </a:blip>
+                    <a:srcRect/>
+                    <a:stretch>
+                      <a:fillRect/>
+                    </a:stretch>
+                  </pic:blipFill>
+                  <pic:spPr bwMode="auto">
+                    <a:xfrm>
+                      <a:off x="0" y="0"/>
+                      <a:ext cx="4607560" cy="3693160"/>
+                    </a:xfrm>
+                    <a:prstGeom prst="rect">
+                      <a:avLst/>
+                    </a:prstGeom>
+                    <a:noFill/>
+                    <a:ln>
+                      <a:noFill/>
+                    </a:ln>
+                  </pic:spPr>
+                </pic:pic>
+              </a:graphicData>
+            </a:graphic>
+          </wp:inline>
+        </w:drawing>
+      </w:r>
+      <w:r>
+        <w:t xml:space="preserve"> </w:t>
+      </w:r>
+      <w:r>
+        <w:rPr>
+          <w:noProof/>
+        </w:rPr>
+        <w:drawing>
+          <wp:inline distT="0" distB="0" distL="0" distR="0">
+            <wp:extent cx="4607560" cy="3693160"/>
+            <wp:effectExtent l="0" t="0" r="2540" b="2540"/>
+            <wp:docPr id="190" name="Picture 190"/>
+            <wp:cNvGraphicFramePr>
+              <a:graphicFrameLocks xmlns:a="http://schemas.openxmlformats.org/drawingml/2006/main" noChangeAspect="1"/>
+            </wp:cNvGraphicFramePr>
+            <a:graphic xmlns:a="http://schemas.openxmlformats.org/drawingml/2006/main">
+              <a:graphicData uri="http://schemas.openxmlformats.org/drawingml/2006/picture">
+                <pic:pic xmlns:pic="http://schemas.openxmlformats.org/drawingml/2006/picture">
+                  <pic:nvPicPr>
+                    <pic:cNvPr id="0" name="Picture 7"/>
+                    <pic:cNvPicPr>
+                      <a:picLocks noChangeAspect="1" noChangeArrowheads="1"/>
+                    </pic:cNvPicPr>
+                  </pic:nvPicPr>
+                  <pic:blipFill>
+                    <a:blip r:embed="rId21">
+                      <a:extLst>
+                        <a:ext uri="{28A0092B-C50C-407E-A947-70E740481C1C}">
+                          <a14:useLocalDpi xmlns:a14="http://schemas.microsoft.com/office/drawing/2010/main" val="0"/>
+                        </a:ext>
+                      </a:extLst>
+                    </a:blip>
+                    <a:srcRect/>
+                    <a:stretch>
+                      <a:fillRect/>
+                    </a:stretch>
+                  </pic:blipFill>
+                  <pic:spPr bwMode="auto">
+                    <a:xfrm>
+                      <a:off x="0" y="0"/>
+                      <a:ext cx="4607560" cy="3693160"/>
+                    </a:xfrm>
+                    <a:prstGeom prst="rect">
+                      <a:avLst/>
+                    </a:prstGeom>
+                    <a:noFill/>
+                    <a:ln>
+                      <a:noFill/>
+                    </a:ln>
+                  </pic:spPr>
+                </pic:pic>
+              </a:graphicData>
+            </a:graphic>
+          </wp:inline>
+        </w:drawing>
+      </w:r>
+    </w:p>
+    <w:p>
+      <w:pPr>
+        <w:pStyle w:val="SourceCode"/>
+      </w:pPr>
+      <w:r>
+        <w:rPr>
+          <w:rStyle w:val="VerbatimChar"/>
+          <w:rFonts w:cstheme="minorBidi"/>
+        </w:rPr>
+        <w:t xml:space="preserve">## Terms Greater </w:t>
+      </w:r>
+      <w:proofErr w:type="gramStart"/>
+      <w:r>
+        <w:rPr>
+          <w:rStyle w:val="VerbatimChar"/>
+          <w:rFonts w:cstheme="minorBidi"/>
+        </w:rPr>
+        <w:t>than  2.928571</w:t>
+      </w:r>
+      <w:proofErr w:type="gramEnd"/>
+      <w:r>
+        <w:rPr>
+          <w:rStyle w:val="VerbatimChar"/>
+          <w:rFonts w:cstheme="minorBidi"/>
+        </w:rPr>
+        <w:t xml:space="preserve">  </w:t>
+      </w:r>
+      <w:proofErr w:type="spellStart"/>
+      <w:r>
+        <w:rPr>
+          <w:rStyle w:val="VerbatimChar"/>
+          <w:rFonts w:cstheme="minorBidi"/>
+        </w:rPr>
+        <w:t>Freq</w:t>
+      </w:r>
+      <w:proofErr w:type="spellEnd"/>
+      <w:r>
+        <w:rPr>
+          <w:rStyle w:val="VerbatimChar"/>
+          <w:rFonts w:cstheme="minorBidi"/>
+        </w:rPr>
+        <w:t>:</w:t>
+      </w:r>
+      <w:r>
+        <w:br/>
+      </w:r>
+      <w:r>
+        <w:rPr>
+          <w:rStyle w:val="VerbatimChar"/>
+          <w:rFonts w:cstheme="minorBidi"/>
+        </w:rPr>
+        <w:t xml:space="preserve">## </w:t>
+      </w:r>
+      <w:r>
+        <w:br/>
+      </w:r>
+      <w:r>
+        <w:rPr>
+          <w:rStyle w:val="VerbatimChar"/>
+          <w:rFonts w:cstheme="minorBidi"/>
+        </w:rPr>
+        <w:t>##  [1] "</w:t>
+      </w:r>
+      <w:proofErr w:type="spellStart"/>
+      <w:r>
+        <w:rPr>
+          <w:rStyle w:val="VerbatimChar"/>
+          <w:rFonts w:cstheme="minorBidi"/>
+        </w:rPr>
+        <w:t>chemlawn</w:t>
+      </w:r>
+      <w:proofErr w:type="spellEnd"/>
+      <w:r>
+        <w:rPr>
+          <w:rStyle w:val="VerbatimChar"/>
+          <w:rFonts w:cstheme="minorBidi"/>
+        </w:rPr>
+        <w:t>"   "company"    "</w:t>
+      </w:r>
+      <w:proofErr w:type="spellStart"/>
+      <w:r>
+        <w:rPr>
+          <w:rStyle w:val="VerbatimChar"/>
+          <w:rFonts w:cstheme="minorBidi"/>
+        </w:rPr>
+        <w:t>companys</w:t>
+      </w:r>
+      <w:proofErr w:type="spellEnd"/>
+      <w:r>
+        <w:rPr>
+          <w:rStyle w:val="VerbatimChar"/>
+          <w:rFonts w:cstheme="minorBidi"/>
+        </w:rPr>
+        <w:t>"   "</w:t>
+      </w:r>
+      <w:proofErr w:type="spellStart"/>
+      <w:r>
+        <w:rPr>
+          <w:rStyle w:val="VerbatimChar"/>
+          <w:rFonts w:cstheme="minorBidi"/>
+        </w:rPr>
+        <w:t>dlrs</w:t>
+      </w:r>
+      <w:proofErr w:type="spellEnd"/>
+      <w:r>
+        <w:rPr>
+          <w:rStyle w:val="VerbatimChar"/>
+          <w:rFonts w:cstheme="minorBidi"/>
+        </w:rPr>
+        <w:t>"       "</w:t>
+      </w:r>
+      <w:proofErr w:type="spellStart"/>
+      <w:r>
+        <w:rPr>
+          <w:rStyle w:val="VerbatimChar"/>
+          <w:rFonts w:cstheme="minorBidi"/>
+        </w:rPr>
+        <w:t>inc</w:t>
+      </w:r>
+      <w:proofErr w:type="spellEnd"/>
+      <w:r>
+        <w:rPr>
+          <w:rStyle w:val="VerbatimChar"/>
+          <w:rFonts w:cstheme="minorBidi"/>
+        </w:rPr>
+        <w:t xml:space="preserve">"       </w:t>
+      </w:r>
+      <w:r>
+        <w:br/>
+      </w:r>
+      <w:r>
+        <w:rPr>
+          <w:rStyle w:val="VerbatimChar"/>
+          <w:rFonts w:cstheme="minorBidi"/>
+        </w:rPr>
+        <w:lastRenderedPageBreak/>
+        <w:t>##  [6] "management" "</w:t>
+      </w:r>
+      <w:proofErr w:type="spellStart"/>
+      <w:r>
+        <w:rPr>
+          <w:rStyle w:val="VerbatimChar"/>
+          <w:rFonts w:cstheme="minorBidi"/>
+        </w:rPr>
+        <w:t>mln</w:t>
+      </w:r>
+      <w:proofErr w:type="spellEnd"/>
+      <w:r>
+        <w:rPr>
+          <w:rStyle w:val="VerbatimChar"/>
+          <w:rFonts w:cstheme="minorBidi"/>
+        </w:rPr>
+        <w:t>"        "</w:t>
+      </w:r>
+      <w:proofErr w:type="spellStart"/>
+      <w:r>
+        <w:rPr>
+          <w:rStyle w:val="VerbatimChar"/>
+          <w:rFonts w:cstheme="minorBidi"/>
+        </w:rPr>
+        <w:t>morbelli</w:t>
+      </w:r>
+      <w:proofErr w:type="spellEnd"/>
+      <w:r>
+        <w:rPr>
+          <w:rStyle w:val="VerbatimChar"/>
+          <w:rFonts w:cstheme="minorBidi"/>
+        </w:rPr>
+        <w:t>"   "</w:t>
+      </w:r>
+      <w:proofErr w:type="spellStart"/>
+      <w:r>
+        <w:rPr>
+          <w:rStyle w:val="VerbatimChar"/>
+          <w:rFonts w:cstheme="minorBidi"/>
+        </w:rPr>
+        <w:t>schlang</w:t>
+      </w:r>
+      <w:proofErr w:type="spellEnd"/>
+      <w:r>
+        <w:rPr>
+          <w:rStyle w:val="VerbatimChar"/>
+          <w:rFonts w:cstheme="minorBidi"/>
+        </w:rPr>
+        <w:t xml:space="preserve">"    "share"     </w:t>
+      </w:r>
+      <w:r>
+        <w:br/>
+      </w:r>
+      <w:r>
+        <w:rPr>
+          <w:rStyle w:val="VerbatimChar"/>
+          <w:rFonts w:cstheme="minorBidi"/>
+        </w:rPr>
+        <w:t>## [11] "shares"     "waste"</w:t>
+      </w:r>
+    </w:p>
+    <w:p>
+      <w:pPr>
+        <w:pStyle w:val="FirstParagraph"/>
+      </w:pPr>
+      <w:r>
+        <w:rPr>
+          <w:noProof/>
+        </w:rPr>
+        <w:drawing>
+          <wp:inline distT="0" distB="0" distL="0" distR="0">
+            <wp:extent cx="4607560" cy="3693160"/>
+            <wp:effectExtent l="0" t="0" r="2540" b="2540"/>
+            <wp:docPr id="189" name="Picture 189"/>
+            <wp:cNvGraphicFramePr>
+              <a:graphicFrameLocks xmlns:a="http://schemas.openxmlformats.org/drawingml/2006/main" noChangeAspect="1"/>
+            </wp:cNvGraphicFramePr>
+            <a:graphic xmlns:a="http://schemas.openxmlformats.org/drawingml/2006/main">
+              <a:graphicData uri="http://schemas.openxmlformats.org/drawingml/2006/picture">
+                <pic:pic xmlns:pic="http://schemas.openxmlformats.org/drawingml/2006/picture">
+                  <pic:nvPicPr>
+                    <pic:cNvPr id="0" name="Picture 8"/>
+                    <pic:cNvPicPr>
+                      <a:picLocks noChangeAspect="1" noChangeArrowheads="1"/>
+                    </pic:cNvPicPr>
+                  </pic:nvPicPr>
+                  <pic:blipFill>
+                    <a:blip r:embed="rId22">
+                      <a:extLst>
+                        <a:ext uri="{28A0092B-C50C-407E-A947-70E740481C1C}">
+                          <a14:useLocalDpi xmlns:a14="http://schemas.microsoft.com/office/drawing/2010/main" val="0"/>
+                        </a:ext>
+                      </a:extLst>
+                    </a:blip>
+                    <a:srcRect/>
+                    <a:stretch>
+                      <a:fillRect/>
+                    </a:stretch>
+                  </pic:blipFill>
+                  <pic:spPr bwMode="auto">
+                    <a:xfrm>
+                      <a:off x="0" y="0"/>
+                      <a:ext cx="4607560" cy="3693160"/>
+                    </a:xfrm>
+                    <a:prstGeom prst="rect">
+                      <a:avLst/>
+                    </a:prstGeom>
+                    <a:noFill/>
+                    <a:ln>
+                      <a:noFill/>
+                    </a:ln>
+                  </pic:spPr>
+                </pic:pic>
+              </a:graphicData>
+            </a:graphic>
+          </wp:inline>
+        </w:drawing>
+      </w:r>
+    </w:p>
+    <w:p>
+      <w:pPr>
+        <w:pStyle w:val="FirstParagraph"/>
+      </w:pPr>
+      <w:r>
+        <w:t xml:space="preserve">We believe that the focus of this document is about either the company </w:t>
+      </w:r>
+      <w:proofErr w:type="spellStart"/>
+      <w:r>
+        <w:t>Chemlawn</w:t>
+      </w:r>
+      <w:proofErr w:type="spellEnd"/>
+      <w:r>
+        <w:t xml:space="preserve"> Waste buying shares or another company buying the shares of the </w:t>
+      </w:r>
+      <w:proofErr w:type="spellStart"/>
+      <w:r>
+        <w:t>Chemlawn</w:t>
+      </w:r>
+      <w:proofErr w:type="spellEnd"/>
+      <w:r>
+        <w:t xml:space="preserve"> Waste company.  The </w:t>
+      </w:r>
       <w:bookmarkStart w:id="0" w:name="_GoBack"/>
       <w:bookmarkEnd w:id="0"/>
     </w:p>
     <w:p>
-      <w:r>
-        <w:t>Another factor that we can see in these outputs is that the same stemmed word is showing up in several places.  For instance, “company”, “</w:t>
-      </w:r>
-      <w:proofErr w:type="spellStart"/>
-      <w:r>
-        <w:t>corp</w:t>
-      </w:r>
-      <w:proofErr w:type="spellEnd"/>
-      <w:r>
-        <w:t>”, “co”, “</w:t>
-      </w:r>
-      <w:proofErr w:type="spellStart"/>
-      <w:r>
+      <w:pPr>
+        <w:pStyle w:val="FirstParagraph"/>
+      </w:pPr>
+    </w:p>
+    <w:p>
+      <w:pPr>
+        <w:pStyle w:val="FirstParagraph"/>
+      </w:pPr>
+    </w:p>
+    <w:p>
+      <w:pPr>
+        <w:pStyle w:val="FirstParagraph"/>
+      </w:pPr>
+      <w:r>
+        <w:lastRenderedPageBreak/>
+        <w:t xml:space="preserve"> </w:t>
+      </w:r>
+      <w:r>
+        <w:rPr>
+          <w:noProof/>
+        </w:rPr>
+        <w:drawing>
+          <wp:inline distT="0" distB="0" distL="0" distR="0">
+            <wp:extent cx="4607560" cy="3693160"/>
+            <wp:effectExtent l="0" t="0" r="2540" b="2540"/>
+            <wp:docPr id="188" name="Picture 188"/>
+            <wp:cNvGraphicFramePr>
+              <a:graphicFrameLocks xmlns:a="http://schemas.openxmlformats.org/drawingml/2006/main" noChangeAspect="1"/>
+            </wp:cNvGraphicFramePr>
+            <a:graphic xmlns:a="http://schemas.openxmlformats.org/drawingml/2006/main">
+              <a:graphicData uri="http://schemas.openxmlformats.org/drawingml/2006/picture">
+                <pic:pic xmlns:pic="http://schemas.openxmlformats.org/drawingml/2006/picture">
+                  <pic:nvPicPr>
+                    <pic:cNvPr id="0" name="Picture 9"/>
+                    <pic:cNvPicPr>
+                      <a:picLocks noChangeAspect="1" noChangeArrowheads="1"/>
+                    </pic:cNvPicPr>
+                  </pic:nvPicPr>
+                  <pic:blipFill>
+                    <a:blip r:embed="rId23">
+                      <a:extLst>
+                        <a:ext uri="{28A0092B-C50C-407E-A947-70E740481C1C}">
+                          <a14:useLocalDpi xmlns:a14="http://schemas.microsoft.com/office/drawing/2010/main" val="0"/>
+                        </a:ext>
+                      </a:extLst>
+                    </a:blip>
+                    <a:srcRect/>
+                    <a:stretch>
+                      <a:fillRect/>
+                    </a:stretch>
+                  </pic:blipFill>
+                  <pic:spPr bwMode="auto">
+                    <a:xfrm>
+                      <a:off x="0" y="0"/>
+                      <a:ext cx="4607560" cy="3693160"/>
+                    </a:xfrm>
+                    <a:prstGeom prst="rect">
+                      <a:avLst/>
+                    </a:prstGeom>
+                    <a:noFill/>
+                    <a:ln>
+                      <a:noFill/>
+                    </a:ln>
+                  </pic:spPr>
+                </pic:pic>
+              </a:graphicData>
+            </a:graphic>
+          </wp:inline>
+        </w:drawing>
+      </w:r>
+      <w:r>
+        <w:t xml:space="preserve"> </w:t>
+      </w:r>
+      <w:r>
+        <w:rPr>
+          <w:noProof/>
+        </w:rPr>
+        <w:drawing>
+          <wp:inline distT="0" distB="0" distL="0" distR="0">
+            <wp:extent cx="4607560" cy="3693160"/>
+            <wp:effectExtent l="0" t="0" r="2540" b="2540"/>
+            <wp:docPr id="187" name="Picture 187"/>
+            <wp:cNvGraphicFramePr>
+              <a:graphicFrameLocks xmlns:a="http://schemas.openxmlformats.org/drawingml/2006/main" noChangeAspect="1"/>
+            </wp:cNvGraphicFramePr>
+            <a:graphic xmlns:a="http://schemas.openxmlformats.org/drawingml/2006/main">
+              <a:graphicData uri="http://schemas.openxmlformats.org/drawingml/2006/picture">
+                <pic:pic xmlns:pic="http://schemas.openxmlformats.org/drawingml/2006/picture">
+                  <pic:nvPicPr>
+                    <pic:cNvPr id="0" name="Picture 10"/>
+                    <pic:cNvPicPr>
+                      <a:picLocks noChangeAspect="1" noChangeArrowheads="1"/>
+                    </pic:cNvPicPr>
+                  </pic:nvPicPr>
+                  <pic:blipFill>
+                    <a:blip r:embed="rId24">
+                      <a:extLst>
+                        <a:ext uri="{28A0092B-C50C-407E-A947-70E740481C1C}">
+                          <a14:useLocalDpi xmlns:a14="http://schemas.microsoft.com/office/drawing/2010/main" val="0"/>
+                        </a:ext>
+                      </a:extLst>
+                    </a:blip>
+                    <a:srcRect/>
+                    <a:stretch>
+                      <a:fillRect/>
+                    </a:stretch>
+                  </pic:blipFill>
+                  <pic:spPr bwMode="auto">
+                    <a:xfrm>
+                      <a:off x="0" y="0"/>
+                      <a:ext cx="4607560" cy="3693160"/>
+                    </a:xfrm>
+                    <a:prstGeom prst="rect">
+                      <a:avLst/>
+                    </a:prstGeom>
+                    <a:noFill/>
+                    <a:ln>
+                      <a:noFill/>
+                    </a:ln>
+                  </pic:spPr>
+                </pic:pic>
+              </a:graphicData>
+            </a:graphic>
+          </wp:inline>
+        </w:drawing>
+      </w:r>
+    </w:p>
+    <w:p>
+      <w:pPr>
+        <w:pStyle w:val="SourceCode"/>
+      </w:pPr>
+      <w:r>
+        <w:rPr>
+          <w:rStyle w:val="VerbatimChar"/>
+          <w:rFonts w:cstheme="minorBidi"/>
+        </w:rPr>
+        <w:t xml:space="preserve">## Terms Greater </w:t>
+      </w:r>
+      <w:proofErr w:type="gramStart"/>
+      <w:r>
+        <w:rPr>
+          <w:rStyle w:val="VerbatimChar"/>
+          <w:rFonts w:cstheme="minorBidi"/>
+        </w:rPr>
+        <w:t>than  3.4</w:t>
+      </w:r>
+      <w:proofErr w:type="gramEnd"/>
+      <w:r>
+        <w:rPr>
+          <w:rStyle w:val="VerbatimChar"/>
+          <w:rFonts w:cstheme="minorBidi"/>
+        </w:rPr>
+        <w:t xml:space="preserve">  </w:t>
+      </w:r>
+      <w:proofErr w:type="spellStart"/>
+      <w:r>
+        <w:rPr>
+          <w:rStyle w:val="VerbatimChar"/>
+          <w:rFonts w:cstheme="minorBidi"/>
+        </w:rPr>
+        <w:t>Freq</w:t>
+      </w:r>
+      <w:proofErr w:type="spellEnd"/>
+      <w:r>
+        <w:rPr>
+          <w:rStyle w:val="VerbatimChar"/>
+          <w:rFonts w:cstheme="minorBidi"/>
+        </w:rPr>
+        <w:t>:</w:t>
+      </w:r>
+      <w:r>
+        <w:br/>
+      </w:r>
+      <w:r>
+        <w:rPr>
+          <w:rStyle w:val="VerbatimChar"/>
+          <w:rFonts w:cstheme="minorBidi"/>
+        </w:rPr>
+        <w:t xml:space="preserve">## </w:t>
+      </w:r>
+      <w:r>
+        <w:br/>
+      </w:r>
+      <w:r>
+        <w:rPr>
+          <w:rStyle w:val="VerbatimChar"/>
+          <w:rFonts w:cstheme="minorBidi"/>
+        </w:rPr>
+        <w:t>##  [1] "</w:t>
+      </w:r>
+      <w:proofErr w:type="spellStart"/>
+      <w:r>
+        <w:rPr>
+          <w:rStyle w:val="VerbatimChar"/>
+          <w:rFonts w:cstheme="minorBidi"/>
+        </w:rPr>
+        <w:t>american</w:t>
+      </w:r>
+      <w:proofErr w:type="spellEnd"/>
+      <w:r>
+        <w:rPr>
+          <w:rStyle w:val="VerbatimChar"/>
+          <w:rFonts w:cstheme="minorBidi"/>
+        </w:rPr>
+        <w:t>"  "analysts"  "company"   "express"   "</w:t>
+      </w:r>
+      <w:proofErr w:type="spellStart"/>
+      <w:r>
+        <w:rPr>
+          <w:rStyle w:val="VerbatimChar"/>
+          <w:rFonts w:cstheme="minorBidi"/>
+        </w:rPr>
+        <w:t>lewis</w:t>
+      </w:r>
+      <w:proofErr w:type="spellEnd"/>
+      <w:r>
+        <w:rPr>
+          <w:rStyle w:val="VerbatimChar"/>
+          <w:rFonts w:cstheme="minorBidi"/>
+        </w:rPr>
+        <w:t xml:space="preserve">"    </w:t>
+      </w:r>
+      <w:r>
+        <w:br/>
+      </w:r>
+      <w:r>
+        <w:rPr>
+          <w:rStyle w:val="VerbatimChar"/>
+          <w:rFonts w:cstheme="minorBidi"/>
+        </w:rPr>
+        <w:lastRenderedPageBreak/>
+        <w:t>##  [6] "market"    "operating" "part"      "rumors"    "</w:t>
+      </w:r>
+      <w:proofErr w:type="spellStart"/>
+      <w:r>
+        <w:rPr>
+          <w:rStyle w:val="VerbatimChar"/>
+          <w:rFonts w:cstheme="minorBidi"/>
+        </w:rPr>
+        <w:t>shearson</w:t>
+      </w:r>
+      <w:proofErr w:type="spellEnd"/>
+      <w:r>
+        <w:rPr>
+          <w:rStyle w:val="VerbatimChar"/>
+          <w:rFonts w:cstheme="minorBidi"/>
+        </w:rPr>
+        <w:t xml:space="preserve">" </w:t>
+      </w:r>
+      <w:r>
+        <w:br/>
+      </w:r>
+      <w:r>
+        <w:rPr>
+          <w:rStyle w:val="VerbatimChar"/>
+          <w:rFonts w:cstheme="minorBidi"/>
+        </w:rPr>
+        <w:t>## [11] "spinoff"   "stock"     "value"</w:t>
+      </w:r>
+    </w:p>
+    <w:p>
+      <w:pPr>
+        <w:pStyle w:val="FirstParagraph"/>
+      </w:pPr>
+      <w:r>
+        <w:rPr>
+          <w:noProof/>
+        </w:rPr>
+        <w:lastRenderedPageBreak/>
+        <w:drawing>
+          <wp:inline distT="0" distB="0" distL="0" distR="0">
+            <wp:extent cx="4607560" cy="3693160"/>
+            <wp:effectExtent l="0" t="0" r="2540" b="2540"/>
+            <wp:docPr id="186" name="Picture 186"/>
+            <wp:cNvGraphicFramePr>
+              <a:graphicFrameLocks xmlns:a="http://schemas.openxmlformats.org/drawingml/2006/main" noChangeAspect="1"/>
+            </wp:cNvGraphicFramePr>
+            <a:graphic xmlns:a="http://schemas.openxmlformats.org/drawingml/2006/main">
+              <a:graphicData uri="http://schemas.openxmlformats.org/drawingml/2006/picture">
+                <pic:pic xmlns:pic="http://schemas.openxmlformats.org/drawingml/2006/picture">
+                  <pic:nvPicPr>
+                    <pic:cNvPr id="0" name="Picture 11"/>
+                    <pic:cNvPicPr>
+                      <a:picLocks noChangeAspect="1" noChangeArrowheads="1"/>
+                    </pic:cNvPicPr>
+                  </pic:nvPicPr>
+                  <pic:blipFill>
+                    <a:blip r:embed="rId25">
+                      <a:extLst>
+                        <a:ext uri="{28A0092B-C50C-407E-A947-70E740481C1C}">
+                          <a14:useLocalDpi xmlns:a14="http://schemas.microsoft.com/office/drawing/2010/main" val="0"/>
+                        </a:ext>
+                      </a:extLst>
+                    </a:blip>
+                    <a:srcRect/>
+                    <a:stretch>
+                      <a:fillRect/>
+                    </a:stretch>
+                  </pic:blipFill>
+                  <pic:spPr bwMode="auto">
+                    <a:xfrm>
+                      <a:off x="0" y="0"/>
+                      <a:ext cx="4607560" cy="3693160"/>
+                    </a:xfrm>
+                    <a:prstGeom prst="rect">
+                      <a:avLst/>
+                    </a:prstGeom>
+                    <a:noFill/>
+                    <a:ln>
+                      <a:noFill/>
+                    </a:ln>
+                  </pic:spPr>
+                </pic:pic>
+              </a:graphicData>
+            </a:graphic>
+          </wp:inline>
+        </w:drawing>
+      </w:r>
+      <w:r>
+        <w:t xml:space="preserve"> </w:t>
+      </w:r>
+      <w:r>
+        <w:rPr>
+          <w:noProof/>
+        </w:rPr>
+        <w:drawing>
+          <wp:inline distT="0" distB="0" distL="0" distR="0">
+            <wp:extent cx="4607560" cy="3693160"/>
+            <wp:effectExtent l="0" t="0" r="2540" b="2540"/>
+            <wp:docPr id="185" name="Picture 185"/>
+            <wp:cNvGraphicFramePr>
+              <a:graphicFrameLocks xmlns:a="http://schemas.openxmlformats.org/drawingml/2006/main" noChangeAspect="1"/>
+            </wp:cNvGraphicFramePr>
+            <a:graphic xmlns:a="http://schemas.openxmlformats.org/drawingml/2006/main">
+              <a:graphicData uri="http://schemas.openxmlformats.org/drawingml/2006/picture">
+                <pic:pic xmlns:pic="http://schemas.openxmlformats.org/drawingml/2006/picture">
+                  <pic:nvPicPr>
+                    <pic:cNvPr id="0" name="Picture 12"/>
+                    <pic:cNvPicPr>
+                      <a:picLocks noChangeAspect="1" noChangeArrowheads="1"/>
+                    </pic:cNvPicPr>
+                  </pic:nvPicPr>
+                  <pic:blipFill>
+                    <a:blip r:embed="rId26">
+                      <a:extLst>
+                        <a:ext uri="{28A0092B-C50C-407E-A947-70E740481C1C}">
+                          <a14:useLocalDpi xmlns:a14="http://schemas.microsoft.com/office/drawing/2010/main" val="0"/>
+                        </a:ext>
+                      </a:extLst>
+                    </a:blip>
+                    <a:srcRect/>
+                    <a:stretch>
+                      <a:fillRect/>
+                    </a:stretch>
+                  </pic:blipFill>
+                  <pic:spPr bwMode="auto">
+                    <a:xfrm>
+                      <a:off x="0" y="0"/>
+                      <a:ext cx="4607560" cy="3693160"/>
+                    </a:xfrm>
+                    <a:prstGeom prst="rect">
+                      <a:avLst/>
+                    </a:prstGeom>
+                    <a:noFill/>
+                    <a:ln>
+                      <a:noFill/>
+                    </a:ln>
+                  </pic:spPr>
+                </pic:pic>
+              </a:graphicData>
+            </a:graphic>
+          </wp:inline>
+        </w:drawing>
+      </w:r>
+      <w:r>
+        <w:t xml:space="preserve"> </w:t>
+      </w:r>
+      <w:r>
+        <w:rPr>
+          <w:noProof/>
+        </w:rPr>
+        <w:lastRenderedPageBreak/>
+        <w:drawing>
+          <wp:inline distT="0" distB="0" distL="0" distR="0">
+            <wp:extent cx="4607560" cy="3693160"/>
+            <wp:effectExtent l="0" t="0" r="2540" b="2540"/>
+            <wp:docPr id="184" name="Picture 184"/>
+            <wp:cNvGraphicFramePr>
+              <a:graphicFrameLocks xmlns:a="http://schemas.openxmlformats.org/drawingml/2006/main" noChangeAspect="1"/>
+            </wp:cNvGraphicFramePr>
+            <a:graphic xmlns:a="http://schemas.openxmlformats.org/drawingml/2006/main">
+              <a:graphicData uri="http://schemas.openxmlformats.org/drawingml/2006/picture">
+                <pic:pic xmlns:pic="http://schemas.openxmlformats.org/drawingml/2006/picture">
+                  <pic:nvPicPr>
+                    <pic:cNvPr id="0" name="Picture 13"/>
+                    <pic:cNvPicPr>
+                      <a:picLocks noChangeAspect="1" noChangeArrowheads="1"/>
+                    </pic:cNvPicPr>
+                  </pic:nvPicPr>
+                  <pic:blipFill>
+                    <a:blip r:embed="rId27">
+                      <a:extLst>
+                        <a:ext uri="{28A0092B-C50C-407E-A947-70E740481C1C}">
+                          <a14:useLocalDpi xmlns:a14="http://schemas.microsoft.com/office/drawing/2010/main" val="0"/>
+                        </a:ext>
+                      </a:extLst>
+                    </a:blip>
+                    <a:srcRect/>
+                    <a:stretch>
+                      <a:fillRect/>
+                    </a:stretch>
+                  </pic:blipFill>
+                  <pic:spPr bwMode="auto">
+                    <a:xfrm>
+                      <a:off x="0" y="0"/>
+                      <a:ext cx="4607560" cy="3693160"/>
+                    </a:xfrm>
+                    <a:prstGeom prst="rect">
+                      <a:avLst/>
+                    </a:prstGeom>
+                    <a:noFill/>
+                    <a:ln>
+                      <a:noFill/>
+                    </a:ln>
+                  </pic:spPr>
+                </pic:pic>
+              </a:graphicData>
+            </a:graphic>
+          </wp:inline>
+        </w:drawing>
+      </w:r>
+    </w:p>
+    <w:p>
+      <w:pPr>
+        <w:pStyle w:val="SourceCode"/>
+      </w:pPr>
+      <w:r>
+        <w:rPr>
+          <w:rStyle w:val="VerbatimChar"/>
+          <w:rFonts w:cstheme="minorBidi"/>
+        </w:rPr>
+        <w:t xml:space="preserve">## Terms Greater </w:t>
+      </w:r>
+      <w:proofErr w:type="gramStart"/>
+      <w:r>
+        <w:rPr>
+          <w:rStyle w:val="VerbatimChar"/>
+          <w:rFonts w:cstheme="minorBidi"/>
+        </w:rPr>
+        <w:t>than  5.1</w:t>
+      </w:r>
+      <w:proofErr w:type="gramEnd"/>
+      <w:r>
+        <w:rPr>
+          <w:rStyle w:val="VerbatimChar"/>
+          <w:rFonts w:cstheme="minorBidi"/>
+        </w:rPr>
+        <w:t xml:space="preserve">  </w:t>
+      </w:r>
+      <w:proofErr w:type="spellStart"/>
+      <w:r>
+        <w:rPr>
+          <w:rStyle w:val="VerbatimChar"/>
+          <w:rFonts w:cstheme="minorBidi"/>
+        </w:rPr>
+        <w:t>Freq</w:t>
+      </w:r>
+      <w:proofErr w:type="spellEnd"/>
+      <w:r>
+        <w:rPr>
+          <w:rStyle w:val="VerbatimChar"/>
+          <w:rFonts w:cstheme="minorBidi"/>
+        </w:rPr>
+        <w:t>:</w:t>
+      </w:r>
+      <w:r>
+        <w:br/>
+      </w:r>
+      <w:r>
+        <w:rPr>
+          <w:rStyle w:val="VerbatimChar"/>
+          <w:rFonts w:cstheme="minorBidi"/>
+        </w:rPr>
+        <w:t xml:space="preserve">## </w:t>
+      </w:r>
+      <w:r>
+        <w:br/>
+      </w:r>
+      <w:r>
+        <w:rPr>
+          <w:rStyle w:val="VerbatimChar"/>
+          <w:rFonts w:cstheme="minorBidi"/>
+        </w:rPr>
+        <w:t>##  [1] "ab"          "group"       "match"       "</w:t>
+      </w:r>
+      <w:proofErr w:type="spellStart"/>
+      <w:r>
+        <w:rPr>
+          <w:rStyle w:val="VerbatimChar"/>
+          <w:rFonts w:cstheme="minorBidi"/>
+        </w:rPr>
+        <w:t>pct</w:t>
+      </w:r>
+      <w:proofErr w:type="spellEnd"/>
+      <w:r>
+        <w:rPr>
+          <w:rStyle w:val="VerbatimChar"/>
+          <w:rFonts w:cstheme="minorBidi"/>
+        </w:rPr>
+        <w:t xml:space="preserve">"         "rights"     </w:t>
+      </w:r>
+      <w:r>
+        <w:br/>
+      </w:r>
+      <w:r>
+        <w:rPr>
+          <w:rStyle w:val="VerbatimChar"/>
+          <w:rFonts w:cstheme="minorBidi"/>
+        </w:rPr>
+        <w:t>##  [6] "</w:t>
+      </w:r>
+      <w:proofErr w:type="spellStart"/>
+      <w:r>
+        <w:rPr>
+          <w:rStyle w:val="VerbatimChar"/>
+          <w:rFonts w:cstheme="minorBidi"/>
+        </w:rPr>
+        <w:t>st</w:t>
+      </w:r>
+      <w:proofErr w:type="spellEnd"/>
+      <w:r>
+        <w:rPr>
+          <w:rStyle w:val="VerbatimChar"/>
+          <w:rFonts w:cstheme="minorBidi"/>
+        </w:rPr>
+        <w:t>"          "stake"       "</w:t>
+      </w:r>
+      <w:proofErr w:type="spellStart"/>
+      <w:r>
+        <w:rPr>
+          <w:rStyle w:val="VerbatimChar"/>
+          <w:rFonts w:cstheme="minorBidi"/>
+        </w:rPr>
+        <w:t>swedish</w:t>
+      </w:r>
+      <w:proofErr w:type="spellEnd"/>
+      <w:r>
+        <w:rPr>
+          <w:rStyle w:val="VerbatimChar"/>
+          <w:rFonts w:cstheme="minorBidi"/>
+        </w:rPr>
+        <w:t>"     "voting"      "</w:t>
+      </w:r>
+      <w:proofErr w:type="spellStart"/>
+      <w:r>
+        <w:rPr>
+          <w:rStyle w:val="VerbatimChar"/>
+          <w:rFonts w:cstheme="minorBidi"/>
+        </w:rPr>
+        <w:t>wallenbergs</w:t>
+      </w:r>
+      <w:proofErr w:type="spellEnd"/>
+      <w:r>
+        <w:rPr>
+          <w:rStyle w:val="VerbatimChar"/>
+          <w:rFonts w:cstheme="minorBidi"/>
+        </w:rPr>
+        <w:t>"</w:t>
+      </w:r>
+    </w:p>
+    <w:p>
+      <w:pPr>
+        <w:pStyle w:val="FirstParagraph"/>
+      </w:pPr>
+      <w:r>
+        <w:rPr>
+          <w:noProof/>
+        </w:rPr>
+        <w:lastRenderedPageBreak/>
+        <w:drawing>
+          <wp:inline distT="0" distB="0" distL="0" distR="0">
+            <wp:extent cx="4607560" cy="3693160"/>
+            <wp:effectExtent l="0" t="0" r="2540" b="2540"/>
+            <wp:docPr id="183" name="Picture 183"/>
+            <wp:cNvGraphicFramePr>
+              <a:graphicFrameLocks xmlns:a="http://schemas.openxmlformats.org/drawingml/2006/main" noChangeAspect="1"/>
+            </wp:cNvGraphicFramePr>
+            <a:graphic xmlns:a="http://schemas.openxmlformats.org/drawingml/2006/main">
+              <a:graphicData uri="http://schemas.openxmlformats.org/drawingml/2006/picture">
+                <pic:pic xmlns:pic="http://schemas.openxmlformats.org/drawingml/2006/picture">
+                  <pic:nvPicPr>
+                    <pic:cNvPr id="0" name="Picture 14"/>
+                    <pic:cNvPicPr>
+                      <a:picLocks noChangeAspect="1" noChangeArrowheads="1"/>
+                    </pic:cNvPicPr>
+                  </pic:nvPicPr>
+                  <pic:blipFill>
+                    <a:blip r:embed="rId28">
+                      <a:extLst>
+                        <a:ext uri="{28A0092B-C50C-407E-A947-70E740481C1C}">
+                          <a14:useLocalDpi xmlns:a14="http://schemas.microsoft.com/office/drawing/2010/main" val="0"/>
+                        </a:ext>
+                      </a:extLst>
+                    </a:blip>
+                    <a:srcRect/>
+                    <a:stretch>
+                      <a:fillRect/>
+                    </a:stretch>
+                  </pic:blipFill>
+                  <pic:spPr bwMode="auto">
+                    <a:xfrm>
+                      <a:off x="0" y="0"/>
+                      <a:ext cx="4607560" cy="3693160"/>
+                    </a:xfrm>
+                    <a:prstGeom prst="rect">
+                      <a:avLst/>
+                    </a:prstGeom>
+                    <a:noFill/>
+                    <a:ln>
+                      <a:noFill/>
+                    </a:ln>
+                  </pic:spPr>
+                </pic:pic>
+              </a:graphicData>
+            </a:graphic>
+          </wp:inline>
+        </w:drawing>
+      </w:r>
+      <w:r>
+        <w:t xml:space="preserve"> </w:t>
+      </w:r>
+      <w:r>
+        <w:rPr>
+          <w:noProof/>
+        </w:rPr>
+        <w:drawing>
+          <wp:inline distT="0" distB="0" distL="0" distR="0">
+            <wp:extent cx="4607560" cy="3693160"/>
+            <wp:effectExtent l="0" t="0" r="2540" b="2540"/>
+            <wp:docPr id="182" name="Picture 182"/>
+            <wp:cNvGraphicFramePr>
+              <a:graphicFrameLocks xmlns:a="http://schemas.openxmlformats.org/drawingml/2006/main" noChangeAspect="1"/>
+            </wp:cNvGraphicFramePr>
+            <a:graphic xmlns:a="http://schemas.openxmlformats.org/drawingml/2006/main">
+              <a:graphicData uri="http://schemas.openxmlformats.org/drawingml/2006/picture">
+                <pic:pic xmlns:pic="http://schemas.openxmlformats.org/drawingml/2006/picture">
+                  <pic:nvPicPr>
+                    <pic:cNvPr id="0" name="Picture 15"/>
+                    <pic:cNvPicPr>
+                      <a:picLocks noChangeAspect="1" noChangeArrowheads="1"/>
+                    </pic:cNvPicPr>
+                  </pic:nvPicPr>
+                  <pic:blipFill>
+                    <a:blip r:embed="rId29">
+                      <a:extLst>
+                        <a:ext uri="{28A0092B-C50C-407E-A947-70E740481C1C}">
+                          <a14:useLocalDpi xmlns:a14="http://schemas.microsoft.com/office/drawing/2010/main" val="0"/>
+                        </a:ext>
+                      </a:extLst>
+                    </a:blip>
+                    <a:srcRect/>
+                    <a:stretch>
+                      <a:fillRect/>
+                    </a:stretch>
+                  </pic:blipFill>
+                  <pic:spPr bwMode="auto">
+                    <a:xfrm>
+                      <a:off x="0" y="0"/>
+                      <a:ext cx="4607560" cy="3693160"/>
+                    </a:xfrm>
+                    <a:prstGeom prst="rect">
+                      <a:avLst/>
+                    </a:prstGeom>
+                    <a:noFill/>
+                    <a:ln>
+                      <a:noFill/>
+                    </a:ln>
+                  </pic:spPr>
+                </pic:pic>
+              </a:graphicData>
+            </a:graphic>
+          </wp:inline>
+        </w:drawing>
+      </w:r>
+      <w:r>
+        <w:t xml:space="preserve"> </w:t>
+      </w:r>
+      <w:r>
+        <w:rPr>
+          <w:noProof/>
+        </w:rPr>
+        <w:lastRenderedPageBreak/>
+        <w:drawing>
+          <wp:inline distT="0" distB="0" distL="0" distR="0">
+            <wp:extent cx="4607560" cy="3693160"/>
+            <wp:effectExtent l="0" t="0" r="2540" b="2540"/>
+            <wp:docPr id="181" name="Picture 181"/>
+            <wp:cNvGraphicFramePr>
+              <a:graphicFrameLocks xmlns:a="http://schemas.openxmlformats.org/drawingml/2006/main" noChangeAspect="1"/>
+            </wp:cNvGraphicFramePr>
+            <a:graphic xmlns:a="http://schemas.openxmlformats.org/drawingml/2006/main">
+              <a:graphicData uri="http://schemas.openxmlformats.org/drawingml/2006/picture">
+                <pic:pic xmlns:pic="http://schemas.openxmlformats.org/drawingml/2006/picture">
+                  <pic:nvPicPr>
+                    <pic:cNvPr id="0" name="Picture 16"/>
+                    <pic:cNvPicPr>
+                      <a:picLocks noChangeAspect="1" noChangeArrowheads="1"/>
+                    </pic:cNvPicPr>
+                  </pic:nvPicPr>
+                  <pic:blipFill>
+                    <a:blip r:embed="rId30">
+                      <a:extLst>
+                        <a:ext uri="{28A0092B-C50C-407E-A947-70E740481C1C}">
+                          <a14:useLocalDpi xmlns:a14="http://schemas.microsoft.com/office/drawing/2010/main" val="0"/>
+                        </a:ext>
+                      </a:extLst>
+                    </a:blip>
+                    <a:srcRect/>
+                    <a:stretch>
+                      <a:fillRect/>
+                    </a:stretch>
+                  </pic:blipFill>
+                  <pic:spPr bwMode="auto">
+                    <a:xfrm>
+                      <a:off x="0" y="0"/>
+                      <a:ext cx="4607560" cy="3693160"/>
+                    </a:xfrm>
+                    <a:prstGeom prst="rect">
+                      <a:avLst/>
+                    </a:prstGeom>
+                    <a:noFill/>
+                    <a:ln>
+                      <a:noFill/>
+                    </a:ln>
+                  </pic:spPr>
+                </pic:pic>
+              </a:graphicData>
+            </a:graphic>
+          </wp:inline>
+        </w:drawing>
+      </w:r>
+    </w:p>
+    <w:p>
+      <w:pPr>
+        <w:pStyle w:val="SourceCode"/>
+      </w:pPr>
+      <w:r>
+        <w:rPr>
+          <w:rStyle w:val="VerbatimChar"/>
+          <w:rFonts w:cstheme="minorBidi"/>
+        </w:rPr>
+        <w:t xml:space="preserve">## Terms Greater </w:t>
+      </w:r>
+      <w:proofErr w:type="gramStart"/>
+      <w:r>
+        <w:rPr>
+          <w:rStyle w:val="VerbatimChar"/>
+          <w:rFonts w:cstheme="minorBidi"/>
+        </w:rPr>
+        <w:t>than  2.833333</w:t>
+      </w:r>
+      <w:proofErr w:type="gramEnd"/>
+      <w:r>
+        <w:rPr>
+          <w:rStyle w:val="VerbatimChar"/>
+          <w:rFonts w:cstheme="minorBidi"/>
+        </w:rPr>
+        <w:t xml:space="preserve">  </w:t>
+      </w:r>
+      <w:proofErr w:type="spellStart"/>
+      <w:r>
+        <w:rPr>
+          <w:rStyle w:val="VerbatimChar"/>
+          <w:rFonts w:cstheme="minorBidi"/>
+        </w:rPr>
+        <w:t>Freq</w:t>
+      </w:r>
+      <w:proofErr w:type="spellEnd"/>
+      <w:r>
+        <w:rPr>
+          <w:rStyle w:val="VerbatimChar"/>
+          <w:rFonts w:cstheme="minorBidi"/>
+        </w:rPr>
+        <w:t>:</w:t>
+      </w:r>
+      <w:r>
+        <w:br/>
+      </w:r>
+      <w:r>
+        <w:rPr>
+          <w:rStyle w:val="VerbatimChar"/>
+          <w:rFonts w:cstheme="minorBidi"/>
+        </w:rPr>
+        <w:t xml:space="preserve">## </w:t>
+      </w:r>
+      <w:r>
+        <w:br/>
+      </w:r>
+      <w:r>
+        <w:rPr>
+          <w:rStyle w:val="VerbatimChar"/>
+          <w:rFonts w:cstheme="minorBidi"/>
+        </w:rPr>
+        <w:t>##  [1] "billion"    "</w:t>
+      </w:r>
+      <w:proofErr w:type="spellStart"/>
+      <w:r>
+        <w:rPr>
+          <w:rStyle w:val="VerbatimChar"/>
+          <w:rFonts w:cstheme="minorBidi"/>
+        </w:rPr>
+        <w:t>dlrs</w:t>
+      </w:r>
+      <w:proofErr w:type="spellEnd"/>
+      <w:r>
+        <w:rPr>
+          <w:rStyle w:val="VerbatimChar"/>
+          <w:rFonts w:cstheme="minorBidi"/>
+        </w:rPr>
+        <w:t>"       "</w:t>
+      </w:r>
+      <w:proofErr w:type="spellStart"/>
+      <w:r>
+        <w:rPr>
+          <w:rStyle w:val="VerbatimChar"/>
+          <w:rFonts w:cstheme="minorBidi"/>
+        </w:rPr>
+        <w:t>exco</w:t>
+      </w:r>
+      <w:proofErr w:type="spellEnd"/>
+      <w:r>
+        <w:rPr>
+          <w:rStyle w:val="VerbatimChar"/>
+          <w:rFonts w:cstheme="minorBidi"/>
+        </w:rPr>
+        <w:t xml:space="preserve">"       "government" "lacy"      </w:t>
+      </w:r>
+      <w:r>
+        <w:br/>
+      </w:r>
+      <w:r>
+        <w:rPr>
+          <w:rStyle w:val="VerbatimChar"/>
+          <w:rFonts w:cstheme="minorBidi"/>
+        </w:rPr>
+        <w:t>##  [6] "</w:t>
+      </w:r>
+      <w:proofErr w:type="spellStart"/>
+      <w:r>
+        <w:rPr>
+          <w:rStyle w:val="VerbatimChar"/>
+          <w:rFonts w:cstheme="minorBidi"/>
+        </w:rPr>
+        <w:t>mln</w:t>
+      </w:r>
+      <w:proofErr w:type="spellEnd"/>
+      <w:r>
+        <w:rPr>
+          <w:rStyle w:val="VerbatimChar"/>
+          <w:rFonts w:cstheme="minorBidi"/>
+        </w:rPr>
+        <w:t>"        "new"        "</w:t>
+      </w:r>
+      <w:proofErr w:type="spellStart"/>
+      <w:r>
+        <w:rPr>
+          <w:rStyle w:val="VerbatimChar"/>
+          <w:rFonts w:cstheme="minorBidi"/>
+        </w:rPr>
+        <w:t>pct</w:t>
+      </w:r>
+      <w:proofErr w:type="spellEnd"/>
+      <w:r>
+        <w:rPr>
+          <w:rStyle w:val="VerbatimChar"/>
+          <w:rFonts w:cstheme="minorBidi"/>
+        </w:rPr>
+        <w:t>"        "</w:t>
+      </w:r>
+      <w:proofErr w:type="spellStart"/>
+      <w:r>
+        <w:rPr>
+          <w:rStyle w:val="VerbatimChar"/>
+          <w:rFonts w:cstheme="minorBidi"/>
+        </w:rPr>
+        <w:t>rmj</w:t>
+      </w:r>
+      <w:proofErr w:type="spellEnd"/>
+      <w:r>
+        <w:rPr>
+          <w:rStyle w:val="VerbatimChar"/>
+          <w:rFonts w:cstheme="minorBidi"/>
+        </w:rPr>
+        <w:t>"        "securities"</w:t>
+      </w:r>
+      <w:r>
+        <w:br/>
+      </w:r>
+      <w:r>
+        <w:rPr>
+          <w:rStyle w:val="VerbatimChar"/>
+          <w:rFonts w:cstheme="minorBidi"/>
+        </w:rPr>
+        <w:t>## [11] "us"         "</w:t>
+      </w:r>
+      <w:proofErr w:type="spellStart"/>
+      <w:r>
+        <w:rPr>
+          <w:rStyle w:val="VerbatimChar"/>
+          <w:rFonts w:cstheme="minorBidi"/>
+        </w:rPr>
+        <w:t>york</w:t>
+      </w:r>
+      <w:proofErr w:type="spellEnd"/>
+      <w:r>
+        <w:rPr>
+          <w:rStyle w:val="VerbatimChar"/>
+          <w:rFonts w:cstheme="minorBidi"/>
+        </w:rPr>
+        <w:t>"</w:t>
+      </w:r>
+    </w:p>
+    <w:p>
+      <w:pPr>
+        <w:pStyle w:val="FirstParagraph"/>
+      </w:pPr>
+      <w:r>
+        <w:rPr>
+          <w:noProof/>
+        </w:rPr>
+        <w:lastRenderedPageBreak/>
+        <w:drawing>
+          <wp:inline distT="0" distB="0" distL="0" distR="0">
+            <wp:extent cx="4607560" cy="3693160"/>
+            <wp:effectExtent l="0" t="0" r="2540" b="2540"/>
+            <wp:docPr id="180" name="Picture 180"/>
+            <wp:cNvGraphicFramePr>
+              <a:graphicFrameLocks xmlns:a="http://schemas.openxmlformats.org/drawingml/2006/main" noChangeAspect="1"/>
+            </wp:cNvGraphicFramePr>
+            <a:graphic xmlns:a="http://schemas.openxmlformats.org/drawingml/2006/main">
+              <a:graphicData uri="http://schemas.openxmlformats.org/drawingml/2006/picture">
+                <pic:pic xmlns:pic="http://schemas.openxmlformats.org/drawingml/2006/picture">
+                  <pic:nvPicPr>
+                    <pic:cNvPr id="0" name="Picture 17"/>
+                    <pic:cNvPicPr>
+                      <a:picLocks noChangeAspect="1" noChangeArrowheads="1"/>
+                    </pic:cNvPicPr>
+                  </pic:nvPicPr>
+                  <pic:blipFill>
+                    <a:blip r:embed="rId31">
+                      <a:extLst>
+                        <a:ext uri="{28A0092B-C50C-407E-A947-70E740481C1C}">
+                          <a14:useLocalDpi xmlns:a14="http://schemas.microsoft.com/office/drawing/2010/main" val="0"/>
+                        </a:ext>
+                      </a:extLst>
+                    </a:blip>
+                    <a:srcRect/>
+                    <a:stretch>
+                      <a:fillRect/>
+                    </a:stretch>
+                  </pic:blipFill>
+                  <pic:spPr bwMode="auto">
+                    <a:xfrm>
+                      <a:off x="0" y="0"/>
+                      <a:ext cx="4607560" cy="3693160"/>
+                    </a:xfrm>
+                    <a:prstGeom prst="rect">
+                      <a:avLst/>
+                    </a:prstGeom>
+                    <a:noFill/>
+                    <a:ln>
+                      <a:noFill/>
+                    </a:ln>
+                  </pic:spPr>
+                </pic:pic>
+              </a:graphicData>
+            </a:graphic>
+          </wp:inline>
+        </w:drawing>
+      </w:r>
+      <w:r>
+        <w:t xml:space="preserve"> </w:t>
+      </w:r>
+      <w:r>
+        <w:rPr>
+          <w:noProof/>
+        </w:rPr>
+        <w:drawing>
+          <wp:inline distT="0" distB="0" distL="0" distR="0">
+            <wp:extent cx="4607560" cy="3693160"/>
+            <wp:effectExtent l="0" t="0" r="2540" b="2540"/>
+            <wp:docPr id="179" name="Picture 179"/>
+            <wp:cNvGraphicFramePr>
+              <a:graphicFrameLocks xmlns:a="http://schemas.openxmlformats.org/drawingml/2006/main" noChangeAspect="1"/>
+            </wp:cNvGraphicFramePr>
+            <a:graphic xmlns:a="http://schemas.openxmlformats.org/drawingml/2006/main">
+              <a:graphicData uri="http://schemas.openxmlformats.org/drawingml/2006/picture">
+                <pic:pic xmlns:pic="http://schemas.openxmlformats.org/drawingml/2006/picture">
+                  <pic:nvPicPr>
+                    <pic:cNvPr id="0" name="Picture 18"/>
+                    <pic:cNvPicPr>
+                      <a:picLocks noChangeAspect="1" noChangeArrowheads="1"/>
+                    </pic:cNvPicPr>
+                  </pic:nvPicPr>
+                  <pic:blipFill>
+                    <a:blip r:embed="rId32">
+                      <a:extLst>
+                        <a:ext uri="{28A0092B-C50C-407E-A947-70E740481C1C}">
+                          <a14:useLocalDpi xmlns:a14="http://schemas.microsoft.com/office/drawing/2010/main" val="0"/>
+                        </a:ext>
+                      </a:extLst>
+                    </a:blip>
+                    <a:srcRect/>
+                    <a:stretch>
+                      <a:fillRect/>
+                    </a:stretch>
+                  </pic:blipFill>
+                  <pic:spPr bwMode="auto">
+                    <a:xfrm>
+                      <a:off x="0" y="0"/>
+                      <a:ext cx="4607560" cy="3693160"/>
+                    </a:xfrm>
+                    <a:prstGeom prst="rect">
+                      <a:avLst/>
+                    </a:prstGeom>
+                    <a:noFill/>
+                    <a:ln>
+                      <a:noFill/>
+                    </a:ln>
+                  </pic:spPr>
+                </pic:pic>
+              </a:graphicData>
+            </a:graphic>
+          </wp:inline>
+        </w:drawing>
+      </w:r>
+      <w:r>
+        <w:t xml:space="preserve"> </w:t>
+      </w:r>
+      <w:r>
+        <w:rPr>
+          <w:noProof/>
+        </w:rPr>
+        <w:lastRenderedPageBreak/>
+        <w:drawing>
+          <wp:inline distT="0" distB="0" distL="0" distR="0">
+            <wp:extent cx="4607560" cy="3693160"/>
+            <wp:effectExtent l="0" t="0" r="2540" b="2540"/>
+            <wp:docPr id="178" name="Picture 178"/>
+            <wp:cNvGraphicFramePr>
+              <a:graphicFrameLocks xmlns:a="http://schemas.openxmlformats.org/drawingml/2006/main" noChangeAspect="1"/>
+            </wp:cNvGraphicFramePr>
+            <a:graphic xmlns:a="http://schemas.openxmlformats.org/drawingml/2006/main">
+              <a:graphicData uri="http://schemas.openxmlformats.org/drawingml/2006/picture">
+                <pic:pic xmlns:pic="http://schemas.openxmlformats.org/drawingml/2006/picture">
+                  <pic:nvPicPr>
+                    <pic:cNvPr id="0" name="Picture 19"/>
+                    <pic:cNvPicPr>
+                      <a:picLocks noChangeAspect="1" noChangeArrowheads="1"/>
+                    </pic:cNvPicPr>
+                  </pic:nvPicPr>
+                  <pic:blipFill>
+                    <a:blip r:embed="rId33">
+                      <a:extLst>
+                        <a:ext uri="{28A0092B-C50C-407E-A947-70E740481C1C}">
+                          <a14:useLocalDpi xmlns:a14="http://schemas.microsoft.com/office/drawing/2010/main" val="0"/>
+                        </a:ext>
+                      </a:extLst>
+                    </a:blip>
+                    <a:srcRect/>
+                    <a:stretch>
+                      <a:fillRect/>
+                    </a:stretch>
+                  </pic:blipFill>
+                  <pic:spPr bwMode="auto">
+                    <a:xfrm>
+                      <a:off x="0" y="0"/>
+                      <a:ext cx="4607560" cy="3693160"/>
+                    </a:xfrm>
+                    <a:prstGeom prst="rect">
+                      <a:avLst/>
+                    </a:prstGeom>
+                    <a:noFill/>
+                    <a:ln>
+                      <a:noFill/>
+                    </a:ln>
+                  </pic:spPr>
+                </pic:pic>
+              </a:graphicData>
+            </a:graphic>
+          </wp:inline>
+        </w:drawing>
+      </w:r>
+    </w:p>
+    <w:p>
+      <w:pPr>
+        <w:pStyle w:val="SourceCode"/>
+      </w:pPr>
+      <w:r>
+        <w:rPr>
+          <w:rStyle w:val="VerbatimChar"/>
+          <w:rFonts w:cstheme="minorBidi"/>
+        </w:rPr>
+        <w:t xml:space="preserve">## Terms Greater </w:t>
+      </w:r>
+      <w:proofErr w:type="gramStart"/>
+      <w:r>
+        <w:rPr>
+          <w:rStyle w:val="VerbatimChar"/>
+          <w:rFonts w:cstheme="minorBidi"/>
+        </w:rPr>
+        <w:t>than  5.25</w:t>
+      </w:r>
+      <w:proofErr w:type="gramEnd"/>
+      <w:r>
+        <w:rPr>
+          <w:rStyle w:val="VerbatimChar"/>
+          <w:rFonts w:cstheme="minorBidi"/>
+        </w:rPr>
+        <w:t xml:space="preserve">  </w:t>
+      </w:r>
+      <w:proofErr w:type="spellStart"/>
+      <w:r>
+        <w:rPr>
+          <w:rStyle w:val="VerbatimChar"/>
+          <w:rFonts w:cstheme="minorBidi"/>
+        </w:rPr>
+        <w:t>Freq</w:t>
+      </w:r>
+      <w:proofErr w:type="spellEnd"/>
+      <w:r>
+        <w:rPr>
+          <w:rStyle w:val="VerbatimChar"/>
+          <w:rFonts w:cstheme="minorBidi"/>
+        </w:rPr>
+        <w:t>:</w:t>
+      </w:r>
+      <w:r>
+        <w:br/>
+      </w:r>
+      <w:r>
+        <w:rPr>
+          <w:rStyle w:val="VerbatimChar"/>
+          <w:rFonts w:cstheme="minorBidi"/>
+        </w:rPr>
+        <w:t xml:space="preserve">## </w:t>
+      </w:r>
+      <w:r>
+        <w:br/>
+      </w:r>
+      <w:r>
+        <w:rPr>
+          <w:rStyle w:val="VerbatimChar"/>
+          <w:rFonts w:cstheme="minorBidi"/>
+        </w:rPr>
+        <w:t>## [1] "also"        "</w:t>
+      </w:r>
+      <w:proofErr w:type="spellStart"/>
+      <w:r>
+        <w:rPr>
+          <w:rStyle w:val="VerbatimChar"/>
+          <w:rFonts w:cstheme="minorBidi"/>
+        </w:rPr>
+        <w:t>american</w:t>
+      </w:r>
+      <w:proofErr w:type="spellEnd"/>
+      <w:r>
+        <w:rPr>
+          <w:rStyle w:val="VerbatimChar"/>
+          <w:rFonts w:cstheme="minorBidi"/>
+        </w:rPr>
+        <w:t xml:space="preserve">"    "analysts"    "express"     "last"       </w:t>
+      </w:r>
+      <w:r>
+        <w:br/>
+      </w:r>
+      <w:r>
+        <w:rPr>
+          <w:rStyle w:val="VerbatimChar"/>
+          <w:rFonts w:cstheme="minorBidi"/>
+        </w:rPr>
+        <w:t>## [6] "</w:t>
+      </w:r>
+      <w:proofErr w:type="spellStart"/>
+      <w:r>
+        <w:rPr>
+          <w:rStyle w:val="VerbatimChar"/>
+          <w:rFonts w:cstheme="minorBidi"/>
+        </w:rPr>
+        <w:t>shearson</w:t>
+      </w:r>
+      <w:proofErr w:type="spellEnd"/>
+      <w:r>
+        <w:rPr>
+          <w:rStyle w:val="VerbatimChar"/>
+          <w:rFonts w:cstheme="minorBidi"/>
+        </w:rPr>
+        <w:t>"    "speculation" "statement"</w:t>
+      </w:r>
+    </w:p>
+    <w:p>
+      <w:pPr>
+        <w:pStyle w:val="FirstParagraph"/>
+      </w:pPr>
+      <w:r>
+        <w:rPr>
+          <w:noProof/>
+        </w:rPr>
+        <w:lastRenderedPageBreak/>
+        <w:drawing>
+          <wp:inline distT="0" distB="0" distL="0" distR="0">
+            <wp:extent cx="4607560" cy="3693160"/>
+            <wp:effectExtent l="0" t="0" r="2540" b="2540"/>
+            <wp:docPr id="147" name="Picture 147"/>
+            <wp:cNvGraphicFramePr>
+              <a:graphicFrameLocks xmlns:a="http://schemas.openxmlformats.org/drawingml/2006/main" noChangeAspect="1"/>
+            </wp:cNvGraphicFramePr>
+            <a:graphic xmlns:a="http://schemas.openxmlformats.org/drawingml/2006/main">
+              <a:graphicData uri="http://schemas.openxmlformats.org/drawingml/2006/picture">
+                <pic:pic xmlns:pic="http://schemas.openxmlformats.org/drawingml/2006/picture">
+                  <pic:nvPicPr>
+                    <pic:cNvPr id="0" name="Picture 20"/>
+                    <pic:cNvPicPr>
+                      <a:picLocks noChangeAspect="1" noChangeArrowheads="1"/>
+                    </pic:cNvPicPr>
+                  </pic:nvPicPr>
+                  <pic:blipFill>
+                    <a:blip r:embed="rId34">
+                      <a:extLst>
+                        <a:ext uri="{28A0092B-C50C-407E-A947-70E740481C1C}">
+                          <a14:useLocalDpi xmlns:a14="http://schemas.microsoft.com/office/drawing/2010/main" val="0"/>
+                        </a:ext>
+                      </a:extLst>
+                    </a:blip>
+                    <a:srcRect/>
+                    <a:stretch>
+                      <a:fillRect/>
+                    </a:stretch>
+                  </pic:blipFill>
+                  <pic:spPr bwMode="auto">
+                    <a:xfrm>
+                      <a:off x="0" y="0"/>
+                      <a:ext cx="4607560" cy="3693160"/>
+                    </a:xfrm>
+                    <a:prstGeom prst="rect">
+                      <a:avLst/>
+                    </a:prstGeom>
+                    <a:noFill/>
+                    <a:ln>
+                      <a:noFill/>
+                    </a:ln>
+                  </pic:spPr>
+                </pic:pic>
+              </a:graphicData>
+            </a:graphic>
+          </wp:inline>
+        </w:drawing>
+      </w:r>
+      <w:r>
+        <w:t xml:space="preserve"> </w:t>
+      </w:r>
+      <w:r>
+        <w:rPr>
+          <w:noProof/>
+        </w:rPr>
+        <w:drawing>
+          <wp:inline distT="0" distB="0" distL="0" distR="0">
+            <wp:extent cx="4607560" cy="3693160"/>
+            <wp:effectExtent l="0" t="0" r="2540" b="2540"/>
+            <wp:docPr id="146" name="Picture 146"/>
+            <wp:cNvGraphicFramePr>
+              <a:graphicFrameLocks xmlns:a="http://schemas.openxmlformats.org/drawingml/2006/main" noChangeAspect="1"/>
+            </wp:cNvGraphicFramePr>
+            <a:graphic xmlns:a="http://schemas.openxmlformats.org/drawingml/2006/main">
+              <a:graphicData uri="http://schemas.openxmlformats.org/drawingml/2006/picture">
+                <pic:pic xmlns:pic="http://schemas.openxmlformats.org/drawingml/2006/picture">
+                  <pic:nvPicPr>
+                    <pic:cNvPr id="0" name="Picture 21"/>
+                    <pic:cNvPicPr>
+                      <a:picLocks noChangeAspect="1" noChangeArrowheads="1"/>
+                    </pic:cNvPicPr>
+                  </pic:nvPicPr>
+                  <pic:blipFill>
+                    <a:blip r:embed="rId35">
+                      <a:extLst>
+                        <a:ext uri="{28A0092B-C50C-407E-A947-70E740481C1C}">
+                          <a14:useLocalDpi xmlns:a14="http://schemas.microsoft.com/office/drawing/2010/main" val="0"/>
+                        </a:ext>
+                      </a:extLst>
+                    </a:blip>
+                    <a:srcRect/>
+                    <a:stretch>
+                      <a:fillRect/>
+                    </a:stretch>
+                  </pic:blipFill>
+                  <pic:spPr bwMode="auto">
+                    <a:xfrm>
+                      <a:off x="0" y="0"/>
+                      <a:ext cx="4607560" cy="3693160"/>
+                    </a:xfrm>
+                    <a:prstGeom prst="rect">
+                      <a:avLst/>
+                    </a:prstGeom>
+                    <a:noFill/>
+                    <a:ln>
+                      <a:noFill/>
+                    </a:ln>
+                  </pic:spPr>
+                </pic:pic>
+              </a:graphicData>
+            </a:graphic>
+          </wp:inline>
+        </w:drawing>
+      </w:r>
+      <w:r>
+        <w:t xml:space="preserve"> </w:t>
+      </w:r>
+      <w:r>
+        <w:rPr>
+          <w:noProof/>
+        </w:rPr>
+        <w:lastRenderedPageBreak/>
+        <w:drawing>
+          <wp:inline distT="0" distB="0" distL="0" distR="0">
+            <wp:extent cx="4607560" cy="3693160"/>
+            <wp:effectExtent l="0" t="0" r="2540" b="2540"/>
+            <wp:docPr id="145" name="Picture 145"/>
+            <wp:cNvGraphicFramePr>
+              <a:graphicFrameLocks xmlns:a="http://schemas.openxmlformats.org/drawingml/2006/main" noChangeAspect="1"/>
+            </wp:cNvGraphicFramePr>
+            <a:graphic xmlns:a="http://schemas.openxmlformats.org/drawingml/2006/main">
+              <a:graphicData uri="http://schemas.openxmlformats.org/drawingml/2006/picture">
+                <pic:pic xmlns:pic="http://schemas.openxmlformats.org/drawingml/2006/picture">
+                  <pic:nvPicPr>
+                    <pic:cNvPr id="0" name="Picture 22"/>
+                    <pic:cNvPicPr>
+                      <a:picLocks noChangeAspect="1" noChangeArrowheads="1"/>
+                    </pic:cNvPicPr>
+                  </pic:nvPicPr>
+                  <pic:blipFill>
+                    <a:blip r:embed="rId36">
+                      <a:extLst>
+                        <a:ext uri="{28A0092B-C50C-407E-A947-70E740481C1C}">
+                          <a14:useLocalDpi xmlns:a14="http://schemas.microsoft.com/office/drawing/2010/main" val="0"/>
+                        </a:ext>
+                      </a:extLst>
+                    </a:blip>
+                    <a:srcRect/>
+                    <a:stretch>
+                      <a:fillRect/>
+                    </a:stretch>
+                  </pic:blipFill>
+                  <pic:spPr bwMode="auto">
+                    <a:xfrm>
+                      <a:off x="0" y="0"/>
+                      <a:ext cx="4607560" cy="3693160"/>
+                    </a:xfrm>
+                    <a:prstGeom prst="rect">
+                      <a:avLst/>
+                    </a:prstGeom>
+                    <a:noFill/>
+                    <a:ln>
+                      <a:noFill/>
+                    </a:ln>
+                  </pic:spPr>
+                </pic:pic>
+              </a:graphicData>
+            </a:graphic>
+          </wp:inline>
+        </w:drawing>
+      </w:r>
+    </w:p>
+    <w:p>
+      <w:pPr>
+        <w:pStyle w:val="SourceCode"/>
+      </w:pPr>
+      <w:r>
+        <w:rPr>
+          <w:rStyle w:val="VerbatimChar"/>
+          <w:rFonts w:cstheme="minorBidi"/>
+        </w:rPr>
+        <w:t xml:space="preserve">## Terms Greater </w:t>
+      </w:r>
+      <w:proofErr w:type="gramStart"/>
+      <w:r>
+        <w:rPr>
+          <w:rStyle w:val="VerbatimChar"/>
+          <w:rFonts w:cstheme="minorBidi"/>
+        </w:rPr>
+        <w:t>than  5.041667</w:t>
+      </w:r>
+      <w:proofErr w:type="gramEnd"/>
+      <w:r>
+        <w:rPr>
+          <w:rStyle w:val="VerbatimChar"/>
+          <w:rFonts w:cstheme="minorBidi"/>
+        </w:rPr>
+        <w:t xml:space="preserve">  </w:t>
+      </w:r>
+      <w:proofErr w:type="spellStart"/>
+      <w:r>
+        <w:rPr>
+          <w:rStyle w:val="VerbatimChar"/>
+          <w:rFonts w:cstheme="minorBidi"/>
+        </w:rPr>
+        <w:t>Freq</w:t>
+      </w:r>
+      <w:proofErr w:type="spellEnd"/>
+      <w:r>
+        <w:rPr>
+          <w:rStyle w:val="VerbatimChar"/>
+          <w:rFonts w:cstheme="minorBidi"/>
+        </w:rPr>
+        <w:t>:</w:t>
+      </w:r>
+      <w:r>
+        <w:br/>
+      </w:r>
+      <w:r>
+        <w:rPr>
+          <w:rStyle w:val="VerbatimChar"/>
+          <w:rFonts w:cstheme="minorBidi"/>
+        </w:rPr>
+        <w:t xml:space="preserve">## </w:t>
+      </w:r>
+      <w:r>
+        <w:br/>
+      </w:r>
+      <w:r>
+        <w:rPr>
+          <w:rStyle w:val="VerbatimChar"/>
+          <w:rFonts w:cstheme="minorBidi"/>
+        </w:rPr>
+        <w:t>## [1] "company"   "courier"   "</w:t>
+      </w:r>
+      <w:proofErr w:type="spellStart"/>
+      <w:r>
+        <w:rPr>
+          <w:rStyle w:val="VerbatimChar"/>
+          <w:rFonts w:cstheme="minorBidi"/>
+        </w:rPr>
+        <w:t>dlrs</w:t>
+      </w:r>
+      <w:proofErr w:type="spellEnd"/>
+      <w:r>
+        <w:rPr>
+          <w:rStyle w:val="VerbatimChar"/>
+          <w:rFonts w:cstheme="minorBidi"/>
+        </w:rPr>
+        <w:t>"      "</w:t>
+      </w:r>
+      <w:proofErr w:type="spellStart"/>
+      <w:r>
+        <w:rPr>
+          <w:rStyle w:val="VerbatimChar"/>
+          <w:rFonts w:cstheme="minorBidi"/>
+        </w:rPr>
+        <w:t>hutton</w:t>
+      </w:r>
+      <w:proofErr w:type="spellEnd"/>
+      <w:r>
+        <w:rPr>
+          <w:rStyle w:val="VerbatimChar"/>
+          <w:rFonts w:cstheme="minorBidi"/>
+        </w:rPr>
+        <w:t>"    "</w:t>
+      </w:r>
+      <w:proofErr w:type="spellStart"/>
+      <w:r>
+        <w:rPr>
+          <w:rStyle w:val="VerbatimChar"/>
+          <w:rFonts w:cstheme="minorBidi"/>
+        </w:rPr>
+        <w:t>purolator</w:t>
+      </w:r>
+      <w:proofErr w:type="spellEnd"/>
+      <w:r>
+        <w:rPr>
+          <w:rStyle w:val="VerbatimChar"/>
+          <w:rFonts w:cstheme="minorBidi"/>
+        </w:rPr>
+        <w:t>" "us"</w:t>
+      </w:r>
+    </w:p>
+    <w:p>
+      <w:pPr>
+        <w:pStyle w:val="FirstParagraph"/>
+      </w:pPr>
+      <w:r>
+        <w:rPr>
+          <w:noProof/>
+        </w:rPr>
+        <w:lastRenderedPageBreak/>
+        <w:drawing>
+          <wp:inline distT="0" distB="0" distL="0" distR="0">
+            <wp:extent cx="4607560" cy="3693160"/>
+            <wp:effectExtent l="0" t="0" r="2540" b="2540"/>
+            <wp:docPr id="144" name="Picture 144"/>
+            <wp:cNvGraphicFramePr>
+              <a:graphicFrameLocks xmlns:a="http://schemas.openxmlformats.org/drawingml/2006/main" noChangeAspect="1"/>
+            </wp:cNvGraphicFramePr>
+            <a:graphic xmlns:a="http://schemas.openxmlformats.org/drawingml/2006/main">
+              <a:graphicData uri="http://schemas.openxmlformats.org/drawingml/2006/picture">
+                <pic:pic xmlns:pic="http://schemas.openxmlformats.org/drawingml/2006/picture">
+                  <pic:nvPicPr>
+                    <pic:cNvPr id="0" name="Picture 23"/>
+                    <pic:cNvPicPr>
+                      <a:picLocks noChangeAspect="1" noChangeArrowheads="1"/>
+                    </pic:cNvPicPr>
+                  </pic:nvPicPr>
+                  <pic:blipFill>
+                    <a:blip r:embed="rId37">
+                      <a:extLst>
+                        <a:ext uri="{28A0092B-C50C-407E-A947-70E740481C1C}">
+                          <a14:useLocalDpi xmlns:a14="http://schemas.microsoft.com/office/drawing/2010/main" val="0"/>
+                        </a:ext>
+                      </a:extLst>
+                    </a:blip>
+                    <a:srcRect/>
+                    <a:stretch>
+                      <a:fillRect/>
+                    </a:stretch>
+                  </pic:blipFill>
+                  <pic:spPr bwMode="auto">
+                    <a:xfrm>
+                      <a:off x="0" y="0"/>
+                      <a:ext cx="4607560" cy="3693160"/>
+                    </a:xfrm>
+                    <a:prstGeom prst="rect">
+                      <a:avLst/>
+                    </a:prstGeom>
+                    <a:noFill/>
+                    <a:ln>
+                      <a:noFill/>
+                    </a:ln>
+                  </pic:spPr>
+                </pic:pic>
+              </a:graphicData>
+            </a:graphic>
+          </wp:inline>
+        </w:drawing>
+      </w:r>
+      <w:r>
+        <w:t xml:space="preserve"> </w:t>
+      </w:r>
+      <w:r>
+        <w:rPr>
+          <w:noProof/>
+        </w:rPr>
+        <w:drawing>
+          <wp:inline distT="0" distB="0" distL="0" distR="0">
+            <wp:extent cx="4607560" cy="3693160"/>
+            <wp:effectExtent l="0" t="0" r="2540" b="2540"/>
+            <wp:docPr id="143" name="Picture 143"/>
+            <wp:cNvGraphicFramePr>
+              <a:graphicFrameLocks xmlns:a="http://schemas.openxmlformats.org/drawingml/2006/main" noChangeAspect="1"/>
+            </wp:cNvGraphicFramePr>
+            <a:graphic xmlns:a="http://schemas.openxmlformats.org/drawingml/2006/main">
+              <a:graphicData uri="http://schemas.openxmlformats.org/drawingml/2006/picture">
+                <pic:pic xmlns:pic="http://schemas.openxmlformats.org/drawingml/2006/picture">
+                  <pic:nvPicPr>
+                    <pic:cNvPr id="0" name="Picture 24"/>
+                    <pic:cNvPicPr>
+                      <a:picLocks noChangeAspect="1" noChangeArrowheads="1"/>
+                    </pic:cNvPicPr>
+                  </pic:nvPicPr>
+                  <pic:blipFill>
+                    <a:blip r:embed="rId38">
+                      <a:extLst>
+                        <a:ext uri="{28A0092B-C50C-407E-A947-70E740481C1C}">
+                          <a14:useLocalDpi xmlns:a14="http://schemas.microsoft.com/office/drawing/2010/main" val="0"/>
+                        </a:ext>
+                      </a:extLst>
+                    </a:blip>
+                    <a:srcRect/>
+                    <a:stretch>
+                      <a:fillRect/>
+                    </a:stretch>
+                  </pic:blipFill>
+                  <pic:spPr bwMode="auto">
+                    <a:xfrm>
+                      <a:off x="0" y="0"/>
+                      <a:ext cx="4607560" cy="3693160"/>
+                    </a:xfrm>
+                    <a:prstGeom prst="rect">
+                      <a:avLst/>
+                    </a:prstGeom>
+                    <a:noFill/>
+                    <a:ln>
+                      <a:noFill/>
+                    </a:ln>
+                  </pic:spPr>
+                </pic:pic>
+              </a:graphicData>
+            </a:graphic>
+          </wp:inline>
+        </w:drawing>
+      </w:r>
+      <w:r>
+        <w:t xml:space="preserve"> </w:t>
+      </w:r>
+      <w:r>
+        <w:rPr>
+          <w:noProof/>
+        </w:rPr>
+        <w:lastRenderedPageBreak/>
+        <w:drawing>
+          <wp:inline distT="0" distB="0" distL="0" distR="0">
+            <wp:extent cx="4607560" cy="3693160"/>
+            <wp:effectExtent l="0" t="0" r="2540" b="2540"/>
+            <wp:docPr id="142" name="Picture 142"/>
+            <wp:cNvGraphicFramePr>
+              <a:graphicFrameLocks xmlns:a="http://schemas.openxmlformats.org/drawingml/2006/main" noChangeAspect="1"/>
+            </wp:cNvGraphicFramePr>
+            <a:graphic xmlns:a="http://schemas.openxmlformats.org/drawingml/2006/main">
+              <a:graphicData uri="http://schemas.openxmlformats.org/drawingml/2006/picture">
+                <pic:pic xmlns:pic="http://schemas.openxmlformats.org/drawingml/2006/picture">
+                  <pic:nvPicPr>
+                    <pic:cNvPr id="0" name="Picture 25"/>
+                    <pic:cNvPicPr>
+                      <a:picLocks noChangeAspect="1" noChangeArrowheads="1"/>
+                    </pic:cNvPicPr>
+                  </pic:nvPicPr>
+                  <pic:blipFill>
+                    <a:blip r:embed="rId39">
+                      <a:extLst>
+                        <a:ext uri="{28A0092B-C50C-407E-A947-70E740481C1C}">
+                          <a14:useLocalDpi xmlns:a14="http://schemas.microsoft.com/office/drawing/2010/main" val="0"/>
+                        </a:ext>
+                      </a:extLst>
+                    </a:blip>
+                    <a:srcRect/>
+                    <a:stretch>
+                      <a:fillRect/>
+                    </a:stretch>
+                  </pic:blipFill>
+                  <pic:spPr bwMode="auto">
+                    <a:xfrm>
+                      <a:off x="0" y="0"/>
+                      <a:ext cx="4607560" cy="3693160"/>
+                    </a:xfrm>
+                    <a:prstGeom prst="rect">
+                      <a:avLst/>
+                    </a:prstGeom>
+                    <a:noFill/>
+                    <a:ln>
+                      <a:noFill/>
+                    </a:ln>
+                  </pic:spPr>
+                </pic:pic>
+              </a:graphicData>
+            </a:graphic>
+          </wp:inline>
+        </w:drawing>
+      </w:r>
+    </w:p>
+    <w:p>
+      <w:pPr>
+        <w:pStyle w:val="SourceCode"/>
+      </w:pPr>
+      <w:r>
+        <w:rPr>
+          <w:rStyle w:val="VerbatimChar"/>
+          <w:rFonts w:cstheme="minorBidi"/>
+        </w:rPr>
+        <w:t xml:space="preserve">## Terms Greater </w:t>
+      </w:r>
+      <w:proofErr w:type="gramStart"/>
+      <w:r>
+        <w:rPr>
+          <w:rStyle w:val="VerbatimChar"/>
+          <w:rFonts w:cstheme="minorBidi"/>
+        </w:rPr>
+        <w:t>than  3.541667</w:t>
+      </w:r>
+      <w:proofErr w:type="gramEnd"/>
+      <w:r>
+        <w:rPr>
+          <w:rStyle w:val="VerbatimChar"/>
+          <w:rFonts w:cstheme="minorBidi"/>
+        </w:rPr>
+        <w:t xml:space="preserve">  </w:t>
+      </w:r>
+      <w:proofErr w:type="spellStart"/>
+      <w:r>
+        <w:rPr>
+          <w:rStyle w:val="VerbatimChar"/>
+          <w:rFonts w:cstheme="minorBidi"/>
+        </w:rPr>
+        <w:t>Freq</w:t>
+      </w:r>
+      <w:proofErr w:type="spellEnd"/>
+      <w:r>
+        <w:rPr>
+          <w:rStyle w:val="VerbatimChar"/>
+          <w:rFonts w:cstheme="minorBidi"/>
+        </w:rPr>
+        <w:t>:</w:t>
+      </w:r>
+      <w:r>
+        <w:br/>
+      </w:r>
+      <w:r>
+        <w:rPr>
+          <w:rStyle w:val="VerbatimChar"/>
+          <w:rFonts w:cstheme="minorBidi"/>
+        </w:rPr>
+        <w:t xml:space="preserve">## </w:t>
+      </w:r>
+      <w:r>
+        <w:br/>
+      </w:r>
+      <w:r>
+        <w:rPr>
+          <w:rStyle w:val="VerbatimChar"/>
+          <w:rFonts w:cstheme="minorBidi"/>
+        </w:rPr>
+        <w:t>##  [1] "amusements" "</w:t>
+      </w:r>
+      <w:proofErr w:type="spellStart"/>
+      <w:r>
+        <w:rPr>
+          <w:rStyle w:val="VerbatimChar"/>
+          <w:rFonts w:cstheme="minorBidi"/>
+        </w:rPr>
+        <w:t>dlrs</w:t>
+      </w:r>
+      <w:proofErr w:type="spellEnd"/>
+      <w:r>
+        <w:rPr>
+          <w:rStyle w:val="VerbatimChar"/>
+          <w:rFonts w:cstheme="minorBidi"/>
+        </w:rPr>
+        <w:t>"       "</w:t>
+      </w:r>
+      <w:proofErr w:type="spellStart"/>
+      <w:r>
+        <w:rPr>
+          <w:rStyle w:val="VerbatimChar"/>
+          <w:rFonts w:cstheme="minorBidi"/>
+        </w:rPr>
         <w:t>inc</w:t>
       </w:r>
       <w:proofErr w:type="spellEnd"/>
       <w:r>
-        <w:t xml:space="preserve">” and “firm” are all terms for a company (or corporation/incorporated) that are all the similar idea.  Additionally, there are the words “share” and “shares”; “acquire”, </w:t>
-      </w:r>
-      <w:r>
-        <w:t>“acquire</w:t>
-      </w:r>
-      <w:r>
-        <w:t>d</w:t>
-      </w:r>
-      <w:r>
-        <w:t>”</w:t>
-      </w:r>
-      <w:r>
-        <w:t>, and “acquisition”; and “year” and “years” in the output for the most frequent terms.  With that in mind, it would behoove us to clean up the corpus a little more so that these words are combined into the same word due to being synonyms.  Also, since there seem to be unnecessary words such as “will”</w:t>
-      </w:r>
-      <w:r>
-        <w:t xml:space="preserve">, </w:t>
-      </w:r>
-      <w:r>
-        <w:t>“said”</w:t>
-      </w:r>
-      <w:r>
-        <w:t>, and “also”, those unnecessary words will be removed.</w:t>
-      </w:r>
-    </w:p>
-    <w:p/>
-    <w:p>
-      <w:pPr>
-        <w:pStyle w:val="Header2"/>
-      </w:pPr>
-      <w:r>
+        <w:rPr>
+          <w:rStyle w:val="VerbatimChar"/>
+          <w:rFonts w:cstheme="minorBidi"/>
+        </w:rPr>
+        <w:t xml:space="preserve">"        "national"   "offer"     </w:t>
+      </w:r>
+      <w:r>
+        <w:br/>
+      </w:r>
+      <w:r>
+        <w:rPr>
+          <w:rStyle w:val="VerbatimChar"/>
+          <w:rFonts w:cstheme="minorBidi"/>
+        </w:rPr>
+        <w:t>##  [6] "</w:t>
+      </w:r>
+      <w:proofErr w:type="spellStart"/>
+      <w:r>
+        <w:rPr>
+          <w:rStyle w:val="VerbatimChar"/>
+          <w:rFonts w:cstheme="minorBidi"/>
+        </w:rPr>
+        <w:t>pct</w:t>
+      </w:r>
+      <w:proofErr w:type="spellEnd"/>
+      <w:r>
+        <w:rPr>
+          <w:rStyle w:val="VerbatimChar"/>
+          <w:rFonts w:cstheme="minorBidi"/>
+        </w:rPr>
+        <w:t>"        "raised"     "share"      "value"      "</w:t>
+      </w:r>
+      <w:proofErr w:type="spellStart"/>
+      <w:r>
+        <w:rPr>
+          <w:rStyle w:val="VerbatimChar"/>
+          <w:rFonts w:cstheme="minorBidi"/>
+        </w:rPr>
+        <w:t>viacom</w:t>
+      </w:r>
+      <w:proofErr w:type="spellEnd"/>
+      <w:r>
+        <w:rPr>
+          <w:rStyle w:val="VerbatimChar"/>
+          <w:rFonts w:cstheme="minorBidi"/>
+        </w:rPr>
+        <w:t>"</w:t>
+      </w:r>
+    </w:p>
+    <w:p>
+      <w:pPr>
+        <w:pStyle w:val="FirstParagraph"/>
+      </w:pPr>
+      <w:r>
+        <w:rPr>
+          <w:noProof/>
+        </w:rPr>
         <w:lastRenderedPageBreak/>
-        <w:t>Re-c</w:t>
-      </w:r>
-      <w:r>
-        <w:t>leaning the Corpus</w:t>
+        <w:drawing>
+          <wp:inline distT="0" distB="0" distL="0" distR="0">
+            <wp:extent cx="4607560" cy="3693160"/>
+            <wp:effectExtent l="0" t="0" r="2540" b="2540"/>
+            <wp:docPr id="141" name="Picture 141"/>
+            <wp:cNvGraphicFramePr>
+              <a:graphicFrameLocks xmlns:a="http://schemas.openxmlformats.org/drawingml/2006/main" noChangeAspect="1"/>
+            </wp:cNvGraphicFramePr>
+            <a:graphic xmlns:a="http://schemas.openxmlformats.org/drawingml/2006/main">
+              <a:graphicData uri="http://schemas.openxmlformats.org/drawingml/2006/picture">
+                <pic:pic xmlns:pic="http://schemas.openxmlformats.org/drawingml/2006/picture">
+                  <pic:nvPicPr>
+                    <pic:cNvPr id="0" name="Picture 26"/>
+                    <pic:cNvPicPr>
+                      <a:picLocks noChangeAspect="1" noChangeArrowheads="1"/>
+                    </pic:cNvPicPr>
+                  </pic:nvPicPr>
+                  <pic:blipFill>
+                    <a:blip r:embed="rId40">
+                      <a:extLst>
+                        <a:ext uri="{28A0092B-C50C-407E-A947-70E740481C1C}">
+                          <a14:useLocalDpi xmlns:a14="http://schemas.microsoft.com/office/drawing/2010/main" val="0"/>
+                        </a:ext>
+                      </a:extLst>
+                    </a:blip>
+                    <a:srcRect/>
+                    <a:stretch>
+                      <a:fillRect/>
+                    </a:stretch>
+                  </pic:blipFill>
+                  <pic:spPr bwMode="auto">
+                    <a:xfrm>
+                      <a:off x="0" y="0"/>
+                      <a:ext cx="4607560" cy="3693160"/>
+                    </a:xfrm>
+                    <a:prstGeom prst="rect">
+                      <a:avLst/>
+                    </a:prstGeom>
+                    <a:noFill/>
+                    <a:ln>
+                      <a:noFill/>
+                    </a:ln>
+                  </pic:spPr>
+                </pic:pic>
+              </a:graphicData>
+            </a:graphic>
+          </wp:inline>
+        </w:drawing>
+      </w:r>
+      <w:r>
+        <w:t xml:space="preserve"> </w:t>
+      </w:r>
+      <w:r>
+        <w:rPr>
+          <w:noProof/>
+        </w:rPr>
+        <w:drawing>
+          <wp:inline distT="0" distB="0" distL="0" distR="0">
+            <wp:extent cx="4607560" cy="3693160"/>
+            <wp:effectExtent l="0" t="0" r="2540" b="2540"/>
+            <wp:docPr id="140" name="Picture 140"/>
+            <wp:cNvGraphicFramePr>
+              <a:graphicFrameLocks xmlns:a="http://schemas.openxmlformats.org/drawingml/2006/main" noChangeAspect="1"/>
+            </wp:cNvGraphicFramePr>
+            <a:graphic xmlns:a="http://schemas.openxmlformats.org/drawingml/2006/main">
+              <a:graphicData uri="http://schemas.openxmlformats.org/drawingml/2006/picture">
+                <pic:pic xmlns:pic="http://schemas.openxmlformats.org/drawingml/2006/picture">
+                  <pic:nvPicPr>
+                    <pic:cNvPr id="0" name="Picture 27"/>
+                    <pic:cNvPicPr>
+                      <a:picLocks noChangeAspect="1" noChangeArrowheads="1"/>
+                    </pic:cNvPicPr>
+                  </pic:nvPicPr>
+                  <pic:blipFill>
+                    <a:blip r:embed="rId41">
+                      <a:extLst>
+                        <a:ext uri="{28A0092B-C50C-407E-A947-70E740481C1C}">
+                          <a14:useLocalDpi xmlns:a14="http://schemas.microsoft.com/office/drawing/2010/main" val="0"/>
+                        </a:ext>
+                      </a:extLst>
+                    </a:blip>
+                    <a:srcRect/>
+                    <a:stretch>
+                      <a:fillRect/>
+                    </a:stretch>
+                  </pic:blipFill>
+                  <pic:spPr bwMode="auto">
+                    <a:xfrm>
+                      <a:off x="0" y="0"/>
+                      <a:ext cx="4607560" cy="3693160"/>
+                    </a:xfrm>
+                    <a:prstGeom prst="rect">
+                      <a:avLst/>
+                    </a:prstGeom>
+                    <a:noFill/>
+                    <a:ln>
+                      <a:noFill/>
+                    </a:ln>
+                  </pic:spPr>
+                </pic:pic>
+              </a:graphicData>
+            </a:graphic>
+          </wp:inline>
+        </w:drawing>
+      </w:r>
+      <w:r>
+        <w:t xml:space="preserve"> </w:t>
+      </w:r>
+      <w:r>
+        <w:rPr>
+          <w:noProof/>
+        </w:rPr>
+        <w:lastRenderedPageBreak/>
+        <w:drawing>
+          <wp:inline distT="0" distB="0" distL="0" distR="0">
+            <wp:extent cx="4607560" cy="3693160"/>
+            <wp:effectExtent l="0" t="0" r="2540" b="2540"/>
+            <wp:docPr id="139" name="Picture 139"/>
+            <wp:cNvGraphicFramePr>
+              <a:graphicFrameLocks xmlns:a="http://schemas.openxmlformats.org/drawingml/2006/main" noChangeAspect="1"/>
+            </wp:cNvGraphicFramePr>
+            <a:graphic xmlns:a="http://schemas.openxmlformats.org/drawingml/2006/main">
+              <a:graphicData uri="http://schemas.openxmlformats.org/drawingml/2006/picture">
+                <pic:pic xmlns:pic="http://schemas.openxmlformats.org/drawingml/2006/picture">
+                  <pic:nvPicPr>
+                    <pic:cNvPr id="0" name="Picture 28"/>
+                    <pic:cNvPicPr>
+                      <a:picLocks noChangeAspect="1" noChangeArrowheads="1"/>
+                    </pic:cNvPicPr>
+                  </pic:nvPicPr>
+                  <pic:blipFill>
+                    <a:blip r:embed="rId42">
+                      <a:extLst>
+                        <a:ext uri="{28A0092B-C50C-407E-A947-70E740481C1C}">
+                          <a14:useLocalDpi xmlns:a14="http://schemas.microsoft.com/office/drawing/2010/main" val="0"/>
+                        </a:ext>
+                      </a:extLst>
+                    </a:blip>
+                    <a:srcRect/>
+                    <a:stretch>
+                      <a:fillRect/>
+                    </a:stretch>
+                  </pic:blipFill>
+                  <pic:spPr bwMode="auto">
+                    <a:xfrm>
+                      <a:off x="0" y="0"/>
+                      <a:ext cx="4607560" cy="3693160"/>
+                    </a:xfrm>
+                    <a:prstGeom prst="rect">
+                      <a:avLst/>
+                    </a:prstGeom>
+                    <a:noFill/>
+                    <a:ln>
+                      <a:noFill/>
+                    </a:ln>
+                  </pic:spPr>
+                </pic:pic>
+              </a:graphicData>
+            </a:graphic>
+          </wp:inline>
+        </w:drawing>
+      </w:r>
+    </w:p>
+    <w:p>
+      <w:pPr>
+        <w:pStyle w:val="SourceCode"/>
+      </w:pPr>
+      <w:r>
+        <w:rPr>
+          <w:rStyle w:val="VerbatimChar"/>
+          <w:rFonts w:cstheme="minorBidi"/>
+        </w:rPr>
+        <w:t xml:space="preserve">## Terms Greater </w:t>
+      </w:r>
+      <w:proofErr w:type="gramStart"/>
+      <w:r>
+        <w:rPr>
+          <w:rStyle w:val="VerbatimChar"/>
+          <w:rFonts w:cstheme="minorBidi"/>
+        </w:rPr>
+        <w:t>than  3.48</w:t>
+      </w:r>
+      <w:proofErr w:type="gramEnd"/>
+      <w:r>
+        <w:rPr>
+          <w:rStyle w:val="VerbatimChar"/>
+          <w:rFonts w:cstheme="minorBidi"/>
+        </w:rPr>
+        <w:t xml:space="preserve">  </w:t>
+      </w:r>
+      <w:proofErr w:type="spellStart"/>
+      <w:r>
+        <w:rPr>
+          <w:rStyle w:val="VerbatimChar"/>
+          <w:rFonts w:cstheme="minorBidi"/>
+        </w:rPr>
+        <w:t>Freq</w:t>
+      </w:r>
+      <w:proofErr w:type="spellEnd"/>
+      <w:r>
+        <w:rPr>
+          <w:rStyle w:val="VerbatimChar"/>
+          <w:rFonts w:cstheme="minorBidi"/>
+        </w:rPr>
+        <w:t>:</w:t>
+      </w:r>
+      <w:r>
+        <w:br/>
+      </w:r>
+      <w:r>
+        <w:rPr>
+          <w:rStyle w:val="VerbatimChar"/>
+          <w:rFonts w:cstheme="minorBidi"/>
+        </w:rPr>
+        <w:t xml:space="preserve">## </w:t>
+      </w:r>
+      <w:r>
+        <w:br/>
+      </w:r>
+      <w:r>
+        <w:rPr>
+          <w:rStyle w:val="VerbatimChar"/>
+          <w:rFonts w:cstheme="minorBidi"/>
+        </w:rPr>
+        <w:t xml:space="preserve">## [1] "acquire"      "company"      "consolidated" "gold"        </w:t>
+      </w:r>
+      <w:r>
+        <w:br/>
+      </w:r>
+      <w:r>
+        <w:rPr>
+          <w:rStyle w:val="VerbatimChar"/>
+          <w:rFonts w:cstheme="minorBidi"/>
+        </w:rPr>
+        <w:t>## [5] "interest"     "mining"       "ounces"       "</w:t>
+      </w:r>
+      <w:proofErr w:type="spellStart"/>
+      <w:r>
+        <w:rPr>
+          <w:rStyle w:val="VerbatimChar"/>
+          <w:rFonts w:cstheme="minorBidi"/>
+        </w:rPr>
+        <w:t>pct</w:t>
+      </w:r>
+      <w:proofErr w:type="spellEnd"/>
+      <w:r>
+        <w:rPr>
+          <w:rStyle w:val="VerbatimChar"/>
+          <w:rFonts w:cstheme="minorBidi"/>
+        </w:rPr>
+        <w:t xml:space="preserve">"         </w:t>
+      </w:r>
+      <w:r>
+        <w:br/>
+      </w:r>
+      <w:r>
+        <w:rPr>
+          <w:rStyle w:val="VerbatimChar"/>
+          <w:rFonts w:cstheme="minorBidi"/>
+        </w:rPr>
+        <w:t>## [9] "</w:t>
+      </w:r>
+      <w:proofErr w:type="spellStart"/>
+      <w:r>
+        <w:rPr>
+          <w:rStyle w:val="VerbatimChar"/>
+          <w:rFonts w:cstheme="minorBidi"/>
+        </w:rPr>
+        <w:t>tvx</w:t>
+      </w:r>
+      <w:proofErr w:type="spellEnd"/>
+      <w:r>
+        <w:rPr>
+          <w:rStyle w:val="VerbatimChar"/>
+          <w:rFonts w:cstheme="minorBidi"/>
+        </w:rPr>
+        <w:t>"</w:t>
+      </w:r>
+    </w:p>
+    <w:p>
+      <w:pPr>
+        <w:pStyle w:val="FirstParagraph"/>
+      </w:pPr>
+      <w:r>
+        <w:rPr>
+          <w:noProof/>
+        </w:rPr>
+        <w:lastRenderedPageBreak/>
+        <w:drawing>
+          <wp:inline distT="0" distB="0" distL="0" distR="0">
+            <wp:extent cx="4607560" cy="3693160"/>
+            <wp:effectExtent l="0" t="0" r="2540" b="2540"/>
+            <wp:docPr id="138" name="Picture 138"/>
+            <wp:cNvGraphicFramePr>
+              <a:graphicFrameLocks xmlns:a="http://schemas.openxmlformats.org/drawingml/2006/main" noChangeAspect="1"/>
+            </wp:cNvGraphicFramePr>
+            <a:graphic xmlns:a="http://schemas.openxmlformats.org/drawingml/2006/main">
+              <a:graphicData uri="http://schemas.openxmlformats.org/drawingml/2006/picture">
+                <pic:pic xmlns:pic="http://schemas.openxmlformats.org/drawingml/2006/picture">
+                  <pic:nvPicPr>
+                    <pic:cNvPr id="0" name="Picture 29"/>
+                    <pic:cNvPicPr>
+                      <a:picLocks noChangeAspect="1" noChangeArrowheads="1"/>
+                    </pic:cNvPicPr>
+                  </pic:nvPicPr>
+                  <pic:blipFill>
+                    <a:blip r:embed="rId43">
+                      <a:extLst>
+                        <a:ext uri="{28A0092B-C50C-407E-A947-70E740481C1C}">
+                          <a14:useLocalDpi xmlns:a14="http://schemas.microsoft.com/office/drawing/2010/main" val="0"/>
+                        </a:ext>
+                      </a:extLst>
+                    </a:blip>
+                    <a:srcRect/>
+                    <a:stretch>
+                      <a:fillRect/>
+                    </a:stretch>
+                  </pic:blipFill>
+                  <pic:spPr bwMode="auto">
+                    <a:xfrm>
+                      <a:off x="0" y="0"/>
+                      <a:ext cx="4607560" cy="3693160"/>
+                    </a:xfrm>
+                    <a:prstGeom prst="rect">
+                      <a:avLst/>
+                    </a:prstGeom>
+                    <a:noFill/>
+                    <a:ln>
+                      <a:noFill/>
+                    </a:ln>
+                  </pic:spPr>
+                </pic:pic>
+              </a:graphicData>
+            </a:graphic>
+          </wp:inline>
+        </w:drawing>
+      </w:r>
+      <w:r>
+        <w:t xml:space="preserve"> </w:t>
+      </w:r>
+      <w:r>
+        <w:rPr>
+          <w:noProof/>
+        </w:rPr>
+        <w:drawing>
+          <wp:inline distT="0" distB="0" distL="0" distR="0">
+            <wp:extent cx="4607560" cy="3693160"/>
+            <wp:effectExtent l="0" t="0" r="2540" b="2540"/>
+            <wp:docPr id="137" name="Picture 137"/>
+            <wp:cNvGraphicFramePr>
+              <a:graphicFrameLocks xmlns:a="http://schemas.openxmlformats.org/drawingml/2006/main" noChangeAspect="1"/>
+            </wp:cNvGraphicFramePr>
+            <a:graphic xmlns:a="http://schemas.openxmlformats.org/drawingml/2006/main">
+              <a:graphicData uri="http://schemas.openxmlformats.org/drawingml/2006/picture">
+                <pic:pic xmlns:pic="http://schemas.openxmlformats.org/drawingml/2006/picture">
+                  <pic:nvPicPr>
+                    <pic:cNvPr id="0" name="Picture 30"/>
+                    <pic:cNvPicPr>
+                      <a:picLocks noChangeAspect="1" noChangeArrowheads="1"/>
+                    </pic:cNvPicPr>
+                  </pic:nvPicPr>
+                  <pic:blipFill>
+                    <a:blip r:embed="rId44">
+                      <a:extLst>
+                        <a:ext uri="{28A0092B-C50C-407E-A947-70E740481C1C}">
+                          <a14:useLocalDpi xmlns:a14="http://schemas.microsoft.com/office/drawing/2010/main" val="0"/>
+                        </a:ext>
+                      </a:extLst>
+                    </a:blip>
+                    <a:srcRect/>
+                    <a:stretch>
+                      <a:fillRect/>
+                    </a:stretch>
+                  </pic:blipFill>
+                  <pic:spPr bwMode="auto">
+                    <a:xfrm>
+                      <a:off x="0" y="0"/>
+                      <a:ext cx="4607560" cy="3693160"/>
+                    </a:xfrm>
+                    <a:prstGeom prst="rect">
+                      <a:avLst/>
+                    </a:prstGeom>
+                    <a:noFill/>
+                    <a:ln>
+                      <a:noFill/>
+                    </a:ln>
+                  </pic:spPr>
+                </pic:pic>
+              </a:graphicData>
+            </a:graphic>
+          </wp:inline>
+        </w:drawing>
+      </w:r>
+      <w:r>
+        <w:t xml:space="preserve"> </w:t>
+      </w:r>
+      <w:r>
+        <w:rPr>
+          <w:noProof/>
+        </w:rPr>
+        <w:lastRenderedPageBreak/>
+        <w:drawing>
+          <wp:inline distT="0" distB="0" distL="0" distR="0">
+            <wp:extent cx="4607560" cy="3693160"/>
+            <wp:effectExtent l="0" t="0" r="2540" b="2540"/>
+            <wp:docPr id="136" name="Picture 136"/>
+            <wp:cNvGraphicFramePr>
+              <a:graphicFrameLocks xmlns:a="http://schemas.openxmlformats.org/drawingml/2006/main" noChangeAspect="1"/>
+            </wp:cNvGraphicFramePr>
+            <a:graphic xmlns:a="http://schemas.openxmlformats.org/drawingml/2006/main">
+              <a:graphicData uri="http://schemas.openxmlformats.org/drawingml/2006/picture">
+                <pic:pic xmlns:pic="http://schemas.openxmlformats.org/drawingml/2006/picture">
+                  <pic:nvPicPr>
+                    <pic:cNvPr id="0" name="Picture 31"/>
+                    <pic:cNvPicPr>
+                      <a:picLocks noChangeAspect="1" noChangeArrowheads="1"/>
+                    </pic:cNvPicPr>
+                  </pic:nvPicPr>
+                  <pic:blipFill>
+                    <a:blip r:embed="rId45">
+                      <a:extLst>
+                        <a:ext uri="{28A0092B-C50C-407E-A947-70E740481C1C}">
+                          <a14:useLocalDpi xmlns:a14="http://schemas.microsoft.com/office/drawing/2010/main" val="0"/>
+                        </a:ext>
+                      </a:extLst>
+                    </a:blip>
+                    <a:srcRect/>
+                    <a:stretch>
+                      <a:fillRect/>
+                    </a:stretch>
+                  </pic:blipFill>
+                  <pic:spPr bwMode="auto">
+                    <a:xfrm>
+                      <a:off x="0" y="0"/>
+                      <a:ext cx="4607560" cy="3693160"/>
+                    </a:xfrm>
+                    <a:prstGeom prst="rect">
+                      <a:avLst/>
+                    </a:prstGeom>
+                    <a:noFill/>
+                    <a:ln>
+                      <a:noFill/>
+                    </a:ln>
+                  </pic:spPr>
+                </pic:pic>
+              </a:graphicData>
+            </a:graphic>
+          </wp:inline>
+        </w:drawing>
+      </w:r>
+    </w:p>
+    <w:p>
+      <w:pPr>
+        <w:pStyle w:val="SourceCode"/>
+      </w:pPr>
+      <w:r>
+        <w:rPr>
+          <w:rStyle w:val="VerbatimChar"/>
+          <w:rFonts w:cstheme="minorBidi"/>
+        </w:rPr>
+        <w:t xml:space="preserve">## Terms Greater </w:t>
+      </w:r>
+      <w:proofErr w:type="gramStart"/>
+      <w:r>
+        <w:rPr>
+          <w:rStyle w:val="VerbatimChar"/>
+          <w:rFonts w:cstheme="minorBidi"/>
+        </w:rPr>
+        <w:t>than  5.454545</w:t>
+      </w:r>
+      <w:proofErr w:type="gramEnd"/>
+      <w:r>
+        <w:rPr>
+          <w:rStyle w:val="VerbatimChar"/>
+          <w:rFonts w:cstheme="minorBidi"/>
+        </w:rPr>
+        <w:t xml:space="preserve">  </w:t>
+      </w:r>
+      <w:proofErr w:type="spellStart"/>
+      <w:r>
+        <w:rPr>
+          <w:rStyle w:val="VerbatimChar"/>
+          <w:rFonts w:cstheme="minorBidi"/>
+        </w:rPr>
+        <w:t>Freq</w:t>
+      </w:r>
+      <w:proofErr w:type="spellEnd"/>
+      <w:r>
+        <w:rPr>
+          <w:rStyle w:val="VerbatimChar"/>
+          <w:rFonts w:cstheme="minorBidi"/>
+        </w:rPr>
+        <w:t>:</w:t>
+      </w:r>
+      <w:r>
+        <w:br/>
+      </w:r>
+      <w:r>
+        <w:rPr>
+          <w:rStyle w:val="VerbatimChar"/>
+          <w:rFonts w:cstheme="minorBidi"/>
+        </w:rPr>
+        <w:t xml:space="preserve">## </w:t>
+      </w:r>
+      <w:r>
+        <w:br/>
+      </w:r>
+      <w:r>
+        <w:rPr>
+          <w:rStyle w:val="VerbatimChar"/>
+          <w:rFonts w:cstheme="minorBidi"/>
+        </w:rPr>
+        <w:t>## [1] "company"  "</w:t>
+      </w:r>
+      <w:proofErr w:type="spellStart"/>
+      <w:r>
+        <w:rPr>
+          <w:rStyle w:val="VerbatimChar"/>
+          <w:rFonts w:cstheme="minorBidi"/>
+        </w:rPr>
+        <w:t>dlrs</w:t>
+      </w:r>
+      <w:proofErr w:type="spellEnd"/>
+      <w:r>
+        <w:rPr>
+          <w:rStyle w:val="VerbatimChar"/>
+          <w:rFonts w:cstheme="minorBidi"/>
+        </w:rPr>
+        <w:t>"     "</w:t>
+      </w:r>
+      <w:proofErr w:type="spellStart"/>
+      <w:r>
+        <w:rPr>
+          <w:rStyle w:val="VerbatimChar"/>
+          <w:rFonts w:cstheme="minorBidi"/>
+        </w:rPr>
+        <w:t>mln</w:t>
+      </w:r>
+      <w:proofErr w:type="spellEnd"/>
+      <w:r>
+        <w:rPr>
+          <w:rStyle w:val="VerbatimChar"/>
+          <w:rFonts w:cstheme="minorBidi"/>
+        </w:rPr>
+        <w:t>"      "offer"    "</w:t>
+      </w:r>
+      <w:proofErr w:type="spellStart"/>
+      <w:r>
+        <w:rPr>
+          <w:rStyle w:val="VerbatimChar"/>
+          <w:rFonts w:cstheme="minorBidi"/>
+        </w:rPr>
+        <w:t>redstone</w:t>
+      </w:r>
+      <w:proofErr w:type="spellEnd"/>
+      <w:r>
+        <w:rPr>
+          <w:rStyle w:val="VerbatimChar"/>
+          <w:rFonts w:cstheme="minorBidi"/>
+        </w:rPr>
+        <w:t>" "takeover"</w:t>
+      </w:r>
+      <w:r>
+        <w:br/>
+      </w:r>
+      <w:r>
+        <w:rPr>
+          <w:rStyle w:val="VerbatimChar"/>
+          <w:rFonts w:cstheme="minorBidi"/>
+        </w:rPr>
+        <w:t>## [7] "</w:t>
+      </w:r>
+      <w:proofErr w:type="spellStart"/>
+      <w:r>
+        <w:rPr>
+          <w:rStyle w:val="VerbatimChar"/>
+          <w:rFonts w:cstheme="minorBidi"/>
+        </w:rPr>
+        <w:t>viacom</w:t>
+      </w:r>
+      <w:proofErr w:type="spellEnd"/>
+      <w:r>
+        <w:rPr>
+          <w:rStyle w:val="VerbatimChar"/>
+          <w:rFonts w:cstheme="minorBidi"/>
+        </w:rPr>
+        <w:t>"</w:t>
+      </w:r>
+    </w:p>
+    <w:p>
+      <w:pPr>
+        <w:pStyle w:val="FirstParagraph"/>
+      </w:pPr>
+      <w:r>
+        <w:rPr>
+          <w:noProof/>
+        </w:rPr>
+        <w:lastRenderedPageBreak/>
+        <w:drawing>
+          <wp:inline distT="0" distB="0" distL="0" distR="0">
+            <wp:extent cx="4607560" cy="3693160"/>
+            <wp:effectExtent l="0" t="0" r="2540" b="2540"/>
+            <wp:docPr id="135" name="Picture 135"/>
+            <wp:cNvGraphicFramePr>
+              <a:graphicFrameLocks xmlns:a="http://schemas.openxmlformats.org/drawingml/2006/main" noChangeAspect="1"/>
+            </wp:cNvGraphicFramePr>
+            <a:graphic xmlns:a="http://schemas.openxmlformats.org/drawingml/2006/main">
+              <a:graphicData uri="http://schemas.openxmlformats.org/drawingml/2006/picture">
+                <pic:pic xmlns:pic="http://schemas.openxmlformats.org/drawingml/2006/picture">
+                  <pic:nvPicPr>
+                    <pic:cNvPr id="0" name="Picture"/>
+                    <pic:cNvPicPr>
+                      <a:picLocks noChangeAspect="1" noChangeArrowheads="1"/>
+                    </pic:cNvPicPr>
+                  </pic:nvPicPr>
+                  <pic:blipFill>
+                    <a:blip r:embed="rId46">
+                      <a:extLst>
+                        <a:ext uri="{28A0092B-C50C-407E-A947-70E740481C1C}">
+                          <a14:useLocalDpi xmlns:a14="http://schemas.microsoft.com/office/drawing/2010/main" val="0"/>
+                        </a:ext>
+                      </a:extLst>
+                    </a:blip>
+                    <a:srcRect/>
+                    <a:stretch>
+                      <a:fillRect/>
+                    </a:stretch>
+                  </pic:blipFill>
+                  <pic:spPr bwMode="auto">
+                    <a:xfrm>
+                      <a:off x="0" y="0"/>
+                      <a:ext cx="4607560" cy="3693160"/>
+                    </a:xfrm>
+                    <a:prstGeom prst="rect">
+                      <a:avLst/>
+                    </a:prstGeom>
+                    <a:noFill/>
+                    <a:ln>
+                      <a:noFill/>
+                    </a:ln>
+                  </pic:spPr>
+                </pic:pic>
+              </a:graphicData>
+            </a:graphic>
+          </wp:inline>
+        </w:drawing>
       </w:r>
     </w:p>
     <w:p/>
     <w:p/>
     <w:p/>
+    <w:p/>
+    <w:p/>
+    <w:p/>
+    <w:p/>
+    <w:p/>
+    <w:p/>
+    <w:p/>
+    <w:p/>
+    <w:p/>
+    <w:p/>
+    <w:p>
+      <w:pPr>
+        <w:pStyle w:val="Header2"/>
+      </w:pPr>
+      <w:r>
+        <w:t>Finding the Top 10 Documents</w:t>
+      </w:r>
+    </w:p>
+    <w:p/>
+    <w:p/>
     <w:p>
       <w:pPr>
         <w:pStyle w:val="Header1"/>
@@ -8115,7 +12787,11 @@
     <w:p/>
     <w:p>
       <w:r>
-        <w:t>Throughout this project we learned a lot about the idea of Exploratory Data Analysis (EDA) in regards to data science.   First and foremost, there is not one definitive way to do any analysis and in fact as we saw during our analysis, there can be times when the results of one analysis can be ambiguous and inconclusive.  In fact, we learned that to truly understand the results of the analysis and more specifically the underlying data we really need to run several different algorithms and compare results to make sure that each algorithm is saying consistent things before conclusions can truly be drawn.</w:t>
+        <w:t xml:space="preserve">Throughout this project we learned a lot about the idea of Exploratory Data Analysis (EDA) in regards to data science.   First and foremost, there is not one definitive way to do any analysis and in fact as we saw during our analysis, there can be times when the results of one analysis can be ambiguous and inconclusive.  In fact, we </w:t>
+      </w:r>
+      <w:r>
+        <w:lastRenderedPageBreak/>
+        <w:t>learned that to truly understand the results of the analysis and more specifically the underlying data we really need to run several different algorithms and compare results to make sure that each algorithm is saying consistent things before conclusions can truly be drawn.</w:t>
       </w:r>
     </w:p>
     <w:p/>
@@ -8173,11 +12849,7 @@
         <w:t xml:space="preserve">method 100% enabled us to identify the unknown mushrooms. It is our final thought that in order to identify the unknown mushrooms we would need to merge the results of each of our clustering methods.  To do this we would take the results from the k-means and the PAM algorithm, specifically the poisonous mushrooms that fall into the </w:t>
       </w:r>
       <w:r>
-        <w:t xml:space="preserve">edible </w:t>
-      </w:r>
-      <w:r>
-        <w:lastRenderedPageBreak/>
-        <w:t xml:space="preserve">dominant clusters from a 4 cluster split and compare them to the mushrooms that fall into the one cluster that from the </w:t>
+        <w:t xml:space="preserve">edible dominant clusters from a 4 cluster split and compare them to the mushrooms that fall into the one cluster that from the </w:t>
       </w:r>
       <w:proofErr w:type="spellStart"/>
       <w:r>
@@ -9525,6 +14197,40 @@
       <w:contextualSpacing/>
     </w:pPr>
   </w:style>
+  <w:style w:type="paragraph" w:customStyle="1" w:styleId="FirstParagraph">
+    <w:name w:val="First Paragraph"/>
+    <w:basedOn w:val="BodyText"/>
+    <w:next w:val="BodyText"/>
+    <w:qFormat/>
+    <w:rsid w:val="00377029"/>
+    <w:pPr>
+      <w:spacing w:before="180" w:after="180"/>
+    </w:pPr>
+    <w:rPr>
+      <w:sz w:val="24"/>
+      <w:szCs w:val="24"/>
+    </w:rPr>
+  </w:style>
+  <w:style w:type="paragraph" w:styleId="BodyText">
+    <w:name w:val="Body Text"/>
+    <w:basedOn w:val="Normal"/>
+    <w:link w:val="BodyTextChar"/>
+    <w:uiPriority w:val="99"/>
+    <w:semiHidden/>
+    <w:unhideWhenUsed/>
+    <w:rsid w:val="00377029"/>
+    <w:pPr>
+      <w:spacing w:after="120"/>
+    </w:pPr>
+  </w:style>
+  <w:style w:type="character" w:customStyle="1" w:styleId="BodyTextChar">
+    <w:name w:val="Body Text Char"/>
+    <w:basedOn w:val="DefaultParagraphFont"/>
+    <w:link w:val="BodyText"/>
+    <w:uiPriority w:val="99"/>
+    <w:semiHidden/>
+    <w:rsid w:val="00377029"/>
+  </w:style>
 </w:styles>
 </file>
 
@@ -9794,7 +14500,7 @@
 </file>
 
 <file path=customXml/itemProps1.xml><?xml version="1.0" encoding="utf-8"?>
-<ds:datastoreItem xmlns:ds="http://schemas.openxmlformats.org/officeDocument/2006/customXml" ds:itemID="{87EA130C-1939-4D05-8ECC-5EA7CC40A938}">
+<ds:datastoreItem xmlns:ds="http://schemas.openxmlformats.org/officeDocument/2006/customXml" ds:itemID="{F4558149-EB80-481F-AFE2-EAC6EE3556D8}">
   <ds:schemaRefs>
     <ds:schemaRef ds:uri="http://schemas.openxmlformats.org/officeDocument/2006/bibliography"/>
   </ds:schemaRefs>

</xml_diff>